<commit_message>
Effort estimation introduction and explanation
</commit_message>
<xml_diff>
--- a/Attndr.docx
+++ b/Attndr.docx
@@ -9,7 +9,8 @@
           <w:ilvl w:val="0"/>
           <w:numId w:val="4"/>
         </w:numPr>
-        <w:spacing w:after="0" w:line="240" w:lineRule="auto"/>
+        <w:spacing w:after="120" w:line="240" w:lineRule="auto"/>
+        <w:contextualSpacing w:val="0"/>
         <w:jc w:val="both"/>
         <w:rPr>
           <w:rFonts w:ascii="Times New Roman" w:hAnsi="Times New Roman" w:cs="Times New Roman"/>
@@ -29,6 +30,21 @@
         </w:rPr>
         <w:t xml:space="preserve">Introduction. </w:t>
       </w:r>
+    </w:p>
+    <w:p>
+      <w:pPr>
+        <w:pStyle w:val="ListParagraph"/>
+        <w:spacing w:after="120" w:line="240" w:lineRule="auto"/>
+        <w:ind w:firstLine="432"/>
+        <w:contextualSpacing w:val="0"/>
+        <w:jc w:val="both"/>
+        <w:rPr>
+          <w:rFonts w:ascii="Times New Roman" w:hAnsi="Times New Roman" w:cs="Times New Roman"/>
+          <w:sz w:val="24"/>
+          <w:szCs w:val="24"/>
+          <w:lang w:val="en-US"/>
+        </w:rPr>
+      </w:pPr>
       <w:r>
         <w:rPr>
           <w:rFonts w:ascii="Times New Roman" w:hAnsi="Times New Roman" w:cs="Times New Roman"/>
@@ -317,8 +333,8 @@
     </w:p>
     <w:p>
       <w:pPr>
-        <w:spacing w:after="0" w:line="240" w:lineRule="auto"/>
-        <w:ind w:left="720" w:firstLine="288"/>
+        <w:spacing w:after="120" w:line="240" w:lineRule="auto"/>
+        <w:ind w:left="720" w:firstLine="432"/>
         <w:jc w:val="both"/>
         <w:rPr>
           <w:rFonts w:ascii="Times New Roman" w:hAnsi="Times New Roman" w:cs="Times New Roman"/>
@@ -760,8 +776,8 @@
     <w:p>
       <w:pPr>
         <w:pStyle w:val="ListParagraph"/>
-        <w:spacing w:after="0" w:line="240" w:lineRule="auto"/>
-        <w:ind w:firstLine="288"/>
+        <w:spacing w:after="120" w:line="240" w:lineRule="auto"/>
+        <w:ind w:firstLine="432"/>
         <w:contextualSpacing w:val="0"/>
         <w:jc w:val="both"/>
         <w:rPr>
@@ -1149,6 +1165,8 @@
           <w:ilvl w:val="0"/>
           <w:numId w:val="3"/>
         </w:numPr>
+        <w:spacing w:after="120"/>
+        <w:contextualSpacing w:val="0"/>
         <w:rPr>
           <w:rFonts w:ascii="Times New Roman" w:hAnsi="Times New Roman" w:cs="Times New Roman"/>
           <w:sz w:val="24"/>
@@ -1166,6 +1184,20 @@
         </w:rPr>
         <w:t xml:space="preserve">Description. </w:t>
       </w:r>
+    </w:p>
+    <w:p>
+      <w:pPr>
+        <w:pStyle w:val="ListParagraph"/>
+        <w:spacing w:after="120"/>
+        <w:ind w:firstLine="432"/>
+        <w:contextualSpacing w:val="0"/>
+        <w:jc w:val="both"/>
+        <w:rPr>
+          <w:rFonts w:ascii="Times New Roman" w:hAnsi="Times New Roman" w:cs="Times New Roman"/>
+          <w:sz w:val="24"/>
+          <w:szCs w:val="24"/>
+        </w:rPr>
+      </w:pPr>
       <w:r>
         <w:rPr>
           <w:rFonts w:ascii="Times New Roman" w:hAnsi="Times New Roman" w:cs="Times New Roman"/>
@@ -1188,23 +1220,100 @@
           <w:sz w:val="24"/>
           <w:szCs w:val="24"/>
         </w:rPr>
-        <w:t xml:space="preserve"> an Attendance Management System to help Event Organizer to record and summarize participant attendance on Offline Events where attendance is important. As a result, we proposed Attndr. Attndr is a web-based framework as well as a mobile application to record participants attendance at events. The mobile application is to be installed on the participants’ smartphones and will be used to record their attendance, by scanning the OTP in a form of QR Code displayed on the website managed by the event administrator. So, there will be two types of user in our application, consist of Administrator or Event Organizer which will be managing the web-based Attndr, and Participant which will be using the mobile application Attndr to record their attendance. </w:t>
-      </w:r>
-      <w:r>
-        <w:rPr>
-          <w:rFonts w:ascii="Times New Roman" w:hAnsi="Times New Roman" w:cs="Times New Roman"/>
-          <w:sz w:val="24"/>
-          <w:szCs w:val="24"/>
-        </w:rPr>
-        <w:br/>
-      </w:r>
-      <w:r>
-        <w:rPr>
-          <w:rFonts w:ascii="Times New Roman" w:hAnsi="Times New Roman" w:cs="Times New Roman"/>
-          <w:sz w:val="24"/>
-          <w:szCs w:val="24"/>
-        </w:rPr>
-        <w:br/>
+        <w:t xml:space="preserve"> an Attendance Management System to help Event Organizer to record and summarize participant attendance on Offline Events where attendance is important. As a result, we proposed </w:t>
+      </w:r>
+      <w:proofErr w:type="spellStart"/>
+      <w:r>
+        <w:rPr>
+          <w:rFonts w:ascii="Times New Roman" w:hAnsi="Times New Roman" w:cs="Times New Roman"/>
+          <w:sz w:val="24"/>
+          <w:szCs w:val="24"/>
+        </w:rPr>
+        <w:t>Attndr</w:t>
+      </w:r>
+      <w:proofErr w:type="spellEnd"/>
+      <w:r>
+        <w:rPr>
+          <w:rFonts w:ascii="Times New Roman" w:hAnsi="Times New Roman" w:cs="Times New Roman"/>
+          <w:sz w:val="24"/>
+          <w:szCs w:val="24"/>
+        </w:rPr>
+        <w:t xml:space="preserve">. </w:t>
+      </w:r>
+      <w:proofErr w:type="spellStart"/>
+      <w:r>
+        <w:rPr>
+          <w:rFonts w:ascii="Times New Roman" w:hAnsi="Times New Roman" w:cs="Times New Roman"/>
+          <w:sz w:val="24"/>
+          <w:szCs w:val="24"/>
+        </w:rPr>
+        <w:t>Attndr</w:t>
+      </w:r>
+      <w:proofErr w:type="spellEnd"/>
+      <w:r>
+        <w:rPr>
+          <w:rFonts w:ascii="Times New Roman" w:hAnsi="Times New Roman" w:cs="Times New Roman"/>
+          <w:sz w:val="24"/>
+          <w:szCs w:val="24"/>
+        </w:rPr>
+        <w:t xml:space="preserve"> is a web-based framework as well as a mobile application to record participants attendance at events. The mobile application is to be installed on the participants’ smartphones and will be used to record their attendance, by scanning the OTP in a form of QR Code displayed on the website managed by the event administrator. So, there will be two types of user in our application, consist of Administrator or Event Organizer which will be managing the web-based </w:t>
+      </w:r>
+      <w:proofErr w:type="spellStart"/>
+      <w:r>
+        <w:rPr>
+          <w:rFonts w:ascii="Times New Roman" w:hAnsi="Times New Roman" w:cs="Times New Roman"/>
+          <w:sz w:val="24"/>
+          <w:szCs w:val="24"/>
+        </w:rPr>
+        <w:t>Attndr</w:t>
+      </w:r>
+      <w:proofErr w:type="spellEnd"/>
+      <w:r>
+        <w:rPr>
+          <w:rFonts w:ascii="Times New Roman" w:hAnsi="Times New Roman" w:cs="Times New Roman"/>
+          <w:sz w:val="24"/>
+          <w:szCs w:val="24"/>
+        </w:rPr>
+        <w:t xml:space="preserve">, and Participant which will be using the mobile application </w:t>
+      </w:r>
+      <w:proofErr w:type="spellStart"/>
+      <w:r>
+        <w:rPr>
+          <w:rFonts w:ascii="Times New Roman" w:hAnsi="Times New Roman" w:cs="Times New Roman"/>
+          <w:sz w:val="24"/>
+          <w:szCs w:val="24"/>
+        </w:rPr>
+        <w:t>Attndr</w:t>
+      </w:r>
+      <w:proofErr w:type="spellEnd"/>
+      <w:r>
+        <w:rPr>
+          <w:rFonts w:ascii="Times New Roman" w:hAnsi="Times New Roman" w:cs="Times New Roman"/>
+          <w:sz w:val="24"/>
+          <w:szCs w:val="24"/>
+        </w:rPr>
+        <w:t xml:space="preserve"> to record their attendance.</w:t>
+      </w:r>
+    </w:p>
+    <w:p>
+      <w:pPr>
+        <w:pStyle w:val="ListParagraph"/>
+        <w:spacing w:after="120"/>
+        <w:ind w:firstLine="432"/>
+        <w:contextualSpacing w:val="0"/>
+        <w:jc w:val="both"/>
+        <w:rPr>
+          <w:rFonts w:ascii="Times New Roman" w:hAnsi="Times New Roman" w:cs="Times New Roman"/>
+          <w:sz w:val="24"/>
+          <w:szCs w:val="24"/>
+        </w:rPr>
+      </w:pPr>
+      <w:r>
+        <w:rPr>
+          <w:rFonts w:ascii="Times New Roman" w:hAnsi="Times New Roman" w:cs="Times New Roman"/>
+          <w:sz w:val="24"/>
+          <w:szCs w:val="24"/>
+        </w:rPr>
         <w:t>The Unique Value Proposit</w:t>
       </w:r>
       <w:r>
@@ -1221,7 +1330,7 @@
           <w:sz w:val="24"/>
           <w:szCs w:val="24"/>
         </w:rPr>
-        <w:t xml:space="preserve">on of our product / application is that we focus on developing an Attendance Management System which is cost-efficient but also robust. We utilize Event OTP Concept in the form of QR Code as a tool to record participant attendance. Event OTP means, the participant need to enter their credential such as mobile phone number, to generate the QR Code. Since it is implementing OTP concept, the QR Code generated is guaranteed to be unique and only valid for one login session only. It is known that both QR Code and OTP are cheap technology </w:t>
+        <w:t xml:space="preserve">on of our product / application is that we focus on developing an Attendance Management System which is cost-efficient but also robust. We utilize Event OTP Concept in the form of QR Code as a tool to record participant attendance. Event OTP means, the participant need to enter their credential such as </w:t>
       </w:r>
       <w:r>
         <w:rPr>
@@ -1230,7 +1339,7 @@
           <w:szCs w:val="24"/>
         </w:rPr>
         <w:lastRenderedPageBreak/>
-        <w:t>and easy to use. In addition, when they are combined in our system, it could sustain a basic participant attendance monitoring device that can be used to take attendance that is both fast, affordable, efficient, and accurate as opposed to other methods.</w:t>
+        <w:t>mobile phone number, to generate the QR Code. Since it is implementing OTP concept, the QR Code generated is guaranteed to be unique and only valid for one login session only. It is known that both QR Code and OTP are cheap technology and easy to use. In addition, when they are combined in our system, it could sustain a basic participant attendance monitoring device that can be used to take attendance that is both fast, affordable, efficient, and accurate as opposed to other methods.</w:t>
       </w:r>
     </w:p>
     <w:p>
@@ -1291,7 +1400,25 @@
           <w:sz w:val="24"/>
           <w:szCs w:val="24"/>
         </w:rPr>
-        <w:t>Feature in Web-based Attndr:</w:t>
+        <w:t xml:space="preserve">Feature in Web-based </w:t>
+      </w:r>
+      <w:proofErr w:type="spellStart"/>
+      <w:r>
+        <w:rPr>
+          <w:rFonts w:ascii="Times New Roman" w:hAnsi="Times New Roman" w:cs="Times New Roman"/>
+          <w:sz w:val="24"/>
+          <w:szCs w:val="24"/>
+        </w:rPr>
+        <w:t>Attndr</w:t>
+      </w:r>
+      <w:proofErr w:type="spellEnd"/>
+      <w:r>
+        <w:rPr>
+          <w:rFonts w:ascii="Times New Roman" w:hAnsi="Times New Roman" w:cs="Times New Roman"/>
+          <w:sz w:val="24"/>
+          <w:szCs w:val="24"/>
+        </w:rPr>
+        <w:t>:</w:t>
       </w:r>
     </w:p>
     <w:p>
@@ -1626,7 +1753,25 @@
           <w:sz w:val="24"/>
           <w:szCs w:val="24"/>
         </w:rPr>
-        <w:t>Feature in Mobile App Attndr:</w:t>
+        <w:t xml:space="preserve">Feature in Mobile App </w:t>
+      </w:r>
+      <w:proofErr w:type="spellStart"/>
+      <w:r>
+        <w:rPr>
+          <w:rFonts w:ascii="Times New Roman" w:hAnsi="Times New Roman" w:cs="Times New Roman"/>
+          <w:sz w:val="24"/>
+          <w:szCs w:val="24"/>
+        </w:rPr>
+        <w:t>Attndr</w:t>
+      </w:r>
+      <w:proofErr w:type="spellEnd"/>
+      <w:r>
+        <w:rPr>
+          <w:rFonts w:ascii="Times New Roman" w:hAnsi="Times New Roman" w:cs="Times New Roman"/>
+          <w:sz w:val="24"/>
+          <w:szCs w:val="24"/>
+        </w:rPr>
+        <w:t>:</w:t>
       </w:r>
     </w:p>
     <w:p>
@@ -1648,7 +1793,25 @@
           <w:sz w:val="24"/>
           <w:szCs w:val="24"/>
         </w:rPr>
-        <w:t>Join Event: Scan QR Code from web attndr.</w:t>
+        <w:t xml:space="preserve">Join Event: Scan QR Code from web </w:t>
+      </w:r>
+      <w:proofErr w:type="spellStart"/>
+      <w:r>
+        <w:rPr>
+          <w:rFonts w:ascii="Times New Roman" w:hAnsi="Times New Roman" w:cs="Times New Roman"/>
+          <w:sz w:val="24"/>
+          <w:szCs w:val="24"/>
+        </w:rPr>
+        <w:t>attndr</w:t>
+      </w:r>
+      <w:proofErr w:type="spellEnd"/>
+      <w:r>
+        <w:rPr>
+          <w:rFonts w:ascii="Times New Roman" w:hAnsi="Times New Roman" w:cs="Times New Roman"/>
+          <w:sz w:val="24"/>
+          <w:szCs w:val="24"/>
+        </w:rPr>
+        <w:t>.</w:t>
       </w:r>
     </w:p>
     <w:p>
@@ -1670,7 +1833,25 @@
           <w:sz w:val="24"/>
           <w:szCs w:val="24"/>
         </w:rPr>
-        <w:t>Show Event detail: Show event detail after succesfully scan QR Code</w:t>
+        <w:t xml:space="preserve">Show Event detail: Show event detail after </w:t>
+      </w:r>
+      <w:proofErr w:type="spellStart"/>
+      <w:r>
+        <w:rPr>
+          <w:rFonts w:ascii="Times New Roman" w:hAnsi="Times New Roman" w:cs="Times New Roman"/>
+          <w:sz w:val="24"/>
+          <w:szCs w:val="24"/>
+        </w:rPr>
+        <w:t>succesfully</w:t>
+      </w:r>
+      <w:proofErr w:type="spellEnd"/>
+      <w:r>
+        <w:rPr>
+          <w:rFonts w:ascii="Times New Roman" w:hAnsi="Times New Roman" w:cs="Times New Roman"/>
+          <w:sz w:val="24"/>
+          <w:szCs w:val="24"/>
+        </w:rPr>
+        <w:t xml:space="preserve"> scan QR Code</w:t>
       </w:r>
     </w:p>
     <w:p>
@@ -1773,6 +1954,7 @@
           <w:szCs w:val="24"/>
           <w:lang w:val="en-US" w:eastAsia="ja-JP"/>
         </w:rPr>
+        <w:lastRenderedPageBreak/>
         <w:drawing>
           <wp:inline distT="0" distB="0" distL="0" distR="0" wp14:anchorId="30087FF5" wp14:editId="6B5F1622">
             <wp:extent cx="5183945" cy="3308743"/>
@@ -1836,6 +2018,7 @@
           <w:szCs w:val="24"/>
         </w:rPr>
       </w:pPr>
+      <w:proofErr w:type="spellStart"/>
       <w:r>
         <w:rPr>
           <w:rFonts w:ascii="Times New Roman" w:hAnsi="Times New Roman" w:cs="Times New Roman"/>
@@ -1844,9 +2027,9 @@
           <w:sz w:val="24"/>
           <w:szCs w:val="24"/>
         </w:rPr>
-        <w:lastRenderedPageBreak/>
         <w:t>Complextiy</w:t>
       </w:r>
+      <w:proofErr w:type="spellEnd"/>
     </w:p>
     <w:p>
       <w:pPr>
@@ -1884,10 +2067,7 @@
         </w:rPr>
         <w:t>Effort Estimation</w:t>
       </w:r>
-    </w:p>
-    <w:p>
-      <w:pPr>
-        <w:pStyle w:val="ListParagraph"/>
+      <w:r>
         <w:rPr>
           <w:rFonts w:ascii="Times New Roman" w:hAnsi="Times New Roman" w:cs="Times New Roman"/>
           <w:b/>
@@ -1895,11 +2075,293 @@
           <w:sz w:val="24"/>
           <w:szCs w:val="24"/>
         </w:rPr>
-      </w:pPr>
+        <w:t xml:space="preserve"> (FP Analysis)</w:t>
+      </w:r>
     </w:p>
     <w:p>
       <w:pPr>
         <w:pStyle w:val="ListParagraph"/>
+        <w:spacing w:after="120"/>
+        <w:ind w:firstLine="432"/>
+        <w:contextualSpacing w:val="0"/>
+        <w:jc w:val="both"/>
+        <w:rPr>
+          <w:rFonts w:ascii="Times New Roman" w:hAnsi="Times New Roman" w:cs="Times New Roman"/>
+          <w:sz w:val="24"/>
+          <w:szCs w:val="24"/>
+        </w:rPr>
+      </w:pPr>
+      <w:r>
+        <w:rPr>
+          <w:rFonts w:ascii="Times New Roman" w:hAnsi="Times New Roman" w:cs="Times New Roman"/>
+          <w:sz w:val="24"/>
+          <w:szCs w:val="24"/>
+        </w:rPr>
+        <w:t>Function point analysis (FPA) is one method for determining a system's overall complexity.</w:t>
+      </w:r>
+      <w:r>
+        <w:rPr>
+          <w:rFonts w:ascii="Times New Roman" w:hAnsi="Times New Roman" w:cs="Times New Roman"/>
+          <w:sz w:val="24"/>
+          <w:szCs w:val="24"/>
+        </w:rPr>
+        <w:t xml:space="preserve"> I</w:t>
+      </w:r>
+      <w:r>
+        <w:rPr>
+          <w:rFonts w:ascii="Times New Roman" w:hAnsi="Times New Roman" w:cs="Times New Roman"/>
+          <w:sz w:val="24"/>
+          <w:szCs w:val="24"/>
+        </w:rPr>
+        <w:t>t quantifies the functions contained within software in terms that are meaningful to the software users.</w:t>
+      </w:r>
+      <w:r>
+        <w:rPr>
+          <w:rFonts w:ascii="Times New Roman" w:hAnsi="Times New Roman" w:cs="Times New Roman"/>
+          <w:sz w:val="24"/>
+          <w:szCs w:val="24"/>
+        </w:rPr>
+        <w:t xml:space="preserve"> </w:t>
+      </w:r>
+      <w:r>
+        <w:rPr>
+          <w:rFonts w:ascii="Times New Roman" w:hAnsi="Times New Roman" w:cs="Times New Roman"/>
+          <w:sz w:val="24"/>
+          <w:szCs w:val="24"/>
+        </w:rPr>
+        <w:t>The main objective of FPA is to measure and provide the functional size of a software program to a client, customer, or stakeholder upon request.</w:t>
+      </w:r>
+      <w:r>
+        <w:rPr>
+          <w:rFonts w:ascii="Times New Roman" w:hAnsi="Times New Roman" w:cs="Times New Roman"/>
+          <w:sz w:val="24"/>
+          <w:szCs w:val="24"/>
+        </w:rPr>
+        <w:t xml:space="preserve"> </w:t>
+      </w:r>
+      <w:r>
+        <w:rPr>
+          <w:rFonts w:ascii="Times New Roman" w:hAnsi="Times New Roman" w:cs="Times New Roman"/>
+          <w:sz w:val="24"/>
+          <w:szCs w:val="24"/>
+        </w:rPr>
+        <w:t>Function Point (FP)</w:t>
+      </w:r>
+      <w:r>
+        <w:rPr>
+          <w:rFonts w:ascii="Times New Roman" w:hAnsi="Times New Roman" w:cs="Times New Roman"/>
+          <w:sz w:val="24"/>
+          <w:szCs w:val="24"/>
+        </w:rPr>
+        <w:t xml:space="preserve"> itself</w:t>
+      </w:r>
+      <w:r>
+        <w:rPr>
+          <w:rFonts w:ascii="Times New Roman" w:hAnsi="Times New Roman" w:cs="Times New Roman"/>
+          <w:sz w:val="24"/>
+          <w:szCs w:val="24"/>
+        </w:rPr>
+        <w:t xml:space="preserve"> is a unit of measurement used to describe the amount of business functionality provided to a user by an information system (as a product).</w:t>
+      </w:r>
+      <w:r>
+        <w:rPr>
+          <w:rFonts w:ascii="Times New Roman" w:hAnsi="Times New Roman" w:cs="Times New Roman"/>
+          <w:sz w:val="24"/>
+          <w:szCs w:val="24"/>
+        </w:rPr>
+        <w:t xml:space="preserve"> At this stage </w:t>
+      </w:r>
+      <w:proofErr w:type="spellStart"/>
+      <w:r>
+        <w:rPr>
+          <w:rFonts w:ascii="Times New Roman" w:hAnsi="Times New Roman" w:cs="Times New Roman"/>
+          <w:sz w:val="24"/>
+          <w:szCs w:val="24"/>
+        </w:rPr>
+        <w:t>Attndr</w:t>
+      </w:r>
+      <w:proofErr w:type="spellEnd"/>
+      <w:r>
+        <w:rPr>
+          <w:rFonts w:ascii="Times New Roman" w:hAnsi="Times New Roman" w:cs="Times New Roman"/>
+          <w:sz w:val="24"/>
+          <w:szCs w:val="24"/>
+        </w:rPr>
+        <w:t xml:space="preserve"> is assessed using FPA for complexity, to calculate the effort estimation.</w:t>
+      </w:r>
+    </w:p>
+    <w:p>
+      <w:pPr>
+        <w:pStyle w:val="ListParagraph"/>
+        <w:spacing w:after="120"/>
+        <w:ind w:firstLine="432"/>
+        <w:contextualSpacing w:val="0"/>
+        <w:jc w:val="both"/>
+        <w:rPr>
+          <w:rFonts w:ascii="Times New Roman" w:hAnsi="Times New Roman" w:cs="Times New Roman"/>
+          <w:sz w:val="24"/>
+          <w:szCs w:val="24"/>
+        </w:rPr>
+      </w:pPr>
+      <w:r>
+        <w:rPr>
+          <w:rFonts w:ascii="Times New Roman" w:hAnsi="Times New Roman" w:cs="Times New Roman"/>
+          <w:sz w:val="24"/>
+          <w:szCs w:val="24"/>
+        </w:rPr>
+        <w:t>The attendance management system database is a relational database of</w:t>
+      </w:r>
+      <w:r>
+        <w:rPr>
+          <w:rFonts w:ascii="Times New Roman" w:hAnsi="Times New Roman" w:cs="Times New Roman"/>
+          <w:sz w:val="24"/>
+          <w:szCs w:val="24"/>
+        </w:rPr>
+        <w:t xml:space="preserve"> MariaDB version 10.4.11 (or lower). The tables are defined with primary keys, foreign keys, unique index, and auto-increment. No triggers or stored procedures are implemented in the system database. Next, the web-tier of the system is a web-based application created using a Python and Node.js framework, namely Django version </w:t>
+      </w:r>
+      <w:r>
+        <w:rPr>
+          <w:rFonts w:ascii="Times New Roman" w:hAnsi="Times New Roman" w:cs="Times New Roman"/>
+          <w:sz w:val="24"/>
+          <w:szCs w:val="24"/>
+        </w:rPr>
+        <w:t>3.2.4</w:t>
+      </w:r>
+      <w:r>
+        <w:rPr>
+          <w:rFonts w:ascii="Times New Roman" w:hAnsi="Times New Roman" w:cs="Times New Roman"/>
+          <w:sz w:val="24"/>
+          <w:szCs w:val="24"/>
+        </w:rPr>
+        <w:t xml:space="preserve"> (Backend) and Vue.js version 3.0.11 (Frontend) respectively.</w:t>
+      </w:r>
+      <w:r>
+        <w:rPr>
+          <w:rFonts w:ascii="Times New Roman" w:hAnsi="Times New Roman" w:cs="Times New Roman"/>
+          <w:sz w:val="24"/>
+          <w:szCs w:val="24"/>
+        </w:rPr>
+        <w:t xml:space="preserve"> The architecture implemented is Model View Template (MVT). On the other hand,</w:t>
+      </w:r>
+      <w:r>
+        <w:rPr>
+          <w:rFonts w:ascii="Times New Roman" w:hAnsi="Times New Roman" w:cs="Times New Roman"/>
+          <w:sz w:val="24"/>
+          <w:szCs w:val="24"/>
+        </w:rPr>
+        <w:t xml:space="preserve"> the mobile application of the attendance management system is an android based application </w:t>
+      </w:r>
+      <w:r>
+        <w:rPr>
+          <w:rFonts w:ascii="Times New Roman" w:hAnsi="Times New Roman" w:cs="Times New Roman"/>
+          <w:sz w:val="24"/>
+          <w:szCs w:val="24"/>
+        </w:rPr>
+        <w:t xml:space="preserve">version 7.0 Nougat, which is developed using </w:t>
+      </w:r>
+      <w:r>
+        <w:rPr>
+          <w:rFonts w:ascii="Times New Roman" w:hAnsi="Times New Roman" w:cs="Times New Roman"/>
+          <w:sz w:val="24"/>
+          <w:szCs w:val="24"/>
+        </w:rPr>
+        <w:t xml:space="preserve">Android SDK Tools </w:t>
+      </w:r>
+      <w:r>
+        <w:rPr>
+          <w:rFonts w:ascii="Times New Roman" w:hAnsi="Times New Roman" w:cs="Times New Roman"/>
+          <w:sz w:val="24"/>
+          <w:szCs w:val="24"/>
+        </w:rPr>
+        <w:t xml:space="preserve">version </w:t>
+      </w:r>
+      <w:r>
+        <w:rPr>
+          <w:rFonts w:ascii="Times New Roman" w:hAnsi="Times New Roman" w:cs="Times New Roman"/>
+          <w:sz w:val="24"/>
+          <w:szCs w:val="24"/>
+        </w:rPr>
+        <w:t>26.1.1</w:t>
+      </w:r>
+      <w:r>
+        <w:rPr>
+          <w:rFonts w:ascii="Times New Roman" w:hAnsi="Times New Roman" w:cs="Times New Roman"/>
+          <w:sz w:val="24"/>
+          <w:szCs w:val="24"/>
+        </w:rPr>
+        <w:t xml:space="preserve"> (Android Software Development Kit). The architecture used on developing the android application is Model View </w:t>
+      </w:r>
+      <w:proofErr w:type="spellStart"/>
+      <w:r>
+        <w:rPr>
+          <w:rFonts w:ascii="Times New Roman" w:hAnsi="Times New Roman" w:cs="Times New Roman"/>
+          <w:sz w:val="24"/>
+          <w:szCs w:val="24"/>
+        </w:rPr>
+        <w:t>ViewModel</w:t>
+      </w:r>
+      <w:proofErr w:type="spellEnd"/>
+      <w:r>
+        <w:rPr>
+          <w:rFonts w:ascii="Times New Roman" w:hAnsi="Times New Roman" w:cs="Times New Roman"/>
+          <w:sz w:val="24"/>
+          <w:szCs w:val="24"/>
+        </w:rPr>
+        <w:t xml:space="preserve"> (MVVM).</w:t>
+      </w:r>
+    </w:p>
+    <w:p>
+      <w:pPr>
+        <w:pStyle w:val="ListParagraph"/>
+        <w:spacing w:after="120"/>
+        <w:ind w:firstLine="432"/>
+        <w:contextualSpacing w:val="0"/>
+        <w:jc w:val="both"/>
+        <w:rPr>
+          <w:rFonts w:ascii="Times New Roman" w:hAnsi="Times New Roman" w:cs="Times New Roman"/>
+          <w:sz w:val="24"/>
+          <w:szCs w:val="24"/>
+        </w:rPr>
+      </w:pPr>
+      <w:r>
+        <w:rPr>
+          <w:rFonts w:ascii="Times New Roman" w:hAnsi="Times New Roman" w:cs="Times New Roman"/>
+          <w:sz w:val="24"/>
+          <w:szCs w:val="24"/>
+        </w:rPr>
+        <w:t xml:space="preserve">As mentioned before, the system will be evaluated using Function point analysis (FPA). Initially, the five Information Domain Value will be determined. They consist </w:t>
+      </w:r>
+      <w:r>
+        <w:rPr>
+          <w:rFonts w:ascii="Times New Roman" w:hAnsi="Times New Roman" w:cs="Times New Roman"/>
+          <w:sz w:val="24"/>
+          <w:szCs w:val="24"/>
+        </w:rPr>
+        <w:lastRenderedPageBreak/>
+        <w:t xml:space="preserve">of, internal logic files (ILF), </w:t>
+      </w:r>
+      <w:r>
+        <w:rPr>
+          <w:rFonts w:ascii="Times New Roman" w:hAnsi="Times New Roman" w:cs="Times New Roman"/>
+          <w:sz w:val="24"/>
+          <w:szCs w:val="24"/>
+        </w:rPr>
+        <w:t>external interface files (EIF), external Input (EI), external output (EO) and external inquiry (EQ).</w:t>
+      </w:r>
+    </w:p>
+    <w:p>
+      <w:pPr>
+        <w:pStyle w:val="ListParagraph"/>
+        <w:spacing w:after="120"/>
+        <w:contextualSpacing w:val="0"/>
+        <w:jc w:val="both"/>
+        <w:rPr>
+          <w:rFonts w:ascii="Times New Roman" w:hAnsi="Times New Roman" w:cs="Times New Roman"/>
+          <w:sz w:val="24"/>
+          <w:szCs w:val="24"/>
+        </w:rPr>
+      </w:pPr>
+      <w:r>
         <w:rPr>
           <w:rFonts w:ascii="Times New Roman" w:hAnsi="Times New Roman" w:cs="Times New Roman"/>
           <w:b/>
@@ -1907,7 +2369,150 @@
           <w:sz w:val="24"/>
           <w:szCs w:val="24"/>
         </w:rPr>
-      </w:pPr>
+        <w:t>Internal logical files (ILF):</w:t>
+      </w:r>
+      <w:r>
+        <w:rPr>
+          <w:rFonts w:ascii="Times New Roman" w:hAnsi="Times New Roman" w:cs="Times New Roman"/>
+          <w:b/>
+          <w:bCs/>
+          <w:sz w:val="24"/>
+          <w:szCs w:val="24"/>
+        </w:rPr>
+        <w:t xml:space="preserve"> </w:t>
+      </w:r>
+      <w:r>
+        <w:rPr>
+          <w:rFonts w:ascii="Times New Roman" w:hAnsi="Times New Roman" w:cs="Times New Roman"/>
+          <w:sz w:val="24"/>
+          <w:szCs w:val="24"/>
+        </w:rPr>
+        <w:t>Entity count in the relational database schema.</w:t>
+      </w:r>
+    </w:p>
+    <w:p>
+      <w:pPr>
+        <w:pStyle w:val="ListParagraph"/>
+        <w:spacing w:after="120"/>
+        <w:contextualSpacing w:val="0"/>
+        <w:jc w:val="both"/>
+        <w:rPr>
+          <w:rFonts w:ascii="Times New Roman" w:hAnsi="Times New Roman" w:cs="Times New Roman"/>
+          <w:sz w:val="24"/>
+          <w:szCs w:val="24"/>
+        </w:rPr>
+      </w:pPr>
+      <w:r>
+        <w:rPr>
+          <w:rFonts w:ascii="Times New Roman" w:hAnsi="Times New Roman" w:cs="Times New Roman"/>
+          <w:b/>
+          <w:bCs/>
+          <w:sz w:val="24"/>
+          <w:szCs w:val="24"/>
+        </w:rPr>
+        <w:t xml:space="preserve">External interface files (EIF): </w:t>
+      </w:r>
+      <w:r>
+        <w:rPr>
+          <w:rFonts w:ascii="Times New Roman" w:hAnsi="Times New Roman" w:cs="Times New Roman"/>
+          <w:sz w:val="24"/>
+          <w:szCs w:val="24"/>
+        </w:rPr>
+        <w:t>a</w:t>
+      </w:r>
+    </w:p>
+    <w:p>
+      <w:pPr>
+        <w:pStyle w:val="ListParagraph"/>
+        <w:spacing w:after="120"/>
+        <w:contextualSpacing w:val="0"/>
+        <w:jc w:val="both"/>
+        <w:rPr>
+          <w:rFonts w:ascii="Times New Roman" w:hAnsi="Times New Roman" w:cs="Times New Roman"/>
+          <w:sz w:val="24"/>
+          <w:szCs w:val="24"/>
+        </w:rPr>
+      </w:pPr>
+      <w:r>
+        <w:rPr>
+          <w:rFonts w:ascii="Times New Roman" w:hAnsi="Times New Roman" w:cs="Times New Roman"/>
+          <w:b/>
+          <w:bCs/>
+          <w:sz w:val="24"/>
+          <w:szCs w:val="24"/>
+        </w:rPr>
+        <w:t>External input (EI):</w:t>
+      </w:r>
+      <w:r>
+        <w:rPr>
+          <w:rFonts w:ascii="Times New Roman" w:hAnsi="Times New Roman" w:cs="Times New Roman"/>
+          <w:sz w:val="24"/>
+          <w:szCs w:val="24"/>
+        </w:rPr>
+        <w:t xml:space="preserve"> a</w:t>
+      </w:r>
+    </w:p>
+    <w:p>
+      <w:pPr>
+        <w:pStyle w:val="ListParagraph"/>
+        <w:spacing w:after="120"/>
+        <w:contextualSpacing w:val="0"/>
+        <w:jc w:val="both"/>
+        <w:rPr>
+          <w:rFonts w:ascii="Times New Roman" w:hAnsi="Times New Roman" w:cs="Times New Roman"/>
+          <w:sz w:val="24"/>
+          <w:szCs w:val="24"/>
+        </w:rPr>
+      </w:pPr>
+      <w:r>
+        <w:rPr>
+          <w:rFonts w:ascii="Times New Roman" w:hAnsi="Times New Roman" w:cs="Times New Roman"/>
+          <w:b/>
+          <w:bCs/>
+          <w:sz w:val="24"/>
+          <w:szCs w:val="24"/>
+        </w:rPr>
+        <w:t xml:space="preserve">External inquiry (EQ): </w:t>
+      </w:r>
+      <w:r>
+        <w:rPr>
+          <w:rFonts w:ascii="Times New Roman" w:hAnsi="Times New Roman" w:cs="Times New Roman"/>
+          <w:sz w:val="24"/>
+          <w:szCs w:val="24"/>
+        </w:rPr>
+        <w:t>a</w:t>
+      </w:r>
+    </w:p>
+    <w:p>
+      <w:pPr>
+        <w:pStyle w:val="ListParagraph"/>
+        <w:spacing w:after="120"/>
+        <w:contextualSpacing w:val="0"/>
+        <w:jc w:val="both"/>
+        <w:rPr>
+          <w:rFonts w:ascii="Times New Roman" w:hAnsi="Times New Roman" w:cs="Times New Roman"/>
+          <w:sz w:val="24"/>
+          <w:szCs w:val="24"/>
+        </w:rPr>
+      </w:pPr>
+      <w:r>
+        <w:rPr>
+          <w:rFonts w:ascii="Times New Roman" w:hAnsi="Times New Roman" w:cs="Times New Roman"/>
+          <w:b/>
+          <w:bCs/>
+          <w:sz w:val="24"/>
+          <w:szCs w:val="24"/>
+        </w:rPr>
+        <w:t>External output (EO):</w:t>
+      </w:r>
+      <w:r>
+        <w:rPr>
+          <w:rFonts w:ascii="Times New Roman" w:hAnsi="Times New Roman" w:cs="Times New Roman"/>
+          <w:sz w:val="24"/>
+          <w:szCs w:val="24"/>
+        </w:rPr>
+        <w:t xml:space="preserve"> </w:t>
+      </w:r>
     </w:p>
     <w:p>
       <w:pPr>
@@ -1968,8 +2573,21 @@
           <w:szCs w:val="24"/>
           <w:lang w:val="en-US"/>
         </w:rPr>
-        <w:t>Web-based Attndr</w:t>
-      </w:r>
+        <w:t xml:space="preserve">Web-based </w:t>
+      </w:r>
+      <w:proofErr w:type="spellStart"/>
+      <w:r>
+        <w:rPr>
+          <w:rFonts w:ascii="Times New Roman" w:hAnsi="Times New Roman" w:cs="Times New Roman"/>
+          <w:b/>
+          <w:bCs/>
+          <w:sz w:val="24"/>
+          <w:szCs w:val="24"/>
+          <w:lang w:val="en-US"/>
+        </w:rPr>
+        <w:t>Attndr</w:t>
+      </w:r>
+      <w:proofErr w:type="spellEnd"/>
     </w:p>
     <w:p>
       <w:pPr>
@@ -2199,6 +2817,7 @@
           <w:szCs w:val="24"/>
           <w:lang w:val="en-US" w:eastAsia="ja-JP"/>
         </w:rPr>
+        <w:lastRenderedPageBreak/>
         <w:t>Figure</w:t>
       </w:r>
       <w:r>
@@ -2262,7 +2881,6 @@
           <w:noProof/>
           <w:lang w:val="en-US"/>
         </w:rPr>
-        <w:lastRenderedPageBreak/>
         <w:drawing>
           <wp:inline distT="0" distB="0" distL="0" distR="0" wp14:anchorId="7BC5785E" wp14:editId="695B9719">
             <wp:extent cx="5662149" cy="2639744"/>
@@ -3361,7 +3979,29 @@
           <w:szCs w:val="24"/>
           <w:lang w:val="en-US" w:eastAsia="ja-JP"/>
         </w:rPr>
-        <w:t>Participant must scan the QR Code with Attndr Mobile Application</w:t>
+        <w:t xml:space="preserve">Participant must scan the QR Code with </w:t>
+      </w:r>
+      <w:proofErr w:type="spellStart"/>
+      <w:r>
+        <w:rPr>
+          <w:rFonts w:ascii="Times New Roman" w:eastAsia="MS Mincho" w:hAnsi="Times New Roman" w:cs="Times New Roman"/>
+          <w:kern w:val="2"/>
+          <w:sz w:val="24"/>
+          <w:szCs w:val="24"/>
+          <w:lang w:val="en-US" w:eastAsia="ja-JP"/>
+        </w:rPr>
+        <w:t>Attndr</w:t>
+      </w:r>
+      <w:proofErr w:type="spellEnd"/>
+      <w:r>
+        <w:rPr>
+          <w:rFonts w:ascii="Times New Roman" w:eastAsia="MS Mincho" w:hAnsi="Times New Roman" w:cs="Times New Roman"/>
+          <w:kern w:val="2"/>
+          <w:sz w:val="24"/>
+          <w:szCs w:val="24"/>
+          <w:lang w:val="en-US" w:eastAsia="ja-JP"/>
+        </w:rPr>
+        <w:t xml:space="preserve"> Mobile Application</w:t>
       </w:r>
       <w:r>
         <w:rPr>
@@ -3774,8 +4414,21 @@
           <w:szCs w:val="24"/>
           <w:lang w:val="en-US"/>
         </w:rPr>
-        <w:t>Mobile Application Attndr</w:t>
-      </w:r>
+        <w:t xml:space="preserve">Mobile Application </w:t>
+      </w:r>
+      <w:proofErr w:type="spellStart"/>
+      <w:r>
+        <w:rPr>
+          <w:rFonts w:ascii="Times New Roman" w:hAnsi="Times New Roman" w:cs="Times New Roman"/>
+          <w:b/>
+          <w:bCs/>
+          <w:sz w:val="24"/>
+          <w:szCs w:val="24"/>
+          <w:lang w:val="en-US"/>
+        </w:rPr>
+        <w:t>Attndr</w:t>
+      </w:r>
+      <w:proofErr w:type="spellEnd"/>
     </w:p>
     <w:p>
       <w:pPr>
@@ -3895,7 +4548,29 @@
           <w:szCs w:val="24"/>
           <w:lang w:val="en-US" w:eastAsia="ja-JP"/>
         </w:rPr>
-        <w:t xml:space="preserve"> Home Page of Attndr Mobile Application</w:t>
+        <w:t xml:space="preserve"> Home Page of </w:t>
+      </w:r>
+      <w:proofErr w:type="spellStart"/>
+      <w:r>
+        <w:rPr>
+          <w:rFonts w:ascii="Times New Roman" w:eastAsia="MS Mincho" w:hAnsi="Times New Roman" w:cs="Times New Roman"/>
+          <w:kern w:val="2"/>
+          <w:sz w:val="24"/>
+          <w:szCs w:val="24"/>
+          <w:lang w:val="en-US" w:eastAsia="ja-JP"/>
+        </w:rPr>
+        <w:t>Attndr</w:t>
+      </w:r>
+      <w:proofErr w:type="spellEnd"/>
+      <w:r>
+        <w:rPr>
+          <w:rFonts w:ascii="Times New Roman" w:eastAsia="MS Mincho" w:hAnsi="Times New Roman" w:cs="Times New Roman"/>
+          <w:kern w:val="2"/>
+          <w:sz w:val="24"/>
+          <w:szCs w:val="24"/>
+          <w:lang w:val="en-US" w:eastAsia="ja-JP"/>
+        </w:rPr>
+        <w:t xml:space="preserve"> Mobile Application</w:t>
       </w:r>
     </w:p>
     <w:p>

</xml_diff>

<commit_message>
Completed Complexity + ss
</commit_message>
<xml_diff>
--- a/Attndr.docx
+++ b/Attndr.docx
@@ -1220,97 +1220,7 @@
           <w:sz w:val="24"/>
           <w:szCs w:val="24"/>
         </w:rPr>
-        <w:t xml:space="preserve"> an Attendance Management System to help Event Organizer to record and summarize participant attendance on Offline Events where attendance is important. As a result, we proposed </w:t>
-      </w:r>
-      <w:proofErr w:type="spellStart"/>
-      <w:r>
-        <w:rPr>
-          <w:rFonts w:ascii="Times New Roman" w:hAnsi="Times New Roman" w:cs="Times New Roman"/>
-          <w:sz w:val="24"/>
-          <w:szCs w:val="24"/>
-        </w:rPr>
-        <w:t>Attndr</w:t>
-      </w:r>
-      <w:proofErr w:type="spellEnd"/>
-      <w:r>
-        <w:rPr>
-          <w:rFonts w:ascii="Times New Roman" w:hAnsi="Times New Roman" w:cs="Times New Roman"/>
-          <w:sz w:val="24"/>
-          <w:szCs w:val="24"/>
-        </w:rPr>
-        <w:t xml:space="preserve">. </w:t>
-      </w:r>
-      <w:proofErr w:type="spellStart"/>
-      <w:r>
-        <w:rPr>
-          <w:rFonts w:ascii="Times New Roman" w:hAnsi="Times New Roman" w:cs="Times New Roman"/>
-          <w:sz w:val="24"/>
-          <w:szCs w:val="24"/>
-        </w:rPr>
-        <w:t>Attndr</w:t>
-      </w:r>
-      <w:proofErr w:type="spellEnd"/>
-      <w:r>
-        <w:rPr>
-          <w:rFonts w:ascii="Times New Roman" w:hAnsi="Times New Roman" w:cs="Times New Roman"/>
-          <w:sz w:val="24"/>
-          <w:szCs w:val="24"/>
-        </w:rPr>
-        <w:t xml:space="preserve"> is a web-based framework as well as a mobile application to record participants attendance at events. The mobile application is to be installed on the participants’ smartphones and will be used to record their attendance, by scanning the OTP in a form of QR Code displayed on the website managed by the event administrator. So, there will be two types of user in our application, consist of Administrator or Event Organizer which will be managing the </w:t>
-      </w:r>
-      <w:proofErr w:type="gramStart"/>
-      <w:r>
-        <w:rPr>
-          <w:rFonts w:ascii="Times New Roman" w:hAnsi="Times New Roman" w:cs="Times New Roman"/>
-          <w:sz w:val="24"/>
-          <w:szCs w:val="24"/>
-        </w:rPr>
-        <w:t>web-based</w:t>
-      </w:r>
-      <w:proofErr w:type="gramEnd"/>
-      <w:r>
-        <w:rPr>
-          <w:rFonts w:ascii="Times New Roman" w:hAnsi="Times New Roman" w:cs="Times New Roman"/>
-          <w:sz w:val="24"/>
-          <w:szCs w:val="24"/>
-        </w:rPr>
-        <w:t xml:space="preserve"> </w:t>
-      </w:r>
-      <w:proofErr w:type="spellStart"/>
-      <w:r>
-        <w:rPr>
-          <w:rFonts w:ascii="Times New Roman" w:hAnsi="Times New Roman" w:cs="Times New Roman"/>
-          <w:sz w:val="24"/>
-          <w:szCs w:val="24"/>
-        </w:rPr>
-        <w:t>Attndr</w:t>
-      </w:r>
-      <w:proofErr w:type="spellEnd"/>
-      <w:r>
-        <w:rPr>
-          <w:rFonts w:ascii="Times New Roman" w:hAnsi="Times New Roman" w:cs="Times New Roman"/>
-          <w:sz w:val="24"/>
-          <w:szCs w:val="24"/>
-        </w:rPr>
-        <w:t xml:space="preserve">, and Participant which will be using the mobile application </w:t>
-      </w:r>
-      <w:proofErr w:type="spellStart"/>
-      <w:r>
-        <w:rPr>
-          <w:rFonts w:ascii="Times New Roman" w:hAnsi="Times New Roman" w:cs="Times New Roman"/>
-          <w:sz w:val="24"/>
-          <w:szCs w:val="24"/>
-        </w:rPr>
-        <w:t>Attndr</w:t>
-      </w:r>
-      <w:proofErr w:type="spellEnd"/>
-      <w:r>
-        <w:rPr>
-          <w:rFonts w:ascii="Times New Roman" w:hAnsi="Times New Roman" w:cs="Times New Roman"/>
-          <w:sz w:val="24"/>
-          <w:szCs w:val="24"/>
-        </w:rPr>
-        <w:t xml:space="preserve"> to record their attendance.</w:t>
+        <w:t xml:space="preserve"> an Attendance Management System to help Event Organizer to record and summarize participant attendance on Offline Events where attendance is important. As a result, we proposed Attndr. Attndr is a web-based framework as well as a mobile application to record participants attendance at events. The mobile application is to be installed on the participants’ smartphones and will be used to record their attendance, by scanning the OTP in a form of QR Code displayed on the website managed by the event administrator. So, there will be two types of user in our application, consist of Administrator or Event Organizer which will be managing the web-based Attndr, and Participant which will be using the mobile application Attndr to record their attendance.</w:t>
       </w:r>
     </w:p>
     <w:p>
@@ -1348,25 +1258,7 @@
           <w:sz w:val="24"/>
           <w:szCs w:val="24"/>
         </w:rPr>
-        <w:t xml:space="preserve">on of our product / application is that we focus on developing an Attendance Management System which is cost-efficient but also robust. We utilize Event OTP Concept in the form of QR Code as a tool to record participant attendance. Event OTP means, the participant </w:t>
-      </w:r>
-      <w:proofErr w:type="gramStart"/>
-      <w:r>
-        <w:rPr>
-          <w:rFonts w:ascii="Times New Roman" w:hAnsi="Times New Roman" w:cs="Times New Roman"/>
-          <w:sz w:val="24"/>
-          <w:szCs w:val="24"/>
-        </w:rPr>
-        <w:t>need</w:t>
-      </w:r>
-      <w:proofErr w:type="gramEnd"/>
-      <w:r>
-        <w:rPr>
-          <w:rFonts w:ascii="Times New Roman" w:hAnsi="Times New Roman" w:cs="Times New Roman"/>
-          <w:sz w:val="24"/>
-          <w:szCs w:val="24"/>
-        </w:rPr>
-        <w:t xml:space="preserve"> to enter their credential such as </w:t>
+        <w:t xml:space="preserve">on of our product / application is that we focus on developing an Attendance Management System which is cost-efficient but also robust. We utilize Event OTP Concept in the form of QR Code as a tool to record participant attendance. Event OTP means, the participant need to enter their credential such as </w:t>
       </w:r>
       <w:r>
         <w:rPr>
@@ -1436,25 +1328,7 @@
           <w:sz w:val="24"/>
           <w:szCs w:val="24"/>
         </w:rPr>
-        <w:t xml:space="preserve">Feature in Web-based </w:t>
-      </w:r>
-      <w:proofErr w:type="spellStart"/>
-      <w:r>
-        <w:rPr>
-          <w:rFonts w:ascii="Times New Roman" w:hAnsi="Times New Roman" w:cs="Times New Roman"/>
-          <w:sz w:val="24"/>
-          <w:szCs w:val="24"/>
-        </w:rPr>
-        <w:t>Attndr</w:t>
-      </w:r>
-      <w:proofErr w:type="spellEnd"/>
-      <w:r>
-        <w:rPr>
-          <w:rFonts w:ascii="Times New Roman" w:hAnsi="Times New Roman" w:cs="Times New Roman"/>
-          <w:sz w:val="24"/>
-          <w:szCs w:val="24"/>
-        </w:rPr>
-        <w:t>:</w:t>
+        <w:t>Feature in Web-based Attndr:</w:t>
       </w:r>
     </w:p>
     <w:p>
@@ -1560,18 +1434,8 @@
           <w:sz w:val="24"/>
           <w:szCs w:val="24"/>
         </w:rPr>
-        <w:t xml:space="preserve">Add New Events : List of participants could be added using .xlsx or excel </w:t>
-      </w:r>
-      <w:proofErr w:type="gramStart"/>
-      <w:r>
-        <w:rPr>
-          <w:rFonts w:ascii="Times New Roman" w:hAnsi="Times New Roman" w:cs="Times New Roman"/>
-          <w:sz w:val="24"/>
-          <w:szCs w:val="24"/>
-        </w:rPr>
-        <w:t>file</w:t>
-      </w:r>
-      <w:proofErr w:type="gramEnd"/>
+        <w:t>Add New Events : List of participants could be added using .xlsx or excel file</w:t>
+      </w:r>
     </w:p>
     <w:p>
       <w:pPr>
@@ -1799,25 +1663,7 @@
           <w:sz w:val="24"/>
           <w:szCs w:val="24"/>
         </w:rPr>
-        <w:t xml:space="preserve">Feature in Mobile App </w:t>
-      </w:r>
-      <w:proofErr w:type="spellStart"/>
-      <w:r>
-        <w:rPr>
-          <w:rFonts w:ascii="Times New Roman" w:hAnsi="Times New Roman" w:cs="Times New Roman"/>
-          <w:sz w:val="24"/>
-          <w:szCs w:val="24"/>
-        </w:rPr>
-        <w:t>Attndr</w:t>
-      </w:r>
-      <w:proofErr w:type="spellEnd"/>
-      <w:r>
-        <w:rPr>
-          <w:rFonts w:ascii="Times New Roman" w:hAnsi="Times New Roman" w:cs="Times New Roman"/>
-          <w:sz w:val="24"/>
-          <w:szCs w:val="24"/>
-        </w:rPr>
-        <w:t>:</w:t>
+        <w:t>Feature in Mobile App Attndr:</w:t>
       </w:r>
     </w:p>
     <w:p>
@@ -1839,25 +1685,7 @@
           <w:sz w:val="24"/>
           <w:szCs w:val="24"/>
         </w:rPr>
-        <w:t xml:space="preserve">Join Event: Scan QR Code from web </w:t>
-      </w:r>
-      <w:proofErr w:type="spellStart"/>
-      <w:r>
-        <w:rPr>
-          <w:rFonts w:ascii="Times New Roman" w:hAnsi="Times New Roman" w:cs="Times New Roman"/>
-          <w:sz w:val="24"/>
-          <w:szCs w:val="24"/>
-        </w:rPr>
-        <w:t>attndr</w:t>
-      </w:r>
-      <w:proofErr w:type="spellEnd"/>
-      <w:r>
-        <w:rPr>
-          <w:rFonts w:ascii="Times New Roman" w:hAnsi="Times New Roman" w:cs="Times New Roman"/>
-          <w:sz w:val="24"/>
-          <w:szCs w:val="24"/>
-        </w:rPr>
-        <w:t>.</w:t>
+        <w:t>Join Event: Scan QR Code from web attndr.</w:t>
       </w:r>
     </w:p>
     <w:p>
@@ -1879,36 +1707,8 @@
           <w:sz w:val="24"/>
           <w:szCs w:val="24"/>
         </w:rPr>
-        <w:t xml:space="preserve">Show Event detail: Show event detail after </w:t>
-      </w:r>
-      <w:proofErr w:type="spellStart"/>
-      <w:r>
-        <w:rPr>
-          <w:rFonts w:ascii="Times New Roman" w:hAnsi="Times New Roman" w:cs="Times New Roman"/>
-          <w:sz w:val="24"/>
-          <w:szCs w:val="24"/>
-        </w:rPr>
-        <w:t>succesfully</w:t>
-      </w:r>
-      <w:proofErr w:type="spellEnd"/>
-      <w:r>
-        <w:rPr>
-          <w:rFonts w:ascii="Times New Roman" w:hAnsi="Times New Roman" w:cs="Times New Roman"/>
-          <w:sz w:val="24"/>
-          <w:szCs w:val="24"/>
-        </w:rPr>
-        <w:t xml:space="preserve"> scan QR </w:t>
-      </w:r>
-      <w:proofErr w:type="gramStart"/>
-      <w:r>
-        <w:rPr>
-          <w:rFonts w:ascii="Times New Roman" w:hAnsi="Times New Roman" w:cs="Times New Roman"/>
-          <w:sz w:val="24"/>
-          <w:szCs w:val="24"/>
-        </w:rPr>
-        <w:t>Code</w:t>
-      </w:r>
-      <w:proofErr w:type="gramEnd"/>
+        <w:t>Show Event detail: Show event detail after succesfully scan QR Code</w:t>
+      </w:r>
     </w:p>
     <w:p>
       <w:pPr>
@@ -1929,18 +1729,8 @@
           <w:sz w:val="24"/>
           <w:szCs w:val="24"/>
         </w:rPr>
-        <w:t xml:space="preserve">Log Out: Logout time would be </w:t>
-      </w:r>
-      <w:proofErr w:type="gramStart"/>
-      <w:r>
-        <w:rPr>
-          <w:rFonts w:ascii="Times New Roman" w:hAnsi="Times New Roman" w:cs="Times New Roman"/>
-          <w:sz w:val="24"/>
-          <w:szCs w:val="24"/>
-        </w:rPr>
-        <w:t>stamped</w:t>
-      </w:r>
-      <w:proofErr w:type="gramEnd"/>
+        <w:t>Log Out: Logout time would be stamped</w:t>
+      </w:r>
     </w:p>
     <w:p>
       <w:pPr>
@@ -1961,18 +1751,8 @@
           <w:sz w:val="24"/>
           <w:szCs w:val="24"/>
         </w:rPr>
-        <w:t xml:space="preserve">Edit Name: Edit display name in </w:t>
-      </w:r>
-      <w:proofErr w:type="gramStart"/>
-      <w:r>
-        <w:rPr>
-          <w:rFonts w:ascii="Times New Roman" w:hAnsi="Times New Roman" w:cs="Times New Roman"/>
-          <w:sz w:val="24"/>
-          <w:szCs w:val="24"/>
-        </w:rPr>
-        <w:t>application</w:t>
-      </w:r>
-      <w:proofErr w:type="gramEnd"/>
+        <w:t>Edit Name: Edit display name in application</w:t>
+      </w:r>
     </w:p>
     <w:p>
       <w:pPr>
@@ -2140,25 +1920,7 @@
           <w:sz w:val="24"/>
           <w:szCs w:val="24"/>
         </w:rPr>
-        <w:t xml:space="preserve">Flow Chart Web-based </w:t>
-      </w:r>
-      <w:proofErr w:type="spellStart"/>
-      <w:r>
-        <w:rPr>
-          <w:rFonts w:ascii="Times New Roman" w:hAnsi="Times New Roman" w:cs="Times New Roman"/>
-          <w:sz w:val="24"/>
-          <w:szCs w:val="24"/>
-        </w:rPr>
-        <w:t>Attndr</w:t>
-      </w:r>
-      <w:proofErr w:type="spellEnd"/>
-      <w:r>
-        <w:rPr>
-          <w:rFonts w:ascii="Times New Roman" w:hAnsi="Times New Roman" w:cs="Times New Roman"/>
-          <w:sz w:val="24"/>
-          <w:szCs w:val="24"/>
-        </w:rPr>
-        <w:t>:</w:t>
+        <w:t>Flow Chart Web-based Attndr:</w:t>
       </w:r>
     </w:p>
     <w:p>
@@ -2178,10 +1940,10 @@
           <w:szCs w:val="24"/>
         </w:rPr>
         <w:drawing>
-          <wp:inline distT="0" distB="0" distL="0" distR="0" wp14:anchorId="56486275" wp14:editId="6F0548CA">
-            <wp:extent cx="5727700" cy="4724400"/>
-            <wp:effectExtent l="0" t="0" r="6350" b="0"/>
-            <wp:docPr id="5" name="Picture 5"/>
+          <wp:inline distT="0" distB="0" distL="0" distR="0" wp14:anchorId="7167FC9D" wp14:editId="791B458A">
+            <wp:extent cx="4653481" cy="4513748"/>
+            <wp:effectExtent l="0" t="0" r="0" b="1270"/>
+            <wp:docPr id="38" name="Picture 38"/>
             <wp:cNvGraphicFramePr>
               <a:graphicFrameLocks xmlns:a="http://schemas.openxmlformats.org/drawingml/2006/main" noChangeAspect="1"/>
             </wp:cNvGraphicFramePr>
@@ -2189,13 +1951,13 @@
               <a:graphicData uri="http://schemas.openxmlformats.org/drawingml/2006/picture">
                 <pic:pic xmlns:pic="http://schemas.openxmlformats.org/drawingml/2006/picture">
                   <pic:nvPicPr>
-                    <pic:cNvPr id="0" name="Picture 1"/>
+                    <pic:cNvPr id="0" name="Picture 10"/>
                     <pic:cNvPicPr>
                       <a:picLocks noChangeAspect="1" noChangeArrowheads="1"/>
                     </pic:cNvPicPr>
                   </pic:nvPicPr>
                   <pic:blipFill>
-                    <a:blip r:embed="rId7">
+                    <a:blip r:embed="rId7" cstate="print">
                       <a:extLst>
                         <a:ext uri="{28A0092B-C50C-407E-A947-70E740481C1C}">
                           <a14:useLocalDpi xmlns:a14="http://schemas.microsoft.com/office/drawing/2010/main" val="0"/>
@@ -2210,7 +1972,7 @@
                   <pic:spPr bwMode="auto">
                     <a:xfrm>
                       <a:off x="0" y="0"/>
-                      <a:ext cx="5727700" cy="4724400"/>
+                      <a:ext cx="4655820" cy="4516017"/>
                     </a:xfrm>
                     <a:prstGeom prst="rect">
                       <a:avLst/>
@@ -2243,36 +2005,8 @@
           <w:szCs w:val="24"/>
         </w:rPr>
         <w:lastRenderedPageBreak/>
-        <w:t xml:space="preserve">Flow Diagram Web-based </w:t>
-      </w:r>
-      <w:proofErr w:type="spellStart"/>
-      <w:r>
-        <w:rPr>
-          <w:rFonts w:ascii="Times New Roman" w:hAnsi="Times New Roman" w:cs="Times New Roman"/>
-          <w:sz w:val="24"/>
-          <w:szCs w:val="24"/>
-        </w:rPr>
-        <w:t>Attndr</w:t>
-      </w:r>
-      <w:proofErr w:type="spellEnd"/>
-      <w:r>
-        <w:rPr>
-          <w:rFonts w:ascii="Times New Roman" w:hAnsi="Times New Roman" w:cs="Times New Roman"/>
-          <w:sz w:val="24"/>
-          <w:szCs w:val="24"/>
-        </w:rPr>
-        <w:t xml:space="preserve"> for calculating complexity using cyclomatic </w:t>
-      </w:r>
-      <w:proofErr w:type="gramStart"/>
-      <w:r>
-        <w:rPr>
-          <w:rFonts w:ascii="Times New Roman" w:hAnsi="Times New Roman" w:cs="Times New Roman"/>
-          <w:sz w:val="24"/>
-          <w:szCs w:val="24"/>
-        </w:rPr>
-        <w:t>complexity</w:t>
-      </w:r>
-      <w:proofErr w:type="gramEnd"/>
+        <w:t>Flow Diagram Web-based Attndr for calculating complexity using cyclomatic complexity</w:t>
+      </w:r>
     </w:p>
     <w:p>
       <w:pPr>
@@ -2283,16 +2017,6 @@
           <w:szCs w:val="24"/>
         </w:rPr>
       </w:pPr>
-    </w:p>
-    <w:p>
-      <w:pPr>
-        <w:pStyle w:val="ListParagraph"/>
-        <w:rPr>
-          <w:rFonts w:ascii="Times New Roman" w:hAnsi="Times New Roman" w:cs="Times New Roman"/>
-          <w:sz w:val="24"/>
-          <w:szCs w:val="24"/>
-        </w:rPr>
-      </w:pPr>
       <w:r>
         <w:rPr>
           <w:rFonts w:ascii="Times New Roman" w:hAnsi="Times New Roman" w:cs="Times New Roman"/>
@@ -2301,10 +2025,10 @@
           <w:szCs w:val="24"/>
         </w:rPr>
         <w:drawing>
-          <wp:inline distT="0" distB="0" distL="0" distR="0" wp14:anchorId="15CD16E4" wp14:editId="77F4179B">
-            <wp:extent cx="5727700" cy="5848350"/>
-            <wp:effectExtent l="0" t="0" r="6350" b="0"/>
-            <wp:docPr id="8" name="Picture 8"/>
+          <wp:inline distT="0" distB="0" distL="0" distR="0" wp14:anchorId="6901518D" wp14:editId="59429369">
+            <wp:extent cx="5229549" cy="5477554"/>
+            <wp:effectExtent l="0" t="0" r="9525" b="8890"/>
+            <wp:docPr id="39" name="Picture 39"/>
             <wp:cNvGraphicFramePr>
               <a:graphicFrameLocks xmlns:a="http://schemas.openxmlformats.org/drawingml/2006/main" noChangeAspect="1"/>
             </wp:cNvGraphicFramePr>
@@ -2312,7 +2036,7 @@
               <a:graphicData uri="http://schemas.openxmlformats.org/drawingml/2006/picture">
                 <pic:pic xmlns:pic="http://schemas.openxmlformats.org/drawingml/2006/picture">
                   <pic:nvPicPr>
-                    <pic:cNvPr id="0" name="Picture 2"/>
+                    <pic:cNvPr id="0" name="Picture 11"/>
                     <pic:cNvPicPr>
                       <a:picLocks noChangeAspect="1" noChangeArrowheads="1"/>
                     </pic:cNvPicPr>
@@ -2333,7 +2057,7 @@
                   <pic:spPr bwMode="auto">
                     <a:xfrm>
                       <a:off x="0" y="0"/>
-                      <a:ext cx="5727700" cy="5848350"/>
+                      <a:ext cx="5234796" cy="5483050"/>
                     </a:xfrm>
                     <a:prstGeom prst="rect">
                       <a:avLst/>
@@ -2359,31 +2083,23 @@
           <w:szCs w:val="24"/>
         </w:rPr>
       </w:pPr>
-      <w:r>
-        <w:rPr>
-          <w:rFonts w:ascii="Times New Roman" w:hAnsi="Times New Roman" w:cs="Times New Roman"/>
-          <w:sz w:val="24"/>
-          <w:szCs w:val="24"/>
-        </w:rPr>
-        <w:t xml:space="preserve">The complexity of Web-based </w:t>
-      </w:r>
-      <w:proofErr w:type="spellStart"/>
-      <w:r>
-        <w:rPr>
-          <w:rFonts w:ascii="Times New Roman" w:hAnsi="Times New Roman" w:cs="Times New Roman"/>
-          <w:sz w:val="24"/>
-          <w:szCs w:val="24"/>
-        </w:rPr>
-        <w:t>Attndr</w:t>
-      </w:r>
-      <w:proofErr w:type="spellEnd"/>
-      <w:r>
-        <w:rPr>
-          <w:rFonts w:ascii="Times New Roman" w:hAnsi="Times New Roman" w:cs="Times New Roman"/>
-          <w:sz w:val="24"/>
-          <w:szCs w:val="24"/>
-        </w:rPr>
-        <w:t xml:space="preserve"> (</w:t>
+    </w:p>
+    <w:p>
+      <w:pPr>
+        <w:pStyle w:val="ListParagraph"/>
+        <w:rPr>
+          <w:rFonts w:ascii="Times New Roman" w:hAnsi="Times New Roman" w:cs="Times New Roman"/>
+          <w:sz w:val="24"/>
+          <w:szCs w:val="24"/>
+        </w:rPr>
+      </w:pPr>
+      <w:r>
+        <w:rPr>
+          <w:rFonts w:ascii="Times New Roman" w:hAnsi="Times New Roman" w:cs="Times New Roman"/>
+          <w:sz w:val="24"/>
+          <w:szCs w:val="24"/>
+        </w:rPr>
+        <w:t>The complexity of Web-based Attndr (</w:t>
       </w:r>
       <w:r>
         <w:rPr>
@@ -2435,7 +2151,6 @@
           <w:szCs w:val="24"/>
         </w:rPr>
       </w:pPr>
-      <w:proofErr w:type="gramStart"/>
       <w:r>
         <w:rPr>
           <w:rFonts w:ascii="Times New Roman" w:hAnsi="Times New Roman" w:cs="Times New Roman"/>
@@ -2444,7 +2159,6 @@
         </w:rPr>
         <w:t>Where</w:t>
       </w:r>
-      <w:proofErr w:type="gramEnd"/>
       <w:r>
         <w:rPr>
           <w:rFonts w:ascii="Times New Roman" w:hAnsi="Times New Roman" w:cs="Times New Roman"/>
@@ -2542,25 +2256,7 @@
           <w:sz w:val="24"/>
           <w:szCs w:val="24"/>
         </w:rPr>
-        <w:t xml:space="preserve">, complexity of Web-based </w:t>
-      </w:r>
-      <w:proofErr w:type="spellStart"/>
-      <w:r>
-        <w:rPr>
-          <w:rFonts w:ascii="Times New Roman" w:eastAsiaTheme="minorEastAsia" w:hAnsi="Times New Roman" w:cs="Times New Roman"/>
-          <w:sz w:val="24"/>
-          <w:szCs w:val="24"/>
-        </w:rPr>
-        <w:t>Attndr</w:t>
-      </w:r>
-      <w:proofErr w:type="spellEnd"/>
-      <w:r>
-        <w:rPr>
-          <w:rFonts w:ascii="Times New Roman" w:eastAsiaTheme="minorEastAsia" w:hAnsi="Times New Roman" w:cs="Times New Roman"/>
-          <w:sz w:val="24"/>
-          <w:szCs w:val="24"/>
-        </w:rPr>
-        <w:t xml:space="preserve"> is</w:t>
+        <w:t>, complexity of Web-based Attndr is</w:t>
       </w:r>
       <w:r>
         <w:rPr>
@@ -2591,7 +2287,47 @@
               <w:sz w:val="24"/>
               <w:szCs w:val="24"/>
             </w:rPr>
-            <m:t>M=41-25+2=18</m:t>
+            <m:t>M=</m:t>
+          </m:r>
+          <m:r>
+            <w:rPr>
+              <w:rFonts w:ascii="Cambria Math" w:eastAsiaTheme="minorEastAsia" w:hAnsi="Cambria Math" w:cs="Times New Roman"/>
+              <w:sz w:val="24"/>
+              <w:szCs w:val="24"/>
+            </w:rPr>
+            <m:t>50</m:t>
+          </m:r>
+          <m:r>
+            <w:rPr>
+              <w:rFonts w:ascii="Cambria Math" w:eastAsiaTheme="minorEastAsia" w:hAnsi="Cambria Math" w:cs="Times New Roman"/>
+              <w:sz w:val="24"/>
+              <w:szCs w:val="24"/>
+            </w:rPr>
+            <m:t>-2</m:t>
+          </m:r>
+          <m:r>
+            <w:rPr>
+              <w:rFonts w:ascii="Cambria Math" w:eastAsiaTheme="minorEastAsia" w:hAnsi="Cambria Math" w:cs="Times New Roman"/>
+              <w:sz w:val="24"/>
+              <w:szCs w:val="24"/>
+            </w:rPr>
+            <m:t>9</m:t>
+          </m:r>
+          <m:r>
+            <w:rPr>
+              <w:rFonts w:ascii="Cambria Math" w:eastAsiaTheme="minorEastAsia" w:hAnsi="Cambria Math" w:cs="Times New Roman"/>
+              <w:sz w:val="24"/>
+              <w:szCs w:val="24"/>
+            </w:rPr>
+            <m:t>+2=</m:t>
+          </m:r>
+          <m:r>
+            <w:rPr>
+              <w:rFonts w:ascii="Cambria Math" w:eastAsiaTheme="minorEastAsia" w:hAnsi="Cambria Math" w:cs="Times New Roman"/>
+              <w:sz w:val="24"/>
+              <w:szCs w:val="24"/>
+            </w:rPr>
+            <m:t>23</m:t>
           </m:r>
         </m:oMath>
       </m:oMathPara>
@@ -2657,6 +2393,30 @@
         <w:pStyle w:val="ListParagraph"/>
         <w:rPr>
           <w:rFonts w:ascii="Times New Roman" w:hAnsi="Times New Roman" w:cs="Times New Roman"/>
+          <w:b/>
+          <w:bCs/>
+          <w:sz w:val="24"/>
+          <w:szCs w:val="24"/>
+        </w:rPr>
+      </w:pPr>
+    </w:p>
+    <w:p>
+      <w:pPr>
+        <w:pStyle w:val="ListParagraph"/>
+        <w:rPr>
+          <w:rFonts w:ascii="Times New Roman" w:hAnsi="Times New Roman" w:cs="Times New Roman"/>
+          <w:b/>
+          <w:bCs/>
+          <w:sz w:val="24"/>
+          <w:szCs w:val="24"/>
+        </w:rPr>
+      </w:pPr>
+    </w:p>
+    <w:p>
+      <w:pPr>
+        <w:pStyle w:val="ListParagraph"/>
+        <w:rPr>
+          <w:rFonts w:ascii="Times New Roman" w:hAnsi="Times New Roman" w:cs="Times New Roman"/>
           <w:sz w:val="24"/>
           <w:szCs w:val="24"/>
         </w:rPr>
@@ -2678,23 +2438,13 @@
         </w:rPr>
         <w:t xml:space="preserve"> </w:t>
       </w:r>
-      <w:proofErr w:type="spellStart"/>
-      <w:r>
-        <w:rPr>
-          <w:rFonts w:ascii="Times New Roman" w:hAnsi="Times New Roman" w:cs="Times New Roman"/>
-          <w:sz w:val="24"/>
-          <w:szCs w:val="24"/>
-        </w:rPr>
-        <w:t>Attndr</w:t>
-      </w:r>
-      <w:proofErr w:type="spellEnd"/>
-      <w:r>
-        <w:rPr>
-          <w:rFonts w:ascii="Times New Roman" w:hAnsi="Times New Roman" w:cs="Times New Roman"/>
-          <w:sz w:val="24"/>
-          <w:szCs w:val="24"/>
-        </w:rPr>
-        <w:t>:</w:t>
+      <w:r>
+        <w:rPr>
+          <w:rFonts w:ascii="Times New Roman" w:hAnsi="Times New Roman" w:cs="Times New Roman"/>
+          <w:sz w:val="24"/>
+          <w:szCs w:val="24"/>
+        </w:rPr>
+        <w:t>Attndr:</w:t>
       </w:r>
     </w:p>
     <w:p>
@@ -2714,10 +2464,10 @@
           <w:szCs w:val="24"/>
         </w:rPr>
         <w:drawing>
-          <wp:inline distT="0" distB="0" distL="0" distR="0" wp14:anchorId="63E749B4" wp14:editId="6889FA79">
-            <wp:extent cx="5727700" cy="4095750"/>
-            <wp:effectExtent l="0" t="0" r="6350" b="0"/>
-            <wp:docPr id="10" name="Picture 10"/>
+          <wp:inline distT="0" distB="0" distL="0" distR="0" wp14:anchorId="7084ED94" wp14:editId="08729D97">
+            <wp:extent cx="5278056" cy="3550682"/>
+            <wp:effectExtent l="0" t="0" r="0" b="0"/>
+            <wp:docPr id="36" name="Picture 36"/>
             <wp:cNvGraphicFramePr>
               <a:graphicFrameLocks xmlns:a="http://schemas.openxmlformats.org/drawingml/2006/main" noChangeAspect="1"/>
             </wp:cNvGraphicFramePr>
@@ -2725,7 +2475,7 @@
               <a:graphicData uri="http://schemas.openxmlformats.org/drawingml/2006/picture">
                 <pic:pic xmlns:pic="http://schemas.openxmlformats.org/drawingml/2006/picture">
                   <pic:nvPicPr>
-                    <pic:cNvPr id="0" name="Picture 3"/>
+                    <pic:cNvPr id="0" name="Picture 9"/>
                     <pic:cNvPicPr>
                       <a:picLocks noChangeAspect="1" noChangeArrowheads="1"/>
                     </pic:cNvPicPr>
@@ -2746,7 +2496,7 @@
                   <pic:spPr bwMode="auto">
                     <a:xfrm>
                       <a:off x="0" y="0"/>
-                      <a:ext cx="5727700" cy="4095750"/>
+                      <a:ext cx="5286821" cy="3556579"/>
                     </a:xfrm>
                     <a:prstGeom prst="rect">
                       <a:avLst/>
@@ -2796,36 +2546,8 @@
           <w:sz w:val="24"/>
           <w:szCs w:val="24"/>
         </w:rPr>
-        <w:t xml:space="preserve">Flow Diagram Mobile Application </w:t>
-      </w:r>
-      <w:proofErr w:type="spellStart"/>
-      <w:r>
-        <w:rPr>
-          <w:rFonts w:ascii="Times New Roman" w:hAnsi="Times New Roman" w:cs="Times New Roman"/>
-          <w:sz w:val="24"/>
-          <w:szCs w:val="24"/>
-        </w:rPr>
-        <w:t>Attndr</w:t>
-      </w:r>
-      <w:proofErr w:type="spellEnd"/>
-      <w:r>
-        <w:rPr>
-          <w:rFonts w:ascii="Times New Roman" w:hAnsi="Times New Roman" w:cs="Times New Roman"/>
-          <w:sz w:val="24"/>
-          <w:szCs w:val="24"/>
-        </w:rPr>
-        <w:t xml:space="preserve"> for calculating complexity using cyclomatic </w:t>
-      </w:r>
-      <w:proofErr w:type="gramStart"/>
-      <w:r>
-        <w:rPr>
-          <w:rFonts w:ascii="Times New Roman" w:hAnsi="Times New Roman" w:cs="Times New Roman"/>
-          <w:sz w:val="24"/>
-          <w:szCs w:val="24"/>
-        </w:rPr>
-        <w:t>complexity</w:t>
-      </w:r>
-      <w:proofErr w:type="gramEnd"/>
+        <w:t>Flow Diagram Mobile Application Attndr for calculating complexity using cyclomatic complexity</w:t>
+      </w:r>
     </w:p>
     <w:p>
       <w:pPr>
@@ -2844,10 +2566,10 @@
           <w:szCs w:val="24"/>
         </w:rPr>
         <w:drawing>
-          <wp:inline distT="0" distB="0" distL="0" distR="0" wp14:anchorId="681FE775" wp14:editId="5DA8FCB9">
-            <wp:extent cx="5727700" cy="3613150"/>
-            <wp:effectExtent l="0" t="0" r="6350" b="6350"/>
-            <wp:docPr id="18" name="Picture 18"/>
+          <wp:inline distT="0" distB="0" distL="0" distR="0" wp14:anchorId="61FC4E03" wp14:editId="7DA10F10">
+            <wp:extent cx="5224584" cy="3292941"/>
+            <wp:effectExtent l="0" t="0" r="0" b="3175"/>
+            <wp:docPr id="35" name="Picture 35"/>
             <wp:cNvGraphicFramePr>
               <a:graphicFrameLocks xmlns:a="http://schemas.openxmlformats.org/drawingml/2006/main" noChangeAspect="1"/>
             </wp:cNvGraphicFramePr>
@@ -2855,7 +2577,7 @@
               <a:graphicData uri="http://schemas.openxmlformats.org/drawingml/2006/picture">
                 <pic:pic xmlns:pic="http://schemas.openxmlformats.org/drawingml/2006/picture">
                   <pic:nvPicPr>
-                    <pic:cNvPr id="0" name="Picture 4"/>
+                    <pic:cNvPr id="0" name="Picture 8"/>
                     <pic:cNvPicPr>
                       <a:picLocks noChangeAspect="1" noChangeArrowheads="1"/>
                     </pic:cNvPicPr>
@@ -2876,7 +2598,7 @@
                   <pic:spPr bwMode="auto">
                     <a:xfrm>
                       <a:off x="0" y="0"/>
-                      <a:ext cx="5727700" cy="3613150"/>
+                      <a:ext cx="5229886" cy="3296282"/>
                     </a:xfrm>
                     <a:prstGeom prst="rect">
                       <a:avLst/>
@@ -2902,31 +2624,23 @@
           <w:szCs w:val="24"/>
         </w:rPr>
       </w:pPr>
-      <w:r>
-        <w:rPr>
-          <w:rFonts w:ascii="Times New Roman" w:hAnsi="Times New Roman" w:cs="Times New Roman"/>
-          <w:sz w:val="24"/>
-          <w:szCs w:val="24"/>
-        </w:rPr>
-        <w:t xml:space="preserve">The complexity of Web-based </w:t>
-      </w:r>
-      <w:proofErr w:type="spellStart"/>
-      <w:r>
-        <w:rPr>
-          <w:rFonts w:ascii="Times New Roman" w:hAnsi="Times New Roman" w:cs="Times New Roman"/>
-          <w:sz w:val="24"/>
-          <w:szCs w:val="24"/>
-        </w:rPr>
-        <w:t>Attndr</w:t>
-      </w:r>
-      <w:proofErr w:type="spellEnd"/>
-      <w:r>
-        <w:rPr>
-          <w:rFonts w:ascii="Times New Roman" w:hAnsi="Times New Roman" w:cs="Times New Roman"/>
-          <w:sz w:val="24"/>
-          <w:szCs w:val="24"/>
-        </w:rPr>
-        <w:t xml:space="preserve"> (</w:t>
+    </w:p>
+    <w:p>
+      <w:pPr>
+        <w:pStyle w:val="ListParagraph"/>
+        <w:rPr>
+          <w:rFonts w:ascii="Times New Roman" w:hAnsi="Times New Roman" w:cs="Times New Roman"/>
+          <w:sz w:val="24"/>
+          <w:szCs w:val="24"/>
+        </w:rPr>
+      </w:pPr>
+      <w:r>
+        <w:rPr>
+          <w:rFonts w:ascii="Times New Roman" w:hAnsi="Times New Roman" w:cs="Times New Roman"/>
+          <w:sz w:val="24"/>
+          <w:szCs w:val="24"/>
+        </w:rPr>
+        <w:t>The complexity of Web-based Attndr (</w:t>
       </w:r>
       <w:r>
         <w:rPr>
@@ -2964,7 +2678,6 @@
               <w:sz w:val="24"/>
               <w:szCs w:val="24"/>
             </w:rPr>
-            <w:lastRenderedPageBreak/>
             <m:t>M=E-N+2P</m:t>
           </m:r>
         </m:oMath>
@@ -2979,23 +2692,13 @@
           <w:szCs w:val="24"/>
         </w:rPr>
       </w:pPr>
-      <w:proofErr w:type="gramStart"/>
-      <w:r>
-        <w:rPr>
-          <w:rFonts w:ascii="Times New Roman" w:hAnsi="Times New Roman" w:cs="Times New Roman"/>
-          <w:sz w:val="24"/>
-          <w:szCs w:val="24"/>
-        </w:rPr>
-        <w:t>Where</w:t>
-      </w:r>
-      <w:proofErr w:type="gramEnd"/>
-      <w:r>
-        <w:rPr>
-          <w:rFonts w:ascii="Times New Roman" w:hAnsi="Times New Roman" w:cs="Times New Roman"/>
-          <w:sz w:val="24"/>
-          <w:szCs w:val="24"/>
-        </w:rPr>
-        <w:t>,</w:t>
+      <w:r>
+        <w:rPr>
+          <w:rFonts w:ascii="Times New Roman" w:hAnsi="Times New Roman" w:cs="Times New Roman"/>
+          <w:sz w:val="24"/>
+          <w:szCs w:val="24"/>
+        </w:rPr>
+        <w:t>Where,</w:t>
       </w:r>
     </w:p>
     <w:p>
@@ -3058,6 +2761,7 @@
               <w:sz w:val="24"/>
               <w:szCs w:val="24"/>
             </w:rPr>
+            <w:lastRenderedPageBreak/>
             <m:t>E=the number of connected components</m:t>
           </m:r>
         </m:oMath>
@@ -3078,25 +2782,7 @@
           <w:sz w:val="24"/>
           <w:szCs w:val="24"/>
         </w:rPr>
-        <w:t xml:space="preserve">So, complexity of Web-based </w:t>
-      </w:r>
-      <w:proofErr w:type="spellStart"/>
-      <w:r>
-        <w:rPr>
-          <w:rFonts w:ascii="Times New Roman" w:eastAsiaTheme="minorEastAsia" w:hAnsi="Times New Roman" w:cs="Times New Roman"/>
-          <w:sz w:val="24"/>
-          <w:szCs w:val="24"/>
-        </w:rPr>
-        <w:t>Attndr</w:t>
-      </w:r>
-      <w:proofErr w:type="spellEnd"/>
-      <w:r>
-        <w:rPr>
-          <w:rFonts w:ascii="Times New Roman" w:eastAsiaTheme="minorEastAsia" w:hAnsi="Times New Roman" w:cs="Times New Roman"/>
-          <w:sz w:val="24"/>
-          <w:szCs w:val="24"/>
-        </w:rPr>
-        <w:t xml:space="preserve"> is </w:t>
+        <w:t xml:space="preserve">So, complexity of Web-based Attndr is </w:t>
       </w:r>
       <m:oMath>
         <m:r>
@@ -3119,7 +2805,47 @@
               <w:sz w:val="24"/>
               <w:szCs w:val="24"/>
             </w:rPr>
-            <m:t>M=12-8+2=6</m:t>
+            <m:t>M=1</m:t>
+          </m:r>
+          <m:r>
+            <w:rPr>
+              <w:rFonts w:ascii="Cambria Math" w:eastAsiaTheme="minorEastAsia" w:hAnsi="Cambria Math" w:cs="Times New Roman"/>
+              <w:sz w:val="24"/>
+              <w:szCs w:val="24"/>
+            </w:rPr>
+            <m:t>3</m:t>
+          </m:r>
+          <m:r>
+            <w:rPr>
+              <w:rFonts w:ascii="Cambria Math" w:eastAsiaTheme="minorEastAsia" w:hAnsi="Cambria Math" w:cs="Times New Roman"/>
+              <w:sz w:val="24"/>
+              <w:szCs w:val="24"/>
+            </w:rPr>
+            <m:t>-</m:t>
+          </m:r>
+          <m:r>
+            <w:rPr>
+              <w:rFonts w:ascii="Cambria Math" w:eastAsiaTheme="minorEastAsia" w:hAnsi="Cambria Math" w:cs="Times New Roman"/>
+              <w:sz w:val="24"/>
+              <w:szCs w:val="24"/>
+            </w:rPr>
+            <m:t>9</m:t>
+          </m:r>
+          <m:r>
+            <w:rPr>
+              <w:rFonts w:ascii="Cambria Math" w:eastAsiaTheme="minorEastAsia" w:hAnsi="Cambria Math" w:cs="Times New Roman"/>
+              <w:sz w:val="24"/>
+              <w:szCs w:val="24"/>
+            </w:rPr>
+            <m:t>+2=</m:t>
+          </m:r>
+          <m:r>
+            <w:rPr>
+              <w:rFonts w:ascii="Cambria Math" w:eastAsiaTheme="minorEastAsia" w:hAnsi="Cambria Math" w:cs="Times New Roman"/>
+              <w:sz w:val="24"/>
+              <w:szCs w:val="24"/>
+            </w:rPr>
+            <m:t>6</m:t>
           </m:r>
         </m:oMath>
       </m:oMathPara>
@@ -3133,59 +2859,6 @@
           <w:szCs w:val="24"/>
         </w:rPr>
       </w:pPr>
-    </w:p>
-    <w:p>
-      <w:pPr>
-        <w:pStyle w:val="ListParagraph"/>
-        <w:rPr>
-          <w:rFonts w:ascii="Times New Roman" w:hAnsi="Times New Roman" w:cs="Times New Roman"/>
-          <w:sz w:val="24"/>
-          <w:szCs w:val="24"/>
-        </w:rPr>
-      </w:pPr>
-    </w:p>
-    <w:p>
-      <w:pPr>
-        <w:rPr>
-          <w:rFonts w:ascii="Times New Roman" w:hAnsi="Times New Roman" w:cs="Times New Roman"/>
-          <w:b/>
-          <w:bCs/>
-          <w:sz w:val="24"/>
-          <w:szCs w:val="24"/>
-        </w:rPr>
-      </w:pPr>
-    </w:p>
-    <w:p>
-      <w:pPr>
-        <w:rPr>
-          <w:rFonts w:ascii="Times New Roman" w:hAnsi="Times New Roman" w:cs="Times New Roman"/>
-          <w:b/>
-          <w:bCs/>
-          <w:sz w:val="24"/>
-          <w:szCs w:val="24"/>
-        </w:rPr>
-      </w:pPr>
-    </w:p>
-    <w:p>
-      <w:pPr>
-        <w:rPr>
-          <w:rFonts w:ascii="Times New Roman" w:hAnsi="Times New Roman" w:cs="Times New Roman"/>
-          <w:b/>
-          <w:bCs/>
-          <w:sz w:val="24"/>
-          <w:szCs w:val="24"/>
-        </w:rPr>
-      </w:pPr>
-      <w:r>
-        <w:rPr>
-          <w:rFonts w:ascii="Times New Roman" w:hAnsi="Times New Roman" w:cs="Times New Roman"/>
-          <w:b/>
-          <w:bCs/>
-          <w:sz w:val="24"/>
-          <w:szCs w:val="24"/>
-        </w:rPr>
-        <w:tab/>
-      </w:r>
     </w:p>
     <w:p>
       <w:pPr>
@@ -3314,25 +2987,7 @@
           <w:sz w:val="24"/>
           <w:szCs w:val="24"/>
         </w:rPr>
-        <w:t xml:space="preserve"> At this stage </w:t>
-      </w:r>
-      <w:proofErr w:type="spellStart"/>
-      <w:r>
-        <w:rPr>
-          <w:rFonts w:ascii="Times New Roman" w:hAnsi="Times New Roman" w:cs="Times New Roman"/>
-          <w:sz w:val="24"/>
-          <w:szCs w:val="24"/>
-        </w:rPr>
-        <w:t>Attndr</w:t>
-      </w:r>
-      <w:proofErr w:type="spellEnd"/>
-      <w:r>
-        <w:rPr>
-          <w:rFonts w:ascii="Times New Roman" w:hAnsi="Times New Roman" w:cs="Times New Roman"/>
-          <w:sz w:val="24"/>
-          <w:szCs w:val="24"/>
-        </w:rPr>
-        <w:t xml:space="preserve"> is assessed using FPA for complexity, to calculate the effort estimation.</w:t>
+        <w:t xml:space="preserve"> At this stage Attndr is assessed using FPA for complexity, to calculate the effort estimation.</w:t>
       </w:r>
     </w:p>
     <w:p>
@@ -3434,25 +3089,7 @@
           <w:sz w:val="24"/>
           <w:szCs w:val="24"/>
         </w:rPr>
-        <w:t xml:space="preserve"> (Android Software Development Kit). The architecture used on developing the android application is Model View </w:t>
-      </w:r>
-      <w:proofErr w:type="spellStart"/>
-      <w:r>
-        <w:rPr>
-          <w:rFonts w:ascii="Times New Roman" w:hAnsi="Times New Roman" w:cs="Times New Roman"/>
-          <w:sz w:val="24"/>
-          <w:szCs w:val="24"/>
-        </w:rPr>
-        <w:t>ViewModel</w:t>
-      </w:r>
-      <w:proofErr w:type="spellEnd"/>
-      <w:r>
-        <w:rPr>
-          <w:rFonts w:ascii="Times New Roman" w:hAnsi="Times New Roman" w:cs="Times New Roman"/>
-          <w:sz w:val="24"/>
-          <w:szCs w:val="24"/>
-        </w:rPr>
-        <w:t xml:space="preserve"> (MVVM).</w:t>
+        <w:t xml:space="preserve"> (Android Software Development Kit). The architecture used on developing the android application is Model View ViewModel (MVVM).</w:t>
       </w:r>
     </w:p>
     <w:p>
@@ -3621,7 +3258,6 @@
           <w:sz w:val="24"/>
           <w:szCs w:val="24"/>
         </w:rPr>
-        <w:lastRenderedPageBreak/>
         <w:t>Internal logical files (ILF):</w:t>
       </w:r>
       <w:r>
@@ -3854,21 +3490,9 @@
                 <w:sz w:val="24"/>
                 <w:szCs w:val="24"/>
               </w:rPr>
-              <w:t>Record Element Type (RET)</w:t>
+              <w:t xml:space="preserve">Record Element </w:t>
             </w:r>
-          </w:p>
-        </w:tc>
-        <w:tc>
-          <w:tcPr>
-            <w:tcW w:w="2254" w:type="dxa"/>
-            <w:vAlign w:val="center"/>
-          </w:tcPr>
-          <w:p>
-            <w:pPr>
-              <w:pStyle w:val="ListParagraph"/>
-              <w:ind w:left="0"/>
-              <w:contextualSpacing w:val="0"/>
-              <w:jc w:val="center"/>
+            <w:r>
               <w:rPr>
                 <w:rFonts w:ascii="Times New Roman" w:hAnsi="Times New Roman" w:cs="Times New Roman"/>
                 <w:b/>
@@ -3876,8 +3500,22 @@
                 <w:sz w:val="24"/>
                 <w:szCs w:val="24"/>
               </w:rPr>
-            </w:pPr>
-            <w:r>
+              <w:lastRenderedPageBreak/>
+              <w:t>Type (RET)</w:t>
+            </w:r>
+          </w:p>
+        </w:tc>
+        <w:tc>
+          <w:tcPr>
+            <w:tcW w:w="2254" w:type="dxa"/>
+            <w:vAlign w:val="center"/>
+          </w:tcPr>
+          <w:p>
+            <w:pPr>
+              <w:pStyle w:val="ListParagraph"/>
+              <w:ind w:left="0"/>
+              <w:contextualSpacing w:val="0"/>
+              <w:jc w:val="center"/>
               <w:rPr>
                 <w:rFonts w:ascii="Times New Roman" w:hAnsi="Times New Roman" w:cs="Times New Roman"/>
                 <w:b/>
@@ -3885,21 +3523,8 @@
                 <w:sz w:val="24"/>
                 <w:szCs w:val="24"/>
               </w:rPr>
-              <w:t>Data Elements Type (DET)</w:t>
-            </w:r>
-          </w:p>
-        </w:tc>
-        <w:tc>
-          <w:tcPr>
-            <w:tcW w:w="2254" w:type="dxa"/>
-            <w:vAlign w:val="center"/>
-          </w:tcPr>
-          <w:p>
-            <w:pPr>
-              <w:pStyle w:val="ListParagraph"/>
-              <w:ind w:left="0"/>
-              <w:contextualSpacing w:val="0"/>
-              <w:jc w:val="center"/>
+            </w:pPr>
+            <w:r>
               <w:rPr>
                 <w:rFonts w:ascii="Times New Roman" w:hAnsi="Times New Roman" w:cs="Times New Roman"/>
                 <w:b/>
@@ -3907,7 +3532,9 @@
                 <w:sz w:val="24"/>
                 <w:szCs w:val="24"/>
               </w:rPr>
-            </w:pPr>
+              <w:lastRenderedPageBreak/>
+              <w:t xml:space="preserve">Data Elements </w:t>
+            </w:r>
             <w:r>
               <w:rPr>
                 <w:rFonts w:ascii="Times New Roman" w:hAnsi="Times New Roman" w:cs="Times New Roman"/>
@@ -3916,6 +3543,39 @@
                 <w:sz w:val="24"/>
                 <w:szCs w:val="24"/>
               </w:rPr>
+              <w:lastRenderedPageBreak/>
+              <w:t>Type (DET)</w:t>
+            </w:r>
+          </w:p>
+        </w:tc>
+        <w:tc>
+          <w:tcPr>
+            <w:tcW w:w="2254" w:type="dxa"/>
+            <w:vAlign w:val="center"/>
+          </w:tcPr>
+          <w:p>
+            <w:pPr>
+              <w:pStyle w:val="ListParagraph"/>
+              <w:ind w:left="0"/>
+              <w:contextualSpacing w:val="0"/>
+              <w:jc w:val="center"/>
+              <w:rPr>
+                <w:rFonts w:ascii="Times New Roman" w:hAnsi="Times New Roman" w:cs="Times New Roman"/>
+                <w:b/>
+                <w:bCs/>
+                <w:sz w:val="24"/>
+                <w:szCs w:val="24"/>
+              </w:rPr>
+            </w:pPr>
+            <w:r>
+              <w:rPr>
+                <w:rFonts w:ascii="Times New Roman" w:hAnsi="Times New Roman" w:cs="Times New Roman"/>
+                <w:b/>
+                <w:bCs/>
+                <w:sz w:val="24"/>
+                <w:szCs w:val="24"/>
+              </w:rPr>
+              <w:lastRenderedPageBreak/>
               <w:t>Complexity</w:t>
             </w:r>
           </w:p>
@@ -5777,39 +5437,7 @@
           <w:sz w:val="24"/>
           <w:szCs w:val="24"/>
         </w:rPr>
-        <w:t xml:space="preserve"> </w:t>
-      </w:r>
-      <w:r>
-        <w:rPr>
-          <w:rFonts w:ascii="Times New Roman" w:hAnsi="Times New Roman" w:cs="Times New Roman"/>
-          <w:sz w:val="24"/>
-          <w:szCs w:val="24"/>
-        </w:rPr>
-        <w:t>are downloaded through node and python installer</w:t>
-      </w:r>
-      <w:r>
-        <w:rPr>
-          <w:rFonts w:ascii="Times New Roman" w:hAnsi="Times New Roman" w:cs="Times New Roman"/>
-          <w:sz w:val="24"/>
-          <w:szCs w:val="24"/>
-        </w:rPr>
-        <w:t xml:space="preserve">, </w:t>
-      </w:r>
-      <w:r>
-        <w:rPr>
-          <w:rFonts w:ascii="Times New Roman" w:hAnsi="Times New Roman" w:cs="Times New Roman"/>
-          <w:sz w:val="24"/>
-          <w:szCs w:val="24"/>
-        </w:rPr>
-        <w:t>but some others</w:t>
-      </w:r>
-      <w:r>
-        <w:rPr>
-          <w:rFonts w:ascii="Times New Roman" w:hAnsi="Times New Roman" w:cs="Times New Roman"/>
-          <w:sz w:val="24"/>
-          <w:szCs w:val="24"/>
-        </w:rPr>
-        <w:t xml:space="preserve"> </w:t>
+        <w:t xml:space="preserve"> are downloaded through node and python installer, but some others </w:t>
       </w:r>
       <w:r>
         <w:rPr>
@@ -5825,16 +5453,7 @@
           <w:sz w:val="24"/>
           <w:szCs w:val="24"/>
         </w:rPr>
-        <w:t xml:space="preserve">Because we were developing the application on framework, we estimate that there are </w:t>
-      </w:r>
-      <w:r>
-        <w:rPr>
-          <w:rFonts w:ascii="Times New Roman" w:hAnsi="Times New Roman" w:cs="Times New Roman"/>
-          <w:sz w:val="24"/>
-          <w:szCs w:val="24"/>
-        </w:rPr>
-        <w:lastRenderedPageBreak/>
-        <w:t xml:space="preserve">approximately </w:t>
+        <w:t xml:space="preserve">Because we were developing the application on framework, we estimate that there are approximately </w:t>
       </w:r>
       <w:r>
         <w:rPr>
@@ -6024,7 +5643,16 @@
           <w:sz w:val="24"/>
           <w:szCs w:val="24"/>
         </w:rPr>
-        <w:t xml:space="preserve">, which in this case is </w:t>
+        <w:t xml:space="preserve">, which </w:t>
+      </w:r>
+      <w:r>
+        <w:rPr>
+          <w:rFonts w:ascii="Times New Roman" w:hAnsi="Times New Roman" w:cs="Times New Roman"/>
+          <w:sz w:val="24"/>
+          <w:szCs w:val="24"/>
+        </w:rPr>
+        <w:lastRenderedPageBreak/>
+        <w:t xml:space="preserve">in this case is </w:t>
       </w:r>
       <w:r>
         <w:rPr>
@@ -7766,16 +7394,7 @@
           <w:sz w:val="24"/>
           <w:szCs w:val="24"/>
         </w:rPr>
-        <w:t xml:space="preserve"> The </w:t>
-      </w:r>
-      <w:r>
-        <w:rPr>
-          <w:rFonts w:ascii="Times New Roman" w:hAnsi="Times New Roman" w:cs="Times New Roman"/>
-          <w:sz w:val="24"/>
-          <w:szCs w:val="24"/>
-        </w:rPr>
-        <w:lastRenderedPageBreak/>
-        <w:t>counting result and assessment for the complexity of external inquiry in this web application is summarized in Table 3.</w:t>
+        <w:t xml:space="preserve"> The counting result and assessment for the complexity of external inquiry in this web application is summarized in Table 3.</w:t>
       </w:r>
     </w:p>
     <w:p>
@@ -8367,6 +7986,7 @@
                 <w:sz w:val="24"/>
                 <w:szCs w:val="24"/>
               </w:rPr>
+              <w:lastRenderedPageBreak/>
               <w:t>Get List Done Events</w:t>
             </w:r>
           </w:p>
@@ -9232,6 +8852,7 @@
           <w:noProof/>
           <w:lang w:val="en-US"/>
         </w:rPr>
+        <w:lastRenderedPageBreak/>
         <w:drawing>
           <wp:inline distT="0" distB="0" distL="0" distR="0" wp14:anchorId="249DBBE1" wp14:editId="79624880">
             <wp:extent cx="5662439" cy="2646778"/>
@@ -9522,6 +9143,252 @@
     </w:p>
     <w:p>
       <w:pPr>
+        <w:widowControl w:val="0"/>
+        <w:autoSpaceDE w:val="0"/>
+        <w:autoSpaceDN w:val="0"/>
+        <w:adjustRightInd w:val="0"/>
+        <w:spacing w:after="0" w:line="240" w:lineRule="auto"/>
+        <w:jc w:val="center"/>
+        <w:rPr>
+          <w:rFonts w:ascii="Times New Roman" w:eastAsia="MS Mincho" w:hAnsi="Times New Roman" w:cs="Times New Roman"/>
+          <w:kern w:val="2"/>
+          <w:sz w:val="24"/>
+          <w:szCs w:val="24"/>
+          <w:lang w:val="en-US" w:eastAsia="ja-JP"/>
+        </w:rPr>
+      </w:pPr>
+    </w:p>
+    <w:p>
+      <w:pPr>
+        <w:widowControl w:val="0"/>
+        <w:autoSpaceDE w:val="0"/>
+        <w:autoSpaceDN w:val="0"/>
+        <w:adjustRightInd w:val="0"/>
+        <w:spacing w:after="0" w:line="240" w:lineRule="auto"/>
+        <w:jc w:val="center"/>
+        <w:rPr>
+          <w:rFonts w:ascii="Times New Roman" w:eastAsia="MS Mincho" w:hAnsi="Times New Roman" w:cs="Times New Roman"/>
+          <w:kern w:val="2"/>
+          <w:sz w:val="24"/>
+          <w:szCs w:val="24"/>
+          <w:lang w:val="en-US" w:eastAsia="ja-JP"/>
+        </w:rPr>
+      </w:pPr>
+      <w:r>
+        <w:rPr>
+          <w:rFonts w:ascii="Times New Roman" w:eastAsia="MS Mincho" w:hAnsi="Times New Roman" w:cs="Times New Roman"/>
+          <w:kern w:val="2"/>
+          <w:sz w:val="24"/>
+          <w:szCs w:val="24"/>
+          <w:lang w:val="en-US" w:eastAsia="ja-JP"/>
+        </w:rPr>
+        <w:lastRenderedPageBreak/>
+        <w:drawing>
+          <wp:inline distT="0" distB="0" distL="0" distR="0" wp14:anchorId="60FB1EB4" wp14:editId="3F561C31">
+            <wp:extent cx="5693939" cy="2631223"/>
+            <wp:effectExtent l="19050" t="19050" r="21590" b="17145"/>
+            <wp:docPr id="37" name="Picture 37"/>
+            <wp:cNvGraphicFramePr>
+              <a:graphicFrameLocks xmlns:a="http://schemas.openxmlformats.org/drawingml/2006/main" noChangeAspect="1"/>
+            </wp:cNvGraphicFramePr>
+            <a:graphic xmlns:a="http://schemas.openxmlformats.org/drawingml/2006/main">
+              <a:graphicData uri="http://schemas.openxmlformats.org/drawingml/2006/picture">
+                <pic:pic xmlns:pic="http://schemas.openxmlformats.org/drawingml/2006/picture">
+                  <pic:nvPicPr>
+                    <pic:cNvPr id="1" name=""/>
+                    <pic:cNvPicPr/>
+                  </pic:nvPicPr>
+                  <pic:blipFill>
+                    <a:blip r:embed="rId13"/>
+                    <a:stretch>
+                      <a:fillRect/>
+                    </a:stretch>
+                  </pic:blipFill>
+                  <pic:spPr>
+                    <a:xfrm>
+                      <a:off x="0" y="0"/>
+                      <a:ext cx="5698337" cy="2633255"/>
+                    </a:xfrm>
+                    <a:prstGeom prst="rect">
+                      <a:avLst/>
+                    </a:prstGeom>
+                    <a:ln w="3175">
+                      <a:solidFill>
+                        <a:schemeClr val="tx1"/>
+                      </a:solidFill>
+                    </a:ln>
+                  </pic:spPr>
+                </pic:pic>
+              </a:graphicData>
+            </a:graphic>
+          </wp:inline>
+        </w:drawing>
+      </w:r>
+    </w:p>
+    <w:p>
+      <w:pPr>
+        <w:widowControl w:val="0"/>
+        <w:autoSpaceDE w:val="0"/>
+        <w:autoSpaceDN w:val="0"/>
+        <w:adjustRightInd w:val="0"/>
+        <w:spacing w:after="0" w:line="240" w:lineRule="auto"/>
+        <w:jc w:val="center"/>
+        <w:rPr>
+          <w:rFonts w:ascii="Times New Roman" w:eastAsia="MS Mincho" w:hAnsi="Times New Roman" w:cs="Times New Roman"/>
+          <w:kern w:val="2"/>
+          <w:sz w:val="24"/>
+          <w:szCs w:val="24"/>
+          <w:lang w:val="en-US" w:eastAsia="ja-JP"/>
+        </w:rPr>
+      </w:pPr>
+      <w:r>
+        <w:rPr>
+          <w:rFonts w:ascii="Times New Roman" w:eastAsia="MS Mincho" w:hAnsi="Times New Roman" w:cs="Times New Roman" w:hint="eastAsia"/>
+          <w:smallCaps/>
+          <w:kern w:val="2"/>
+          <w:sz w:val="24"/>
+          <w:szCs w:val="24"/>
+          <w:lang w:val="en-US" w:eastAsia="ja-JP"/>
+        </w:rPr>
+        <w:t>Figure</w:t>
+      </w:r>
+      <w:r>
+        <w:rPr>
+          <w:rFonts w:ascii="Times New Roman" w:eastAsia="MS Mincho" w:hAnsi="Times New Roman" w:cs="Times New Roman"/>
+          <w:kern w:val="2"/>
+          <w:sz w:val="24"/>
+          <w:szCs w:val="24"/>
+          <w:lang w:val="en-US" w:eastAsia="ja-JP"/>
+        </w:rPr>
+        <w:t xml:space="preserve"> </w:t>
+      </w:r>
+      <w:r>
+        <w:rPr>
+          <w:rFonts w:ascii="Times New Roman" w:eastAsia="MS Mincho" w:hAnsi="Times New Roman" w:cs="Times New Roman"/>
+          <w:kern w:val="2"/>
+          <w:sz w:val="24"/>
+          <w:szCs w:val="24"/>
+          <w:lang w:val="en-US" w:eastAsia="ja-JP"/>
+        </w:rPr>
+        <w:t>3</w:t>
+      </w:r>
+      <w:r>
+        <w:rPr>
+          <w:rFonts w:ascii="Times New Roman" w:eastAsia="MS Mincho" w:hAnsi="Times New Roman" w:cs="Times New Roman"/>
+          <w:kern w:val="2"/>
+          <w:sz w:val="24"/>
+          <w:szCs w:val="24"/>
+          <w:lang w:val="en-US" w:eastAsia="ja-JP"/>
+        </w:rPr>
+        <w:t>.</w:t>
+      </w:r>
+      <w:r>
+        <w:rPr>
+          <w:rFonts w:ascii="Times New Roman" w:eastAsia="MS Mincho" w:hAnsi="Times New Roman" w:cs="Times New Roman"/>
+          <w:kern w:val="2"/>
+          <w:sz w:val="24"/>
+          <w:szCs w:val="24"/>
+          <w:lang w:val="en-US" w:eastAsia="ja-JP"/>
+        </w:rPr>
+        <w:t xml:space="preserve"> </w:t>
+      </w:r>
+      <w:r>
+        <w:rPr>
+          <w:rFonts w:ascii="Times New Roman" w:eastAsia="MS Mincho" w:hAnsi="Times New Roman" w:cs="Times New Roman"/>
+          <w:kern w:val="2"/>
+          <w:sz w:val="24"/>
+          <w:szCs w:val="24"/>
+          <w:lang w:val="en-US" w:eastAsia="ja-JP"/>
+        </w:rPr>
+        <w:t>Pop</w:t>
+      </w:r>
+      <w:r>
+        <w:rPr>
+          <w:rFonts w:ascii="Times New Roman" w:eastAsia="MS Mincho" w:hAnsi="Times New Roman" w:cs="Times New Roman"/>
+          <w:kern w:val="2"/>
+          <w:sz w:val="24"/>
+          <w:szCs w:val="24"/>
+          <w:lang w:val="en-US" w:eastAsia="ja-JP"/>
+        </w:rPr>
+        <w:t>-u</w:t>
+      </w:r>
+      <w:r>
+        <w:rPr>
+          <w:rFonts w:ascii="Times New Roman" w:eastAsia="MS Mincho" w:hAnsi="Times New Roman" w:cs="Times New Roman"/>
+          <w:kern w:val="2"/>
+          <w:sz w:val="24"/>
+          <w:szCs w:val="24"/>
+          <w:lang w:val="en-US" w:eastAsia="ja-JP"/>
+        </w:rPr>
+        <w:t>p Contact Us</w:t>
+      </w:r>
+      <w:r>
+        <w:rPr>
+          <w:rFonts w:ascii="Times New Roman" w:eastAsia="MS Mincho" w:hAnsi="Times New Roman" w:cs="Times New Roman"/>
+          <w:kern w:val="2"/>
+          <w:sz w:val="24"/>
+          <w:szCs w:val="24"/>
+          <w:lang w:val="en-US" w:eastAsia="ja-JP"/>
+        </w:rPr>
+        <w:t xml:space="preserve"> </w:t>
+      </w:r>
+      <w:r>
+        <w:rPr>
+          <w:rFonts w:ascii="Times New Roman" w:eastAsia="MS Mincho" w:hAnsi="Times New Roman" w:cs="Times New Roman"/>
+          <w:kern w:val="2"/>
+          <w:sz w:val="24"/>
+          <w:szCs w:val="24"/>
+          <w:lang w:val="en-US" w:eastAsia="ja-JP"/>
+        </w:rPr>
+        <w:t xml:space="preserve">Page </w:t>
+      </w:r>
+      <w:r>
+        <w:rPr>
+          <w:rFonts w:ascii="Times New Roman" w:eastAsia="MS Mincho" w:hAnsi="Times New Roman" w:cs="Times New Roman"/>
+          <w:kern w:val="2"/>
+          <w:sz w:val="24"/>
+          <w:szCs w:val="24"/>
+          <w:lang w:val="en-US" w:eastAsia="ja-JP"/>
+        </w:rPr>
+        <w:t>for Guest</w:t>
+      </w:r>
+    </w:p>
+    <w:p>
+      <w:pPr>
+        <w:widowControl w:val="0"/>
+        <w:autoSpaceDE w:val="0"/>
+        <w:autoSpaceDN w:val="0"/>
+        <w:adjustRightInd w:val="0"/>
+        <w:spacing w:after="0" w:line="240" w:lineRule="auto"/>
+        <w:jc w:val="center"/>
+        <w:rPr>
+          <w:rFonts w:ascii="Times New Roman" w:eastAsia="MS Mincho" w:hAnsi="Times New Roman" w:cs="Times New Roman"/>
+          <w:kern w:val="2"/>
+          <w:sz w:val="24"/>
+          <w:szCs w:val="24"/>
+          <w:lang w:val="en-US" w:eastAsia="ja-JP"/>
+        </w:rPr>
+      </w:pPr>
+    </w:p>
+    <w:p>
+      <w:pPr>
+        <w:widowControl w:val="0"/>
+        <w:autoSpaceDE w:val="0"/>
+        <w:autoSpaceDN w:val="0"/>
+        <w:adjustRightInd w:val="0"/>
+        <w:spacing w:after="0" w:line="240" w:lineRule="auto"/>
+        <w:jc w:val="center"/>
+        <w:rPr>
+          <w:rFonts w:ascii="Times New Roman" w:eastAsia="MS Mincho" w:hAnsi="Times New Roman" w:cs="Times New Roman"/>
+          <w:kern w:val="2"/>
+          <w:sz w:val="24"/>
+          <w:szCs w:val="24"/>
+          <w:lang w:val="en-US" w:eastAsia="ja-JP"/>
+        </w:rPr>
+      </w:pPr>
+    </w:p>
+    <w:p>
+      <w:pPr>
         <w:jc w:val="center"/>
         <w:rPr>
           <w:lang w:val="en-US"/>
@@ -9540,7 +9407,6 @@
           <w:noProof/>
           <w:lang w:val="en-US"/>
         </w:rPr>
-        <w:lastRenderedPageBreak/>
         <w:drawing>
           <wp:inline distT="0" distB="0" distL="0" distR="0" wp14:anchorId="7BC5785E" wp14:editId="695B9719">
             <wp:extent cx="5662149" cy="2639744"/>
@@ -9557,7 +9423,7 @@
                     <pic:cNvPicPr/>
                   </pic:nvPicPr>
                   <pic:blipFill>
-                    <a:blip r:embed="rId13"/>
+                    <a:blip r:embed="rId14"/>
                     <a:stretch>
                       <a:fillRect/>
                     </a:stretch>
@@ -9619,7 +9485,7 @@
           <w:szCs w:val="24"/>
           <w:lang w:val="en-US" w:eastAsia="ja-JP"/>
         </w:rPr>
-        <w:t>3</w:t>
+        <w:t>4</w:t>
       </w:r>
       <w:r>
         <w:rPr>
@@ -9674,6 +9540,7 @@
           <w:noProof/>
           <w:lang w:val="en-US"/>
         </w:rPr>
+        <w:lastRenderedPageBreak/>
         <w:drawing>
           <wp:inline distT="0" distB="0" distL="0" distR="0" wp14:anchorId="78378BAE" wp14:editId="0B48C224">
             <wp:extent cx="5651811" cy="2618642"/>
@@ -9690,7 +9557,7 @@
                     <pic:cNvPicPr/>
                   </pic:nvPicPr>
                   <pic:blipFill>
-                    <a:blip r:embed="rId14"/>
+                    <a:blip r:embed="rId15"/>
                     <a:stretch>
                       <a:fillRect/>
                     </a:stretch>
@@ -9752,7 +9619,7 @@
           <w:szCs w:val="24"/>
           <w:lang w:val="en-US" w:eastAsia="ja-JP"/>
         </w:rPr>
-        <w:t>4</w:t>
+        <w:t>5</w:t>
       </w:r>
       <w:r>
         <w:rPr>
@@ -9835,7 +9702,6 @@
           <w:noProof/>
           <w:lang w:val="en-US"/>
         </w:rPr>
-        <w:lastRenderedPageBreak/>
         <w:drawing>
           <wp:inline distT="0" distB="0" distL="0" distR="0" wp14:anchorId="606CD20B" wp14:editId="1B874188">
             <wp:extent cx="5699467" cy="2626827"/>
@@ -9852,7 +9718,7 @@
                     <pic:cNvPicPr/>
                   </pic:nvPicPr>
                   <pic:blipFill>
-                    <a:blip r:embed="rId15"/>
+                    <a:blip r:embed="rId16"/>
                     <a:stretch>
                       <a:fillRect/>
                     </a:stretch>
@@ -9914,7 +9780,7 @@
           <w:szCs w:val="24"/>
           <w:lang w:val="en-US" w:eastAsia="ja-JP"/>
         </w:rPr>
-        <w:t>5</w:t>
+        <w:t>6</w:t>
       </w:r>
       <w:r>
         <w:rPr>
@@ -9949,6 +9815,7 @@
           <w:noProof/>
           <w:lang w:val="en-US"/>
         </w:rPr>
+        <w:lastRenderedPageBreak/>
         <w:drawing>
           <wp:inline distT="0" distB="0" distL="0" distR="0" wp14:anchorId="519D7EB7" wp14:editId="03981D00">
             <wp:extent cx="5719849" cy="2646778"/>
@@ -9965,7 +9832,7 @@
                     <pic:cNvPicPr/>
                   </pic:nvPicPr>
                   <pic:blipFill>
-                    <a:blip r:embed="rId16"/>
+                    <a:blip r:embed="rId17"/>
                     <a:stretch>
                       <a:fillRect/>
                     </a:stretch>
@@ -10027,7 +9894,7 @@
           <w:szCs w:val="24"/>
           <w:lang w:val="en-US" w:eastAsia="ja-JP"/>
         </w:rPr>
-        <w:t>6</w:t>
+        <w:t>7</w:t>
       </w:r>
       <w:r>
         <w:rPr>
@@ -10075,15 +9942,13 @@
       </w:pPr>
       <w:r>
         <w:rPr>
-          <w:noProof/>
           <w:lang w:val="en-US"/>
         </w:rPr>
-        <w:lastRenderedPageBreak/>
         <w:drawing>
-          <wp:inline distT="0" distB="0" distL="0" distR="0" wp14:anchorId="4F67DBFD" wp14:editId="40916B4C">
-            <wp:extent cx="5676984" cy="2624646"/>
-            <wp:effectExtent l="19050" t="19050" r="19050" b="23495"/>
-            <wp:docPr id="14" name="Picture 14"/>
+          <wp:inline distT="0" distB="0" distL="0" distR="0" wp14:anchorId="242CB2B3" wp14:editId="50CF803F">
+            <wp:extent cx="5731510" cy="2637790"/>
+            <wp:effectExtent l="19050" t="19050" r="21590" b="10160"/>
+            <wp:docPr id="22" name="Picture 22"/>
             <wp:cNvGraphicFramePr>
               <a:graphicFrameLocks xmlns:a="http://schemas.openxmlformats.org/drawingml/2006/main" noChangeAspect="1"/>
             </wp:cNvGraphicFramePr>
@@ -10095,7 +9960,7 @@
                     <pic:cNvPicPr/>
                   </pic:nvPicPr>
                   <pic:blipFill>
-                    <a:blip r:embed="rId17"/>
+                    <a:blip r:embed="rId18"/>
                     <a:stretch>
                       <a:fillRect/>
                     </a:stretch>
@@ -10103,7 +9968,7 @@
                   <pic:spPr>
                     <a:xfrm>
                       <a:off x="0" y="0"/>
-                      <a:ext cx="5788209" cy="2676069"/>
+                      <a:ext cx="5731510" cy="2637790"/>
                     </a:xfrm>
                     <a:prstGeom prst="rect">
                       <a:avLst/>
@@ -10125,7 +9990,11 @@
       <w:pPr>
         <w:jc w:val="center"/>
         <w:rPr>
-          <w:lang w:val="en-US"/>
+          <w:rFonts w:ascii="Times New Roman" w:eastAsia="MS Mincho" w:hAnsi="Times New Roman" w:cs="Times New Roman"/>
+          <w:kern w:val="2"/>
+          <w:sz w:val="24"/>
+          <w:szCs w:val="24"/>
+          <w:lang w:val="en-US" w:eastAsia="ja-JP"/>
         </w:rPr>
       </w:pPr>
       <w:r>
@@ -10157,7 +10026,17 @@
           <w:szCs w:val="24"/>
           <w:lang w:val="en-US" w:eastAsia="ja-JP"/>
         </w:rPr>
-        <w:t>7.</w:t>
+        <w:t>8</w:t>
+      </w:r>
+      <w:r>
+        <w:rPr>
+          <w:rFonts w:ascii="Times New Roman" w:eastAsia="MS Mincho" w:hAnsi="Times New Roman" w:cs="Times New Roman"/>
+          <w:kern w:val="2"/>
+          <w:sz w:val="24"/>
+          <w:szCs w:val="24"/>
+          <w:lang w:val="en-US" w:eastAsia="ja-JP"/>
+        </w:rPr>
+        <w:t>.</w:t>
       </w:r>
       <w:r>
         <w:rPr>
@@ -10184,189 +10063,27 @@
       <w:pPr>
         <w:jc w:val="center"/>
         <w:rPr>
-          <w:lang w:val="en-US"/>
-        </w:rPr>
-      </w:pPr>
-    </w:p>
-    <w:p>
-      <w:pPr>
-        <w:jc w:val="center"/>
-        <w:rPr>
-          <w:lang w:val="en-US"/>
-        </w:rPr>
-      </w:pPr>
-    </w:p>
-    <w:p>
-      <w:pPr>
-        <w:jc w:val="center"/>
-        <w:rPr>
-          <w:lang w:val="en-US"/>
-        </w:rPr>
-      </w:pPr>
-      <w:r>
-        <w:rPr>
-          <w:noProof/>
-          <w:lang w:val="en-US"/>
-        </w:rPr>
-        <w:drawing>
-          <wp:inline distT="0" distB="0" distL="0" distR="0" wp14:anchorId="6E53921A" wp14:editId="63A9B297">
-            <wp:extent cx="5692433" cy="2619132"/>
-            <wp:effectExtent l="19050" t="19050" r="22860" b="10160"/>
-            <wp:docPr id="15" name="Picture 15"/>
-            <wp:cNvGraphicFramePr>
-              <a:graphicFrameLocks xmlns:a="http://schemas.openxmlformats.org/drawingml/2006/main" noChangeAspect="1"/>
-            </wp:cNvGraphicFramePr>
-            <a:graphic xmlns:a="http://schemas.openxmlformats.org/drawingml/2006/main">
-              <a:graphicData uri="http://schemas.openxmlformats.org/drawingml/2006/picture">
-                <pic:pic xmlns:pic="http://schemas.openxmlformats.org/drawingml/2006/picture">
-                  <pic:nvPicPr>
-                    <pic:cNvPr id="1" name=""/>
-                    <pic:cNvPicPr/>
-                  </pic:nvPicPr>
-                  <pic:blipFill rotWithShape="1">
-                    <a:blip r:embed="rId18"/>
-                    <a:srcRect r="1147"/>
-                    <a:stretch/>
-                  </pic:blipFill>
-                  <pic:spPr bwMode="auto">
-                    <a:xfrm>
-                      <a:off x="0" y="0"/>
-                      <a:ext cx="5810606" cy="2673504"/>
-                    </a:xfrm>
-                    <a:prstGeom prst="rect">
-                      <a:avLst/>
-                    </a:prstGeom>
-                    <a:ln w="3175">
-                      <a:solidFill>
-                        <a:schemeClr val="tx1"/>
-                      </a:solidFill>
-                    </a:ln>
-                    <a:extLst>
-                      <a:ext uri="{53640926-AAD7-44D8-BBD7-CCE9431645EC}">
-                        <a14:shadowObscured xmlns:a14="http://schemas.microsoft.com/office/drawing/2010/main"/>
-                      </a:ext>
-                    </a:extLst>
-                  </pic:spPr>
-                </pic:pic>
-              </a:graphicData>
-            </a:graphic>
-          </wp:inline>
-        </w:drawing>
-      </w:r>
-    </w:p>
-    <w:p>
-      <w:pPr>
-        <w:jc w:val="center"/>
-        <w:rPr>
-          <w:lang w:val="en-US"/>
-        </w:rPr>
-      </w:pPr>
-      <w:r>
-        <w:rPr>
-          <w:rFonts w:ascii="Times New Roman" w:eastAsia="MS Mincho" w:hAnsi="Times New Roman" w:cs="Times New Roman" w:hint="eastAsia"/>
-          <w:smallCaps/>
-          <w:kern w:val="2"/>
-          <w:sz w:val="24"/>
-          <w:szCs w:val="24"/>
-          <w:lang w:val="en-US" w:eastAsia="ja-JP"/>
-        </w:rPr>
-        <w:t>Figure</w:t>
-      </w:r>
-      <w:r>
-        <w:rPr>
-          <w:rFonts w:ascii="Times New Roman" w:eastAsia="MS Mincho" w:hAnsi="Times New Roman" w:cs="Times New Roman"/>
-          <w:kern w:val="2"/>
-          <w:sz w:val="24"/>
-          <w:szCs w:val="24"/>
-          <w:lang w:val="en-US" w:eastAsia="ja-JP"/>
-        </w:rPr>
-        <w:t xml:space="preserve"> </w:t>
-      </w:r>
-      <w:r>
-        <w:rPr>
-          <w:rFonts w:ascii="Times New Roman" w:eastAsia="MS Mincho" w:hAnsi="Times New Roman" w:cs="Times New Roman"/>
-          <w:kern w:val="2"/>
-          <w:sz w:val="24"/>
-          <w:szCs w:val="24"/>
-          <w:lang w:val="en-US" w:eastAsia="ja-JP"/>
-        </w:rPr>
-        <w:t>8</w:t>
-      </w:r>
-      <w:r>
-        <w:rPr>
-          <w:rFonts w:ascii="Times New Roman" w:eastAsia="MS Mincho" w:hAnsi="Times New Roman" w:cs="Times New Roman"/>
-          <w:kern w:val="2"/>
-          <w:sz w:val="24"/>
-          <w:szCs w:val="24"/>
-          <w:lang w:val="en-US" w:eastAsia="ja-JP"/>
-        </w:rPr>
-        <w:t>.</w:t>
-      </w:r>
-      <w:r>
-        <w:rPr>
-          <w:rFonts w:ascii="Times New Roman" w:eastAsia="MS Mincho" w:hAnsi="Times New Roman" w:cs="Times New Roman"/>
-          <w:kern w:val="2"/>
-          <w:sz w:val="24"/>
-          <w:szCs w:val="24"/>
-          <w:lang w:val="en-US" w:eastAsia="ja-JP"/>
-        </w:rPr>
-        <w:t xml:space="preserve"> Upcoming Event Detail</w:t>
-      </w:r>
-      <w:r>
-        <w:rPr>
-          <w:rFonts w:ascii="Times New Roman" w:eastAsia="MS Mincho" w:hAnsi="Times New Roman" w:cs="Times New Roman"/>
-          <w:kern w:val="2"/>
-          <w:sz w:val="24"/>
-          <w:szCs w:val="24"/>
-          <w:lang w:val="en-US" w:eastAsia="ja-JP"/>
-        </w:rPr>
-        <w:t xml:space="preserve"> with the list of participant</w:t>
-      </w:r>
-      <w:r>
-        <w:rPr>
-          <w:rFonts w:ascii="Times New Roman" w:eastAsia="MS Mincho" w:hAnsi="Times New Roman" w:cs="Times New Roman"/>
-          <w:kern w:val="2"/>
-          <w:sz w:val="24"/>
-          <w:szCs w:val="24"/>
-          <w:lang w:val="en-US" w:eastAsia="ja-JP"/>
-        </w:rPr>
-        <w:t xml:space="preserve"> (Start Button will appear if the date now is same as event start date)</w:t>
-      </w:r>
-    </w:p>
-    <w:p>
-      <w:pPr>
-        <w:jc w:val="center"/>
-        <w:rPr>
-          <w:lang w:val="en-US"/>
-        </w:rPr>
-      </w:pPr>
-    </w:p>
-    <w:p>
-      <w:pPr>
-        <w:jc w:val="center"/>
-        <w:rPr>
-          <w:lang w:val="en-US"/>
-        </w:rPr>
-      </w:pPr>
-    </w:p>
-    <w:p>
-      <w:pPr>
-        <w:jc w:val="center"/>
-        <w:rPr>
-          <w:lang w:val="en-US"/>
-        </w:rPr>
-      </w:pPr>
-      <w:r>
-        <w:rPr>
-          <w:noProof/>
-          <w:lang w:val="en-US"/>
+          <w:rFonts w:ascii="Times New Roman" w:eastAsia="MS Mincho" w:hAnsi="Times New Roman" w:cs="Times New Roman"/>
+          <w:kern w:val="2"/>
+          <w:sz w:val="24"/>
+          <w:szCs w:val="24"/>
+          <w:lang w:val="en-US" w:eastAsia="ja-JP"/>
+        </w:rPr>
+      </w:pPr>
+      <w:r>
+        <w:rPr>
+          <w:rFonts w:ascii="Times New Roman" w:eastAsia="MS Mincho" w:hAnsi="Times New Roman" w:cs="Times New Roman"/>
+          <w:kern w:val="2"/>
+          <w:sz w:val="24"/>
+          <w:szCs w:val="24"/>
+          <w:lang w:val="en-US" w:eastAsia="ja-JP"/>
         </w:rPr>
         <w:lastRenderedPageBreak/>
         <w:drawing>
-          <wp:inline distT="0" distB="0" distL="0" distR="0" wp14:anchorId="0E28D9D4" wp14:editId="7DDF5AB4">
-            <wp:extent cx="5692433" cy="2699961"/>
-            <wp:effectExtent l="19050" t="19050" r="22860" b="24765"/>
-            <wp:docPr id="17" name="Picture 17"/>
+          <wp:inline distT="0" distB="0" distL="0" distR="0" wp14:anchorId="5C81CC3F" wp14:editId="7A856F7D">
+            <wp:extent cx="5731510" cy="2667635"/>
+            <wp:effectExtent l="19050" t="19050" r="21590" b="18415"/>
+            <wp:docPr id="24" name="Picture 24"/>
             <wp:cNvGraphicFramePr>
               <a:graphicFrameLocks xmlns:a="http://schemas.openxmlformats.org/drawingml/2006/main" noChangeAspect="1"/>
             </wp:cNvGraphicFramePr>
@@ -10386,7 +10103,7 @@
                   <pic:spPr>
                     <a:xfrm>
                       <a:off x="0" y="0"/>
-                      <a:ext cx="5752911" cy="2728646"/>
+                      <a:ext cx="5731510" cy="2667635"/>
                     </a:xfrm>
                     <a:prstGeom prst="rect">
                       <a:avLst/>
@@ -10460,147 +10177,7 @@
           <w:szCs w:val="24"/>
           <w:lang w:val="en-US" w:eastAsia="ja-JP"/>
         </w:rPr>
-        <w:t xml:space="preserve"> Event Start Page (After start event button has been clicked</w:t>
-      </w:r>
-      <w:r>
-        <w:rPr>
-          <w:rFonts w:ascii="Times New Roman" w:eastAsia="MS Mincho" w:hAnsi="Times New Roman" w:cs="Times New Roman"/>
-          <w:kern w:val="2"/>
-          <w:sz w:val="24"/>
-          <w:szCs w:val="24"/>
-          <w:lang w:val="en-US" w:eastAsia="ja-JP"/>
-        </w:rPr>
-        <w:t>, event organizer will g</w:t>
-      </w:r>
-      <w:r>
-        <w:rPr>
-          <w:rFonts w:ascii="Times New Roman" w:eastAsia="MS Mincho" w:hAnsi="Times New Roman" w:cs="Times New Roman"/>
-          <w:kern w:val="2"/>
-          <w:sz w:val="24"/>
-          <w:szCs w:val="24"/>
-          <w:lang w:val="en-US" w:eastAsia="ja-JP"/>
-        </w:rPr>
-        <w:t>e</w:t>
-      </w:r>
-      <w:r>
-        <w:rPr>
-          <w:rFonts w:ascii="Times New Roman" w:eastAsia="MS Mincho" w:hAnsi="Times New Roman" w:cs="Times New Roman"/>
-          <w:kern w:val="2"/>
-          <w:sz w:val="24"/>
-          <w:szCs w:val="24"/>
-          <w:lang w:val="en-US" w:eastAsia="ja-JP"/>
-        </w:rPr>
-        <w:t>t unique code on their email for end attendance event</w:t>
-      </w:r>
-      <w:r>
-        <w:rPr>
-          <w:rFonts w:ascii="Times New Roman" w:eastAsia="MS Mincho" w:hAnsi="Times New Roman" w:cs="Times New Roman"/>
-          <w:kern w:val="2"/>
-          <w:sz w:val="24"/>
-          <w:szCs w:val="24"/>
-          <w:lang w:val="en-US" w:eastAsia="ja-JP"/>
-        </w:rPr>
-        <w:t xml:space="preserve">, Participant must </w:t>
-      </w:r>
-      <w:r>
-        <w:rPr>
-          <w:rFonts w:ascii="Times New Roman" w:eastAsia="MS Mincho" w:hAnsi="Times New Roman" w:cs="Times New Roman"/>
-          <w:kern w:val="2"/>
-          <w:sz w:val="24"/>
-          <w:szCs w:val="24"/>
-          <w:lang w:val="en-US" w:eastAsia="ja-JP"/>
-        </w:rPr>
-        <w:t>enter</w:t>
-      </w:r>
-      <w:r>
-        <w:rPr>
-          <w:rFonts w:ascii="Times New Roman" w:eastAsia="MS Mincho" w:hAnsi="Times New Roman" w:cs="Times New Roman"/>
-          <w:kern w:val="2"/>
-          <w:sz w:val="24"/>
-          <w:szCs w:val="24"/>
-          <w:lang w:val="en-US" w:eastAsia="ja-JP"/>
-        </w:rPr>
-        <w:t xml:space="preserve"> their phone number to get their </w:t>
-      </w:r>
-      <w:r>
-        <w:rPr>
-          <w:rFonts w:ascii="Times New Roman" w:eastAsia="MS Mincho" w:hAnsi="Times New Roman" w:cs="Times New Roman"/>
-          <w:kern w:val="2"/>
-          <w:sz w:val="24"/>
-          <w:szCs w:val="24"/>
-          <w:lang w:val="en-US" w:eastAsia="ja-JP"/>
-        </w:rPr>
-        <w:t xml:space="preserve">attendance </w:t>
-      </w:r>
-      <w:r>
-        <w:rPr>
-          <w:rFonts w:ascii="Times New Roman" w:eastAsia="MS Mincho" w:hAnsi="Times New Roman" w:cs="Times New Roman"/>
-          <w:kern w:val="2"/>
-          <w:sz w:val="24"/>
-          <w:szCs w:val="24"/>
-          <w:lang w:val="en-US" w:eastAsia="ja-JP"/>
-        </w:rPr>
-        <w:t>QR Code</w:t>
-      </w:r>
-      <w:r>
-        <w:rPr>
-          <w:rFonts w:ascii="Times New Roman" w:eastAsia="MS Mincho" w:hAnsi="Times New Roman" w:cs="Times New Roman"/>
-          <w:kern w:val="2"/>
-          <w:sz w:val="24"/>
-          <w:szCs w:val="24"/>
-          <w:lang w:val="en-US" w:eastAsia="ja-JP"/>
-        </w:rPr>
-        <w:t xml:space="preserve">, if event organizer </w:t>
-      </w:r>
-      <w:r>
-        <w:rPr>
-          <w:rFonts w:ascii="Times New Roman" w:eastAsia="MS Mincho" w:hAnsi="Times New Roman" w:cs="Times New Roman"/>
-          <w:kern w:val="2"/>
-          <w:sz w:val="24"/>
-          <w:szCs w:val="24"/>
-          <w:lang w:val="en-US" w:eastAsia="ja-JP"/>
-        </w:rPr>
-        <w:t>enters</w:t>
-      </w:r>
-      <w:r>
-        <w:rPr>
-          <w:rFonts w:ascii="Times New Roman" w:eastAsia="MS Mincho" w:hAnsi="Times New Roman" w:cs="Times New Roman"/>
-          <w:kern w:val="2"/>
-          <w:sz w:val="24"/>
-          <w:szCs w:val="24"/>
-          <w:lang w:val="en-US" w:eastAsia="ja-JP"/>
-        </w:rPr>
-        <w:t xml:space="preserve"> their unique code into the textbox, attendance event will end automatic</w:t>
-      </w:r>
-      <w:r>
-        <w:rPr>
-          <w:rFonts w:ascii="Times New Roman" w:eastAsia="MS Mincho" w:hAnsi="Times New Roman" w:cs="Times New Roman"/>
-          <w:kern w:val="2"/>
-          <w:sz w:val="24"/>
-          <w:szCs w:val="24"/>
-          <w:lang w:val="en-US" w:eastAsia="ja-JP"/>
-        </w:rPr>
-        <w:t>al</w:t>
-      </w:r>
-      <w:r>
-        <w:rPr>
-          <w:rFonts w:ascii="Times New Roman" w:eastAsia="MS Mincho" w:hAnsi="Times New Roman" w:cs="Times New Roman"/>
-          <w:kern w:val="2"/>
-          <w:sz w:val="24"/>
-          <w:szCs w:val="24"/>
-          <w:lang w:val="en-US" w:eastAsia="ja-JP"/>
-        </w:rPr>
-        <w:t>ly</w:t>
-      </w:r>
-      <w:r>
-        <w:rPr>
-          <w:rFonts w:ascii="Times New Roman" w:eastAsia="MS Mincho" w:hAnsi="Times New Roman" w:cs="Times New Roman"/>
-          <w:kern w:val="2"/>
-          <w:sz w:val="24"/>
-          <w:szCs w:val="24"/>
-          <w:lang w:val="en-US" w:eastAsia="ja-JP"/>
-        </w:rPr>
-        <w:t>)</w:t>
+        <w:t xml:space="preserve"> Pop-up Form Update Event (Pop up will appear after update event button in Upcoming Event Page List is clicked)</w:t>
       </w:r>
     </w:p>
     <w:p>
@@ -10626,16 +10203,23 @@
           <w:lang w:val="en-US"/>
         </w:rPr>
       </w:pPr>
-      <w:r>
-        <w:rPr>
-          <w:noProof/>
+    </w:p>
+    <w:p>
+      <w:pPr>
+        <w:jc w:val="center"/>
+        <w:rPr>
           <w:lang w:val="en-US"/>
         </w:rPr>
+      </w:pPr>
+      <w:r>
+        <w:rPr>
+          <w:lang w:val="en-US"/>
+        </w:rPr>
         <w:drawing>
-          <wp:inline distT="0" distB="0" distL="0" distR="0" wp14:anchorId="16FBFCCA" wp14:editId="2CFF1345">
-            <wp:extent cx="5731510" cy="2632710"/>
-            <wp:effectExtent l="19050" t="19050" r="21590" b="15240"/>
-            <wp:docPr id="3" name="Picture 3"/>
+          <wp:inline distT="0" distB="0" distL="0" distR="0" wp14:anchorId="15A2BA81" wp14:editId="51F9392F">
+            <wp:extent cx="5731510" cy="2585720"/>
+            <wp:effectExtent l="19050" t="19050" r="21590" b="24130"/>
+            <wp:docPr id="28" name="Picture 28"/>
             <wp:cNvGraphicFramePr>
               <a:graphicFrameLocks xmlns:a="http://schemas.openxmlformats.org/drawingml/2006/main" noChangeAspect="1"/>
             </wp:cNvGraphicFramePr>
@@ -10655,7 +10239,7 @@
                   <pic:spPr>
                     <a:xfrm>
                       <a:off x="0" y="0"/>
-                      <a:ext cx="5731510" cy="2632710"/>
+                      <a:ext cx="5731510" cy="2585720"/>
                     </a:xfrm>
                     <a:prstGeom prst="rect">
                       <a:avLst/>
@@ -10677,7 +10261,11 @@
       <w:pPr>
         <w:jc w:val="center"/>
         <w:rPr>
-          <w:lang w:val="en-US"/>
+          <w:rFonts w:ascii="Times New Roman" w:eastAsia="MS Mincho" w:hAnsi="Times New Roman" w:cs="Times New Roman"/>
+          <w:kern w:val="2"/>
+          <w:sz w:val="24"/>
+          <w:szCs w:val="24"/>
+          <w:lang w:val="en-US" w:eastAsia="ja-JP"/>
         </w:rPr>
       </w:pPr>
       <w:r>
@@ -10709,6 +10297,150 @@
           <w:szCs w:val="24"/>
           <w:lang w:val="en-US" w:eastAsia="ja-JP"/>
         </w:rPr>
+        <w:t>10</w:t>
+      </w:r>
+      <w:r>
+        <w:rPr>
+          <w:rFonts w:ascii="Times New Roman" w:eastAsia="MS Mincho" w:hAnsi="Times New Roman" w:cs="Times New Roman"/>
+          <w:kern w:val="2"/>
+          <w:sz w:val="24"/>
+          <w:szCs w:val="24"/>
+          <w:lang w:val="en-US" w:eastAsia="ja-JP"/>
+        </w:rPr>
+        <w:t>.</w:t>
+      </w:r>
+      <w:r>
+        <w:rPr>
+          <w:rFonts w:ascii="Times New Roman" w:eastAsia="MS Mincho" w:hAnsi="Times New Roman" w:cs="Times New Roman"/>
+          <w:kern w:val="2"/>
+          <w:sz w:val="24"/>
+          <w:szCs w:val="24"/>
+          <w:lang w:val="en-US" w:eastAsia="ja-JP"/>
+        </w:rPr>
+        <w:t xml:space="preserve"> Upcoming Event Detail</w:t>
+      </w:r>
+      <w:r>
+        <w:rPr>
+          <w:rFonts w:ascii="Times New Roman" w:eastAsia="MS Mincho" w:hAnsi="Times New Roman" w:cs="Times New Roman"/>
+          <w:kern w:val="2"/>
+          <w:sz w:val="24"/>
+          <w:szCs w:val="24"/>
+          <w:lang w:val="en-US" w:eastAsia="ja-JP"/>
+        </w:rPr>
+        <w:t xml:space="preserve"> with the list of participant</w:t>
+      </w:r>
+      <w:r>
+        <w:rPr>
+          <w:rFonts w:ascii="Times New Roman" w:eastAsia="MS Mincho" w:hAnsi="Times New Roman" w:cs="Times New Roman"/>
+          <w:kern w:val="2"/>
+          <w:sz w:val="24"/>
+          <w:szCs w:val="24"/>
+          <w:lang w:val="en-US" w:eastAsia="ja-JP"/>
+        </w:rPr>
+        <w:t xml:space="preserve"> (Start Button will appear if the date now is same as event start date)</w:t>
+      </w:r>
+    </w:p>
+    <w:p>
+      <w:pPr>
+        <w:jc w:val="center"/>
+        <w:rPr>
+          <w:lang w:val="en-US"/>
+        </w:rPr>
+      </w:pPr>
+    </w:p>
+    <w:p>
+      <w:pPr>
+        <w:jc w:val="center"/>
+        <w:rPr>
+          <w:lang w:val="en-US"/>
+        </w:rPr>
+      </w:pPr>
+    </w:p>
+    <w:p>
+      <w:pPr>
+        <w:jc w:val="center"/>
+        <w:rPr>
+          <w:lang w:val="en-US"/>
+        </w:rPr>
+      </w:pPr>
+      <w:r>
+        <w:rPr>
+          <w:lang w:val="en-US"/>
+        </w:rPr>
+        <w:lastRenderedPageBreak/>
+        <w:drawing>
+          <wp:inline distT="0" distB="0" distL="0" distR="0" wp14:anchorId="7BED7120" wp14:editId="7D6EB25E">
+            <wp:extent cx="5731510" cy="2644775"/>
+            <wp:effectExtent l="0" t="0" r="2540" b="3175"/>
+            <wp:docPr id="29" name="Picture 29"/>
+            <wp:cNvGraphicFramePr>
+              <a:graphicFrameLocks xmlns:a="http://schemas.openxmlformats.org/drawingml/2006/main" noChangeAspect="1"/>
+            </wp:cNvGraphicFramePr>
+            <a:graphic xmlns:a="http://schemas.openxmlformats.org/drawingml/2006/main">
+              <a:graphicData uri="http://schemas.openxmlformats.org/drawingml/2006/picture">
+                <pic:pic xmlns:pic="http://schemas.openxmlformats.org/drawingml/2006/picture">
+                  <pic:nvPicPr>
+                    <pic:cNvPr id="1" name=""/>
+                    <pic:cNvPicPr/>
+                  </pic:nvPicPr>
+                  <pic:blipFill>
+                    <a:blip r:embed="rId21"/>
+                    <a:stretch>
+                      <a:fillRect/>
+                    </a:stretch>
+                  </pic:blipFill>
+                  <pic:spPr>
+                    <a:xfrm>
+                      <a:off x="0" y="0"/>
+                      <a:ext cx="5731510" cy="2644775"/>
+                    </a:xfrm>
+                    <a:prstGeom prst="rect">
+                      <a:avLst/>
+                    </a:prstGeom>
+                  </pic:spPr>
+                </pic:pic>
+              </a:graphicData>
+            </a:graphic>
+          </wp:inline>
+        </w:drawing>
+      </w:r>
+    </w:p>
+    <w:p>
+      <w:pPr>
+        <w:jc w:val="center"/>
+        <w:rPr>
+          <w:lang w:val="en-US"/>
+        </w:rPr>
+      </w:pPr>
+      <w:r>
+        <w:rPr>
+          <w:rFonts w:ascii="Times New Roman" w:eastAsia="MS Mincho" w:hAnsi="Times New Roman" w:cs="Times New Roman" w:hint="eastAsia"/>
+          <w:smallCaps/>
+          <w:kern w:val="2"/>
+          <w:sz w:val="24"/>
+          <w:szCs w:val="24"/>
+          <w:lang w:val="en-US" w:eastAsia="ja-JP"/>
+        </w:rPr>
+        <w:t>Figure</w:t>
+      </w:r>
+      <w:r>
+        <w:rPr>
+          <w:rFonts w:ascii="Times New Roman" w:eastAsia="MS Mincho" w:hAnsi="Times New Roman" w:cs="Times New Roman"/>
+          <w:kern w:val="2"/>
+          <w:sz w:val="24"/>
+          <w:szCs w:val="24"/>
+          <w:lang w:val="en-US" w:eastAsia="ja-JP"/>
+        </w:rPr>
+        <w:t xml:space="preserve"> </w:t>
+      </w:r>
+      <w:r>
+        <w:rPr>
+          <w:rFonts w:ascii="Times New Roman" w:eastAsia="MS Mincho" w:hAnsi="Times New Roman" w:cs="Times New Roman"/>
+          <w:kern w:val="2"/>
+          <w:sz w:val="24"/>
+          <w:szCs w:val="24"/>
+          <w:lang w:val="en-US" w:eastAsia="ja-JP"/>
+        </w:rPr>
         <w:t>1</w:t>
       </w:r>
       <w:r>
@@ -10719,7 +10451,285 @@
           <w:szCs w:val="24"/>
           <w:lang w:val="en-US" w:eastAsia="ja-JP"/>
         </w:rPr>
-        <w:t>0</w:t>
+        <w:t>1</w:t>
+      </w:r>
+      <w:r>
+        <w:rPr>
+          <w:rFonts w:ascii="Times New Roman" w:eastAsia="MS Mincho" w:hAnsi="Times New Roman" w:cs="Times New Roman"/>
+          <w:kern w:val="2"/>
+          <w:sz w:val="24"/>
+          <w:szCs w:val="24"/>
+          <w:lang w:val="en-US" w:eastAsia="ja-JP"/>
+        </w:rPr>
+        <w:t>.</w:t>
+      </w:r>
+      <w:r>
+        <w:rPr>
+          <w:rFonts w:ascii="Times New Roman" w:eastAsia="MS Mincho" w:hAnsi="Times New Roman" w:cs="Times New Roman"/>
+          <w:kern w:val="2"/>
+          <w:sz w:val="24"/>
+          <w:szCs w:val="24"/>
+          <w:lang w:val="en-US" w:eastAsia="ja-JP"/>
+        </w:rPr>
+        <w:t xml:space="preserve"> Event Start Page (After start event button has been clicked</w:t>
+      </w:r>
+      <w:r>
+        <w:rPr>
+          <w:rFonts w:ascii="Times New Roman" w:eastAsia="MS Mincho" w:hAnsi="Times New Roman" w:cs="Times New Roman"/>
+          <w:kern w:val="2"/>
+          <w:sz w:val="24"/>
+          <w:szCs w:val="24"/>
+          <w:lang w:val="en-US" w:eastAsia="ja-JP"/>
+        </w:rPr>
+        <w:t>, event organizer will g</w:t>
+      </w:r>
+      <w:r>
+        <w:rPr>
+          <w:rFonts w:ascii="Times New Roman" w:eastAsia="MS Mincho" w:hAnsi="Times New Roman" w:cs="Times New Roman"/>
+          <w:kern w:val="2"/>
+          <w:sz w:val="24"/>
+          <w:szCs w:val="24"/>
+          <w:lang w:val="en-US" w:eastAsia="ja-JP"/>
+        </w:rPr>
+        <w:t>e</w:t>
+      </w:r>
+      <w:r>
+        <w:rPr>
+          <w:rFonts w:ascii="Times New Roman" w:eastAsia="MS Mincho" w:hAnsi="Times New Roman" w:cs="Times New Roman"/>
+          <w:kern w:val="2"/>
+          <w:sz w:val="24"/>
+          <w:szCs w:val="24"/>
+          <w:lang w:val="en-US" w:eastAsia="ja-JP"/>
+        </w:rPr>
+        <w:t>t unique code on their email for end attendance event</w:t>
+      </w:r>
+      <w:r>
+        <w:rPr>
+          <w:rFonts w:ascii="Times New Roman" w:eastAsia="MS Mincho" w:hAnsi="Times New Roman" w:cs="Times New Roman"/>
+          <w:kern w:val="2"/>
+          <w:sz w:val="24"/>
+          <w:szCs w:val="24"/>
+          <w:lang w:val="en-US" w:eastAsia="ja-JP"/>
+        </w:rPr>
+        <w:t xml:space="preserve">, Participant must </w:t>
+      </w:r>
+      <w:r>
+        <w:rPr>
+          <w:rFonts w:ascii="Times New Roman" w:eastAsia="MS Mincho" w:hAnsi="Times New Roman" w:cs="Times New Roman"/>
+          <w:kern w:val="2"/>
+          <w:sz w:val="24"/>
+          <w:szCs w:val="24"/>
+          <w:lang w:val="en-US" w:eastAsia="ja-JP"/>
+        </w:rPr>
+        <w:t>enter</w:t>
+      </w:r>
+      <w:r>
+        <w:rPr>
+          <w:rFonts w:ascii="Times New Roman" w:eastAsia="MS Mincho" w:hAnsi="Times New Roman" w:cs="Times New Roman"/>
+          <w:kern w:val="2"/>
+          <w:sz w:val="24"/>
+          <w:szCs w:val="24"/>
+          <w:lang w:val="en-US" w:eastAsia="ja-JP"/>
+        </w:rPr>
+        <w:t xml:space="preserve"> their phone number to get their </w:t>
+      </w:r>
+      <w:r>
+        <w:rPr>
+          <w:rFonts w:ascii="Times New Roman" w:eastAsia="MS Mincho" w:hAnsi="Times New Roman" w:cs="Times New Roman"/>
+          <w:kern w:val="2"/>
+          <w:sz w:val="24"/>
+          <w:szCs w:val="24"/>
+          <w:lang w:val="en-US" w:eastAsia="ja-JP"/>
+        </w:rPr>
+        <w:t xml:space="preserve">attendance </w:t>
+      </w:r>
+      <w:r>
+        <w:rPr>
+          <w:rFonts w:ascii="Times New Roman" w:eastAsia="MS Mincho" w:hAnsi="Times New Roman" w:cs="Times New Roman"/>
+          <w:kern w:val="2"/>
+          <w:sz w:val="24"/>
+          <w:szCs w:val="24"/>
+          <w:lang w:val="en-US" w:eastAsia="ja-JP"/>
+        </w:rPr>
+        <w:t>QR Code</w:t>
+      </w:r>
+      <w:r>
+        <w:rPr>
+          <w:rFonts w:ascii="Times New Roman" w:eastAsia="MS Mincho" w:hAnsi="Times New Roman" w:cs="Times New Roman"/>
+          <w:kern w:val="2"/>
+          <w:sz w:val="24"/>
+          <w:szCs w:val="24"/>
+          <w:lang w:val="en-US" w:eastAsia="ja-JP"/>
+        </w:rPr>
+        <w:t xml:space="preserve">, if event organizer </w:t>
+      </w:r>
+      <w:r>
+        <w:rPr>
+          <w:rFonts w:ascii="Times New Roman" w:eastAsia="MS Mincho" w:hAnsi="Times New Roman" w:cs="Times New Roman"/>
+          <w:kern w:val="2"/>
+          <w:sz w:val="24"/>
+          <w:szCs w:val="24"/>
+          <w:lang w:val="en-US" w:eastAsia="ja-JP"/>
+        </w:rPr>
+        <w:t>enters</w:t>
+      </w:r>
+      <w:r>
+        <w:rPr>
+          <w:rFonts w:ascii="Times New Roman" w:eastAsia="MS Mincho" w:hAnsi="Times New Roman" w:cs="Times New Roman"/>
+          <w:kern w:val="2"/>
+          <w:sz w:val="24"/>
+          <w:szCs w:val="24"/>
+          <w:lang w:val="en-US" w:eastAsia="ja-JP"/>
+        </w:rPr>
+        <w:t xml:space="preserve"> their unique code into the textbox, attendance event will end automatic</w:t>
+      </w:r>
+      <w:r>
+        <w:rPr>
+          <w:rFonts w:ascii="Times New Roman" w:eastAsia="MS Mincho" w:hAnsi="Times New Roman" w:cs="Times New Roman"/>
+          <w:kern w:val="2"/>
+          <w:sz w:val="24"/>
+          <w:szCs w:val="24"/>
+          <w:lang w:val="en-US" w:eastAsia="ja-JP"/>
+        </w:rPr>
+        <w:t>al</w:t>
+      </w:r>
+      <w:r>
+        <w:rPr>
+          <w:rFonts w:ascii="Times New Roman" w:eastAsia="MS Mincho" w:hAnsi="Times New Roman" w:cs="Times New Roman"/>
+          <w:kern w:val="2"/>
+          <w:sz w:val="24"/>
+          <w:szCs w:val="24"/>
+          <w:lang w:val="en-US" w:eastAsia="ja-JP"/>
+        </w:rPr>
+        <w:t>ly</w:t>
+      </w:r>
+      <w:r>
+        <w:rPr>
+          <w:rFonts w:ascii="Times New Roman" w:eastAsia="MS Mincho" w:hAnsi="Times New Roman" w:cs="Times New Roman"/>
+          <w:kern w:val="2"/>
+          <w:sz w:val="24"/>
+          <w:szCs w:val="24"/>
+          <w:lang w:val="en-US" w:eastAsia="ja-JP"/>
+        </w:rPr>
+        <w:t>)</w:t>
+      </w:r>
+    </w:p>
+    <w:p>
+      <w:pPr>
+        <w:jc w:val="center"/>
+        <w:rPr>
+          <w:lang w:val="en-US"/>
+        </w:rPr>
+      </w:pPr>
+    </w:p>
+    <w:p>
+      <w:pPr>
+        <w:jc w:val="center"/>
+        <w:rPr>
+          <w:lang w:val="en-US"/>
+        </w:rPr>
+      </w:pPr>
+    </w:p>
+    <w:p>
+      <w:pPr>
+        <w:jc w:val="center"/>
+        <w:rPr>
+          <w:lang w:val="en-US"/>
+        </w:rPr>
+      </w:pPr>
+      <w:r>
+        <w:rPr>
+          <w:lang w:val="en-US"/>
+        </w:rPr>
+        <w:drawing>
+          <wp:inline distT="0" distB="0" distL="0" distR="0" wp14:anchorId="02E0F45A" wp14:editId="23E07F40">
+            <wp:extent cx="5731510" cy="2704465"/>
+            <wp:effectExtent l="19050" t="19050" r="21590" b="19685"/>
+            <wp:docPr id="30" name="Picture 30"/>
+            <wp:cNvGraphicFramePr>
+              <a:graphicFrameLocks xmlns:a="http://schemas.openxmlformats.org/drawingml/2006/main" noChangeAspect="1"/>
+            </wp:cNvGraphicFramePr>
+            <a:graphic xmlns:a="http://schemas.openxmlformats.org/drawingml/2006/main">
+              <a:graphicData uri="http://schemas.openxmlformats.org/drawingml/2006/picture">
+                <pic:pic xmlns:pic="http://schemas.openxmlformats.org/drawingml/2006/picture">
+                  <pic:nvPicPr>
+                    <pic:cNvPr id="1" name=""/>
+                    <pic:cNvPicPr/>
+                  </pic:nvPicPr>
+                  <pic:blipFill>
+                    <a:blip r:embed="rId22"/>
+                    <a:stretch>
+                      <a:fillRect/>
+                    </a:stretch>
+                  </pic:blipFill>
+                  <pic:spPr>
+                    <a:xfrm>
+                      <a:off x="0" y="0"/>
+                      <a:ext cx="5731510" cy="2704465"/>
+                    </a:xfrm>
+                    <a:prstGeom prst="rect">
+                      <a:avLst/>
+                    </a:prstGeom>
+                    <a:ln w="3175">
+                      <a:solidFill>
+                        <a:schemeClr val="tx1"/>
+                      </a:solidFill>
+                    </a:ln>
+                  </pic:spPr>
+                </pic:pic>
+              </a:graphicData>
+            </a:graphic>
+          </wp:inline>
+        </w:drawing>
+      </w:r>
+    </w:p>
+    <w:p>
+      <w:pPr>
+        <w:jc w:val="center"/>
+        <w:rPr>
+          <w:lang w:val="en-US"/>
+        </w:rPr>
+      </w:pPr>
+      <w:r>
+        <w:rPr>
+          <w:rFonts w:ascii="Times New Roman" w:eastAsia="MS Mincho" w:hAnsi="Times New Roman" w:cs="Times New Roman" w:hint="eastAsia"/>
+          <w:smallCaps/>
+          <w:kern w:val="2"/>
+          <w:sz w:val="24"/>
+          <w:szCs w:val="24"/>
+          <w:lang w:val="en-US" w:eastAsia="ja-JP"/>
+        </w:rPr>
+        <w:t>Figure</w:t>
+      </w:r>
+      <w:r>
+        <w:rPr>
+          <w:rFonts w:ascii="Times New Roman" w:eastAsia="MS Mincho" w:hAnsi="Times New Roman" w:cs="Times New Roman"/>
+          <w:kern w:val="2"/>
+          <w:sz w:val="24"/>
+          <w:szCs w:val="24"/>
+          <w:lang w:val="en-US" w:eastAsia="ja-JP"/>
+        </w:rPr>
+        <w:t xml:space="preserve"> </w:t>
+      </w:r>
+      <w:r>
+        <w:rPr>
+          <w:rFonts w:ascii="Times New Roman" w:eastAsia="MS Mincho" w:hAnsi="Times New Roman" w:cs="Times New Roman"/>
+          <w:kern w:val="2"/>
+          <w:sz w:val="24"/>
+          <w:szCs w:val="24"/>
+          <w:lang w:val="en-US" w:eastAsia="ja-JP"/>
+        </w:rPr>
+        <w:t>1</w:t>
+      </w:r>
+      <w:r>
+        <w:rPr>
+          <w:rFonts w:ascii="Times New Roman" w:eastAsia="MS Mincho" w:hAnsi="Times New Roman" w:cs="Times New Roman"/>
+          <w:kern w:val="2"/>
+          <w:sz w:val="24"/>
+          <w:szCs w:val="24"/>
+          <w:lang w:val="en-US" w:eastAsia="ja-JP"/>
+        </w:rPr>
+        <w:t>2</w:t>
       </w:r>
       <w:r>
         <w:rPr>
@@ -10839,7 +10849,7 @@
                     <pic:cNvPicPr/>
                   </pic:nvPicPr>
                   <pic:blipFill>
-                    <a:blip r:embed="rId21"/>
+                    <a:blip r:embed="rId23"/>
                     <a:stretch>
                       <a:fillRect/>
                     </a:stretch>
@@ -10901,7 +10911,17 @@
           <w:szCs w:val="24"/>
           <w:lang w:val="en-US" w:eastAsia="ja-JP"/>
         </w:rPr>
-        <w:t>11</w:t>
+        <w:t>1</w:t>
+      </w:r>
+      <w:r>
+        <w:rPr>
+          <w:rFonts w:ascii="Times New Roman" w:eastAsia="MS Mincho" w:hAnsi="Times New Roman" w:cs="Times New Roman"/>
+          <w:kern w:val="2"/>
+          <w:sz w:val="24"/>
+          <w:szCs w:val="24"/>
+          <w:lang w:val="en-US" w:eastAsia="ja-JP"/>
+        </w:rPr>
+        <w:t>3</w:t>
       </w:r>
       <w:r>
         <w:rPr>
@@ -10960,7 +10980,7 @@
                     <pic:cNvPicPr/>
                   </pic:nvPicPr>
                   <pic:blipFill>
-                    <a:blip r:embed="rId22"/>
+                    <a:blip r:embed="rId24"/>
                     <a:stretch>
                       <a:fillRect/>
                     </a:stretch>
@@ -11032,7 +11052,7 @@
           <w:szCs w:val="24"/>
           <w:lang w:val="en-US" w:eastAsia="ja-JP"/>
         </w:rPr>
-        <w:t>3</w:t>
+        <w:t>4</w:t>
       </w:r>
       <w:r>
         <w:rPr>
@@ -11092,7 +11112,7 @@
                     <pic:cNvPicPr/>
                   </pic:nvPicPr>
                   <pic:blipFill rotWithShape="1">
-                    <a:blip r:embed="rId23"/>
+                    <a:blip r:embed="rId25"/>
                     <a:srcRect t="18141"/>
                     <a:stretch/>
                   </pic:blipFill>
@@ -11126,7 +11146,11 @@
       <w:pPr>
         <w:jc w:val="center"/>
         <w:rPr>
-          <w:lang w:val="en-US"/>
+          <w:rFonts w:ascii="Times New Roman" w:eastAsia="MS Mincho" w:hAnsi="Times New Roman" w:cs="Times New Roman"/>
+          <w:kern w:val="2"/>
+          <w:sz w:val="24"/>
+          <w:szCs w:val="24"/>
+          <w:lang w:val="en-US" w:eastAsia="ja-JP"/>
         </w:rPr>
       </w:pPr>
       <w:r>
@@ -11158,7 +11182,17 @@
           <w:szCs w:val="24"/>
           <w:lang w:val="en-US" w:eastAsia="ja-JP"/>
         </w:rPr>
-        <w:t>14</w:t>
+        <w:t>1</w:t>
+      </w:r>
+      <w:r>
+        <w:rPr>
+          <w:rFonts w:ascii="Times New Roman" w:eastAsia="MS Mincho" w:hAnsi="Times New Roman" w:cs="Times New Roman"/>
+          <w:kern w:val="2"/>
+          <w:sz w:val="24"/>
+          <w:szCs w:val="24"/>
+          <w:lang w:val="en-US" w:eastAsia="ja-JP"/>
+        </w:rPr>
+        <w:t>5</w:t>
       </w:r>
       <w:r>
         <w:rPr>
@@ -11179,6 +11213,27 @@
           <w:lang w:val="en-US" w:eastAsia="ja-JP"/>
         </w:rPr>
         <w:t xml:space="preserve"> Done Event Detail Participant List</w:t>
+      </w:r>
+    </w:p>
+    <w:p>
+      <w:pPr>
+        <w:rPr>
+          <w:rFonts w:ascii="Times New Roman" w:eastAsia="MS Mincho" w:hAnsi="Times New Roman" w:cs="Times New Roman"/>
+          <w:kern w:val="2"/>
+          <w:sz w:val="24"/>
+          <w:szCs w:val="24"/>
+          <w:lang w:val="en-US" w:eastAsia="ja-JP"/>
+        </w:rPr>
+      </w:pPr>
+      <w:r>
+        <w:rPr>
+          <w:rFonts w:ascii="Times New Roman" w:eastAsia="MS Mincho" w:hAnsi="Times New Roman" w:cs="Times New Roman"/>
+          <w:kern w:val="2"/>
+          <w:sz w:val="24"/>
+          <w:szCs w:val="24"/>
+          <w:lang w:val="en-US" w:eastAsia="ja-JP"/>
+        </w:rPr>
+        <w:br w:type="page"/>
       </w:r>
     </w:p>
     <w:p>
@@ -11202,6 +11257,7 @@
           <w:szCs w:val="24"/>
           <w:lang w:val="en-US"/>
         </w:rPr>
+        <w:lastRenderedPageBreak/>
         <w:t>Mobile Application Attndr</w:t>
       </w:r>
     </w:p>
@@ -11218,9 +11274,9 @@
           <w:lang w:val="en-US"/>
         </w:rPr>
         <w:drawing>
-          <wp:inline distT="0" distB="0" distL="0" distR="0" wp14:anchorId="4DC2D154" wp14:editId="1CD4DFA0">
-            <wp:extent cx="1751428" cy="3745570"/>
-            <wp:effectExtent l="0" t="0" r="1270" b="7620"/>
+          <wp:inline distT="0" distB="0" distL="0" distR="0" wp14:anchorId="4DC2D154" wp14:editId="2CF7C3AA">
+            <wp:extent cx="1738156" cy="3717190"/>
+            <wp:effectExtent l="0" t="0" r="0" b="0"/>
             <wp:docPr id="19" name="Picture 19"/>
             <wp:cNvGraphicFramePr>
               <a:graphicFrameLocks xmlns:a="http://schemas.openxmlformats.org/drawingml/2006/main" noChangeAspect="1"/>
@@ -11230,288 +11286,6 @@
                 <pic:pic xmlns:pic="http://schemas.openxmlformats.org/drawingml/2006/picture">
                   <pic:nvPicPr>
                     <pic:cNvPr id="0" name="Picture 2"/>
-                    <pic:cNvPicPr>
-                      <a:picLocks noChangeAspect="1" noChangeArrowheads="1"/>
-                    </pic:cNvPicPr>
-                  </pic:nvPicPr>
-                  <pic:blipFill>
-                    <a:blip r:embed="rId24" cstate="print">
-                      <a:extLst>
-                        <a:ext uri="{28A0092B-C50C-407E-A947-70E740481C1C}">
-                          <a14:useLocalDpi xmlns:a14="http://schemas.microsoft.com/office/drawing/2010/main" val="0"/>
-                        </a:ext>
-                      </a:extLst>
-                    </a:blip>
-                    <a:srcRect/>
-                    <a:stretch>
-                      <a:fillRect/>
-                    </a:stretch>
-                  </pic:blipFill>
-                  <pic:spPr bwMode="auto">
-                    <a:xfrm>
-                      <a:off x="0" y="0"/>
-                      <a:ext cx="1759443" cy="3762712"/>
-                    </a:xfrm>
-                    <a:prstGeom prst="rect">
-                      <a:avLst/>
-                    </a:prstGeom>
-                    <a:noFill/>
-                    <a:ln>
-                      <a:noFill/>
-                    </a:ln>
-                  </pic:spPr>
-                </pic:pic>
-              </a:graphicData>
-            </a:graphic>
-          </wp:inline>
-        </w:drawing>
-      </w:r>
-    </w:p>
-    <w:p>
-      <w:pPr>
-        <w:jc w:val="center"/>
-        <w:rPr>
-          <w:lang w:val="en-US"/>
-        </w:rPr>
-      </w:pPr>
-      <w:r>
-        <w:rPr>
-          <w:rFonts w:ascii="Times New Roman" w:eastAsia="MS Mincho" w:hAnsi="Times New Roman" w:cs="Times New Roman" w:hint="eastAsia"/>
-          <w:smallCaps/>
-          <w:kern w:val="2"/>
-          <w:sz w:val="24"/>
-          <w:szCs w:val="24"/>
-          <w:lang w:val="en-US" w:eastAsia="ja-JP"/>
-        </w:rPr>
-        <w:t>Figure</w:t>
-      </w:r>
-      <w:r>
-        <w:rPr>
-          <w:rFonts w:ascii="Times New Roman" w:eastAsia="MS Mincho" w:hAnsi="Times New Roman" w:cs="Times New Roman"/>
-          <w:kern w:val="2"/>
-          <w:sz w:val="24"/>
-          <w:szCs w:val="24"/>
-          <w:lang w:val="en-US" w:eastAsia="ja-JP"/>
-        </w:rPr>
-        <w:t xml:space="preserve"> </w:t>
-      </w:r>
-      <w:r>
-        <w:rPr>
-          <w:rFonts w:ascii="Times New Roman" w:eastAsia="MS Mincho" w:hAnsi="Times New Roman" w:cs="Times New Roman"/>
-          <w:kern w:val="2"/>
-          <w:sz w:val="24"/>
-          <w:szCs w:val="24"/>
-          <w:lang w:val="en-US" w:eastAsia="ja-JP"/>
-        </w:rPr>
-        <w:t>15</w:t>
-      </w:r>
-      <w:r>
-        <w:rPr>
-          <w:rFonts w:ascii="Times New Roman" w:eastAsia="MS Mincho" w:hAnsi="Times New Roman" w:cs="Times New Roman"/>
-          <w:kern w:val="2"/>
-          <w:sz w:val="24"/>
-          <w:szCs w:val="24"/>
-          <w:lang w:val="en-US" w:eastAsia="ja-JP"/>
-        </w:rPr>
-        <w:t>.</w:t>
-      </w:r>
-      <w:r>
-        <w:rPr>
-          <w:rFonts w:ascii="Times New Roman" w:eastAsia="MS Mincho" w:hAnsi="Times New Roman" w:cs="Times New Roman"/>
-          <w:kern w:val="2"/>
-          <w:sz w:val="24"/>
-          <w:szCs w:val="24"/>
-          <w:lang w:val="en-US" w:eastAsia="ja-JP"/>
-        </w:rPr>
-        <w:t xml:space="preserve"> Home Page of Attndr Mobile Application</w:t>
-      </w:r>
-    </w:p>
-    <w:p>
-      <w:pPr>
-        <w:jc w:val="center"/>
-        <w:rPr>
-          <w:lang w:val="en-US"/>
-        </w:rPr>
-      </w:pPr>
-    </w:p>
-    <w:p>
-      <w:pPr>
-        <w:jc w:val="center"/>
-        <w:rPr>
-          <w:lang w:val="en-US"/>
-        </w:rPr>
-      </w:pPr>
-      <w:r>
-        <w:rPr>
-          <w:noProof/>
-          <w:lang w:val="en-US"/>
-        </w:rPr>
-        <w:lastRenderedPageBreak/>
-        <w:drawing>
-          <wp:inline distT="0" distB="0" distL="0" distR="0" wp14:anchorId="093B94C1" wp14:editId="26ECDDAE">
-            <wp:extent cx="2053883" cy="4404561"/>
-            <wp:effectExtent l="0" t="0" r="3810" b="0"/>
-            <wp:docPr id="20" name="Picture 20"/>
-            <wp:cNvGraphicFramePr>
-              <a:graphicFrameLocks xmlns:a="http://schemas.openxmlformats.org/drawingml/2006/main" noChangeAspect="1"/>
-            </wp:cNvGraphicFramePr>
-            <a:graphic xmlns:a="http://schemas.openxmlformats.org/drawingml/2006/main">
-              <a:graphicData uri="http://schemas.openxmlformats.org/drawingml/2006/picture">
-                <pic:pic xmlns:pic="http://schemas.openxmlformats.org/drawingml/2006/picture">
-                  <pic:nvPicPr>
-                    <pic:cNvPr id="0" name="Picture 3"/>
-                    <pic:cNvPicPr>
-                      <a:picLocks noChangeAspect="1" noChangeArrowheads="1"/>
-                    </pic:cNvPicPr>
-                  </pic:nvPicPr>
-                  <pic:blipFill>
-                    <a:blip r:embed="rId25" cstate="print">
-                      <a:extLst>
-                        <a:ext uri="{28A0092B-C50C-407E-A947-70E740481C1C}">
-                          <a14:useLocalDpi xmlns:a14="http://schemas.microsoft.com/office/drawing/2010/main" val="0"/>
-                        </a:ext>
-                      </a:extLst>
-                    </a:blip>
-                    <a:srcRect/>
-                    <a:stretch>
-                      <a:fillRect/>
-                    </a:stretch>
-                  </pic:blipFill>
-                  <pic:spPr bwMode="auto">
-                    <a:xfrm>
-                      <a:off x="0" y="0"/>
-                      <a:ext cx="2074986" cy="4449816"/>
-                    </a:xfrm>
-                    <a:prstGeom prst="rect">
-                      <a:avLst/>
-                    </a:prstGeom>
-                    <a:noFill/>
-                    <a:ln>
-                      <a:noFill/>
-                    </a:ln>
-                  </pic:spPr>
-                </pic:pic>
-              </a:graphicData>
-            </a:graphic>
-          </wp:inline>
-        </w:drawing>
-      </w:r>
-    </w:p>
-    <w:p>
-      <w:pPr>
-        <w:jc w:val="center"/>
-        <w:rPr>
-          <w:lang w:val="en-US"/>
-        </w:rPr>
-      </w:pPr>
-      <w:r>
-        <w:rPr>
-          <w:rFonts w:ascii="Times New Roman" w:eastAsia="MS Mincho" w:hAnsi="Times New Roman" w:cs="Times New Roman" w:hint="eastAsia"/>
-          <w:smallCaps/>
-          <w:kern w:val="2"/>
-          <w:sz w:val="24"/>
-          <w:szCs w:val="24"/>
-          <w:lang w:val="en-US" w:eastAsia="ja-JP"/>
-        </w:rPr>
-        <w:t>Figure</w:t>
-      </w:r>
-      <w:r>
-        <w:rPr>
-          <w:rFonts w:ascii="Times New Roman" w:eastAsia="MS Mincho" w:hAnsi="Times New Roman" w:cs="Times New Roman"/>
-          <w:kern w:val="2"/>
-          <w:sz w:val="24"/>
-          <w:szCs w:val="24"/>
-          <w:lang w:val="en-US" w:eastAsia="ja-JP"/>
-        </w:rPr>
-        <w:t xml:space="preserve"> </w:t>
-      </w:r>
-      <w:r>
-        <w:rPr>
-          <w:rFonts w:ascii="Times New Roman" w:eastAsia="MS Mincho" w:hAnsi="Times New Roman" w:cs="Times New Roman"/>
-          <w:kern w:val="2"/>
-          <w:sz w:val="24"/>
-          <w:szCs w:val="24"/>
-          <w:lang w:val="en-US" w:eastAsia="ja-JP"/>
-        </w:rPr>
-        <w:t>16</w:t>
-      </w:r>
-      <w:r>
-        <w:rPr>
-          <w:rFonts w:ascii="Times New Roman" w:eastAsia="MS Mincho" w:hAnsi="Times New Roman" w:cs="Times New Roman"/>
-          <w:kern w:val="2"/>
-          <w:sz w:val="24"/>
-          <w:szCs w:val="24"/>
-          <w:lang w:val="en-US" w:eastAsia="ja-JP"/>
-        </w:rPr>
-        <w:t>.</w:t>
-      </w:r>
-      <w:r>
-        <w:rPr>
-          <w:rFonts w:ascii="Times New Roman" w:eastAsia="MS Mincho" w:hAnsi="Times New Roman" w:cs="Times New Roman"/>
-          <w:kern w:val="2"/>
-          <w:sz w:val="24"/>
-          <w:szCs w:val="24"/>
-          <w:lang w:val="en-US" w:eastAsia="ja-JP"/>
-        </w:rPr>
-        <w:t xml:space="preserve"> Scan QR Code </w:t>
-      </w:r>
-      <w:proofErr w:type="gramStart"/>
-      <w:r>
-        <w:rPr>
-          <w:rFonts w:ascii="Times New Roman" w:eastAsia="MS Mincho" w:hAnsi="Times New Roman" w:cs="Times New Roman"/>
-          <w:kern w:val="2"/>
-          <w:sz w:val="24"/>
-          <w:szCs w:val="24"/>
-          <w:lang w:val="en-US" w:eastAsia="ja-JP"/>
-        </w:rPr>
-        <w:t>With</w:t>
-      </w:r>
-      <w:proofErr w:type="gramEnd"/>
-      <w:r>
-        <w:rPr>
-          <w:rFonts w:ascii="Times New Roman" w:eastAsia="MS Mincho" w:hAnsi="Times New Roman" w:cs="Times New Roman"/>
-          <w:kern w:val="2"/>
-          <w:sz w:val="24"/>
-          <w:szCs w:val="24"/>
-          <w:lang w:val="en-US" w:eastAsia="ja-JP"/>
-        </w:rPr>
-        <w:t xml:space="preserve"> Mobile Camera (Camera will be opened after join an event button in homepage is clicked)</w:t>
-      </w:r>
-    </w:p>
-    <w:p>
-      <w:pPr>
-        <w:jc w:val="center"/>
-        <w:rPr>
-          <w:lang w:val="en-US"/>
-        </w:rPr>
-      </w:pPr>
-    </w:p>
-    <w:p>
-      <w:pPr>
-        <w:jc w:val="center"/>
-        <w:rPr>
-          <w:lang w:val="en-US"/>
-        </w:rPr>
-      </w:pPr>
-      <w:r>
-        <w:rPr>
-          <w:noProof/>
-          <w:lang w:val="en-US"/>
-        </w:rPr>
-        <w:lastRenderedPageBreak/>
-        <w:drawing>
-          <wp:inline distT="0" distB="0" distL="0" distR="0" wp14:anchorId="4F886249" wp14:editId="56FC6396">
-            <wp:extent cx="1927273" cy="4106646"/>
-            <wp:effectExtent l="0" t="0" r="0" b="8255"/>
-            <wp:docPr id="21" name="Picture 21"/>
-            <wp:cNvGraphicFramePr>
-              <a:graphicFrameLocks xmlns:a="http://schemas.openxmlformats.org/drawingml/2006/main" noChangeAspect="1"/>
-            </wp:cNvGraphicFramePr>
-            <a:graphic xmlns:a="http://schemas.openxmlformats.org/drawingml/2006/main">
-              <a:graphicData uri="http://schemas.openxmlformats.org/drawingml/2006/picture">
-                <pic:pic xmlns:pic="http://schemas.openxmlformats.org/drawingml/2006/picture">
-                  <pic:nvPicPr>
-                    <pic:cNvPr id="0" name="Picture 4"/>
                     <pic:cNvPicPr>
                       <a:picLocks noChangeAspect="1" noChangeArrowheads="1"/>
                     </pic:cNvPicPr>
@@ -11532,7 +11306,7 @@
                   <pic:spPr bwMode="auto">
                     <a:xfrm>
                       <a:off x="0" y="0"/>
-                      <a:ext cx="1952152" cy="4159658"/>
+                      <a:ext cx="1751590" cy="3745920"/>
                     </a:xfrm>
                     <a:prstGeom prst="rect">
                       <a:avLst/>
@@ -11585,7 +11359,17 @@
           <w:szCs w:val="24"/>
           <w:lang w:val="en-US" w:eastAsia="ja-JP"/>
         </w:rPr>
-        <w:t>17</w:t>
+        <w:t>1</w:t>
+      </w:r>
+      <w:r>
+        <w:rPr>
+          <w:rFonts w:ascii="Times New Roman" w:eastAsia="MS Mincho" w:hAnsi="Times New Roman" w:cs="Times New Roman"/>
+          <w:kern w:val="2"/>
+          <w:sz w:val="24"/>
+          <w:szCs w:val="24"/>
+          <w:lang w:val="en-US" w:eastAsia="ja-JP"/>
+        </w:rPr>
+        <w:t>6</w:t>
       </w:r>
       <w:r>
         <w:rPr>
@@ -11605,29 +11389,7 @@
           <w:szCs w:val="24"/>
           <w:lang w:val="en-US" w:eastAsia="ja-JP"/>
         </w:rPr>
-        <w:t xml:space="preserve"> Scan QR Code </w:t>
-      </w:r>
-      <w:proofErr w:type="gramStart"/>
-      <w:r>
-        <w:rPr>
-          <w:rFonts w:ascii="Times New Roman" w:eastAsia="MS Mincho" w:hAnsi="Times New Roman" w:cs="Times New Roman"/>
-          <w:kern w:val="2"/>
-          <w:sz w:val="24"/>
-          <w:szCs w:val="24"/>
-          <w:lang w:val="en-US" w:eastAsia="ja-JP"/>
-        </w:rPr>
-        <w:t>With</w:t>
-      </w:r>
-      <w:proofErr w:type="gramEnd"/>
-      <w:r>
-        <w:rPr>
-          <w:rFonts w:ascii="Times New Roman" w:eastAsia="MS Mincho" w:hAnsi="Times New Roman" w:cs="Times New Roman"/>
-          <w:kern w:val="2"/>
-          <w:sz w:val="24"/>
-          <w:szCs w:val="24"/>
-          <w:lang w:val="en-US" w:eastAsia="ja-JP"/>
-        </w:rPr>
-        <w:t xml:space="preserve"> Mobile Camera</w:t>
+        <w:t xml:space="preserve"> Home Page of Attndr Mobile Application</w:t>
       </w:r>
     </w:p>
     <w:p>
@@ -11643,10 +11405,10 @@
           <w:lang w:val="en-US"/>
         </w:rPr>
         <w:drawing>
-          <wp:inline distT="0" distB="0" distL="0" distR="0" wp14:anchorId="3B01B0E8" wp14:editId="54FED7C9">
-            <wp:extent cx="1976511" cy="4244520"/>
-            <wp:effectExtent l="0" t="0" r="5080" b="3810"/>
-            <wp:docPr id="23" name="Picture 23"/>
+          <wp:inline distT="0" distB="0" distL="0" distR="0" wp14:anchorId="093B94C1" wp14:editId="5E6554F3">
+            <wp:extent cx="1775625" cy="3807836"/>
+            <wp:effectExtent l="0" t="0" r="0" b="2540"/>
+            <wp:docPr id="20" name="Picture 20"/>
             <wp:cNvGraphicFramePr>
               <a:graphicFrameLocks xmlns:a="http://schemas.openxmlformats.org/drawingml/2006/main" noChangeAspect="1"/>
             </wp:cNvGraphicFramePr>
@@ -11654,7 +11416,7 @@
               <a:graphicData uri="http://schemas.openxmlformats.org/drawingml/2006/picture">
                 <pic:pic xmlns:pic="http://schemas.openxmlformats.org/drawingml/2006/picture">
                   <pic:nvPicPr>
-                    <pic:cNvPr id="0" name="Picture 6"/>
+                    <pic:cNvPr id="0" name="Picture 3"/>
                     <pic:cNvPicPr>
                       <a:picLocks noChangeAspect="1" noChangeArrowheads="1"/>
                     </pic:cNvPicPr>
@@ -11675,7 +11437,7 @@
                   <pic:spPr bwMode="auto">
                     <a:xfrm>
                       <a:off x="0" y="0"/>
-                      <a:ext cx="2016312" cy="4329992"/>
+                      <a:ext cx="1823836" cy="3911225"/>
                     </a:xfrm>
                     <a:prstGeom prst="rect">
                       <a:avLst/>
@@ -11708,7 +11470,162 @@
           <w:szCs w:val="24"/>
           <w:lang w:val="en-US" w:eastAsia="ja-JP"/>
         </w:rPr>
+        <w:t>Figure</w:t>
+      </w:r>
+      <w:r>
+        <w:rPr>
+          <w:rFonts w:ascii="Times New Roman" w:eastAsia="MS Mincho" w:hAnsi="Times New Roman" w:cs="Times New Roman"/>
+          <w:kern w:val="2"/>
+          <w:sz w:val="24"/>
+          <w:szCs w:val="24"/>
+          <w:lang w:val="en-US" w:eastAsia="ja-JP"/>
+        </w:rPr>
+        <w:t xml:space="preserve"> </w:t>
+      </w:r>
+      <w:r>
+        <w:rPr>
+          <w:rFonts w:ascii="Times New Roman" w:eastAsia="MS Mincho" w:hAnsi="Times New Roman" w:cs="Times New Roman"/>
+          <w:kern w:val="2"/>
+          <w:sz w:val="24"/>
+          <w:szCs w:val="24"/>
+          <w:lang w:val="en-US" w:eastAsia="ja-JP"/>
+        </w:rPr>
+        <w:t>1</w:t>
+      </w:r>
+      <w:r>
+        <w:rPr>
+          <w:rFonts w:ascii="Times New Roman" w:eastAsia="MS Mincho" w:hAnsi="Times New Roman" w:cs="Times New Roman"/>
+          <w:kern w:val="2"/>
+          <w:sz w:val="24"/>
+          <w:szCs w:val="24"/>
+          <w:lang w:val="en-US" w:eastAsia="ja-JP"/>
+        </w:rPr>
+        <w:t>7</w:t>
+      </w:r>
+      <w:r>
+        <w:rPr>
+          <w:rFonts w:ascii="Times New Roman" w:eastAsia="MS Mincho" w:hAnsi="Times New Roman" w:cs="Times New Roman"/>
+          <w:kern w:val="2"/>
+          <w:sz w:val="24"/>
+          <w:szCs w:val="24"/>
+          <w:lang w:val="en-US" w:eastAsia="ja-JP"/>
+        </w:rPr>
+        <w:t>.</w:t>
+      </w:r>
+      <w:r>
+        <w:rPr>
+          <w:rFonts w:ascii="Times New Roman" w:eastAsia="MS Mincho" w:hAnsi="Times New Roman" w:cs="Times New Roman"/>
+          <w:kern w:val="2"/>
+          <w:sz w:val="24"/>
+          <w:szCs w:val="24"/>
+          <w:lang w:val="en-US" w:eastAsia="ja-JP"/>
+        </w:rPr>
+        <w:t xml:space="preserve"> Scan QR Code </w:t>
+      </w:r>
+      <w:r>
+        <w:rPr>
+          <w:rFonts w:ascii="Times New Roman" w:eastAsia="MS Mincho" w:hAnsi="Times New Roman" w:cs="Times New Roman"/>
+          <w:kern w:val="2"/>
+          <w:sz w:val="24"/>
+          <w:szCs w:val="24"/>
+          <w:lang w:val="en-US" w:eastAsia="ja-JP"/>
+        </w:rPr>
+        <w:t>w</w:t>
+      </w:r>
+      <w:r>
+        <w:rPr>
+          <w:rFonts w:ascii="Times New Roman" w:eastAsia="MS Mincho" w:hAnsi="Times New Roman" w:cs="Times New Roman"/>
+          <w:kern w:val="2"/>
+          <w:sz w:val="24"/>
+          <w:szCs w:val="24"/>
+          <w:lang w:val="en-US" w:eastAsia="ja-JP"/>
+        </w:rPr>
+        <w:t>ith Mobile Camera (Camera will be opened after join an event button in homepage is clicked)</w:t>
+      </w:r>
+    </w:p>
+    <w:p>
+      <w:pPr>
+        <w:jc w:val="center"/>
+        <w:rPr>
+          <w:lang w:val="en-US"/>
+        </w:rPr>
+      </w:pPr>
+      <w:r>
+        <w:rPr>
+          <w:noProof/>
+          <w:lang w:val="en-US"/>
+        </w:rPr>
         <w:lastRenderedPageBreak/>
+        <w:drawing>
+          <wp:inline distT="0" distB="0" distL="0" distR="0" wp14:anchorId="4F886249" wp14:editId="55BB62B5">
+            <wp:extent cx="1742535" cy="3713004"/>
+            <wp:effectExtent l="0" t="0" r="0" b="1905"/>
+            <wp:docPr id="21" name="Picture 21"/>
+            <wp:cNvGraphicFramePr>
+              <a:graphicFrameLocks xmlns:a="http://schemas.openxmlformats.org/drawingml/2006/main" noChangeAspect="1"/>
+            </wp:cNvGraphicFramePr>
+            <a:graphic xmlns:a="http://schemas.openxmlformats.org/drawingml/2006/main">
+              <a:graphicData uri="http://schemas.openxmlformats.org/drawingml/2006/picture">
+                <pic:pic xmlns:pic="http://schemas.openxmlformats.org/drawingml/2006/picture">
+                  <pic:nvPicPr>
+                    <pic:cNvPr id="0" name="Picture 4"/>
+                    <pic:cNvPicPr>
+                      <a:picLocks noChangeAspect="1" noChangeArrowheads="1"/>
+                    </pic:cNvPicPr>
+                  </pic:nvPicPr>
+                  <pic:blipFill>
+                    <a:blip r:embed="rId28" cstate="print">
+                      <a:extLst>
+                        <a:ext uri="{28A0092B-C50C-407E-A947-70E740481C1C}">
+                          <a14:useLocalDpi xmlns:a14="http://schemas.microsoft.com/office/drawing/2010/main" val="0"/>
+                        </a:ext>
+                      </a:extLst>
+                    </a:blip>
+                    <a:srcRect/>
+                    <a:stretch>
+                      <a:fillRect/>
+                    </a:stretch>
+                  </pic:blipFill>
+                  <pic:spPr bwMode="auto">
+                    <a:xfrm>
+                      <a:off x="0" y="0"/>
+                      <a:ext cx="1773035" cy="3777993"/>
+                    </a:xfrm>
+                    <a:prstGeom prst="rect">
+                      <a:avLst/>
+                    </a:prstGeom>
+                    <a:noFill/>
+                    <a:ln>
+                      <a:noFill/>
+                    </a:ln>
+                  </pic:spPr>
+                </pic:pic>
+              </a:graphicData>
+            </a:graphic>
+          </wp:inline>
+        </w:drawing>
+      </w:r>
+    </w:p>
+    <w:p>
+      <w:pPr>
+        <w:jc w:val="center"/>
+        <w:rPr>
+          <w:rFonts w:ascii="Times New Roman" w:eastAsia="MS Mincho" w:hAnsi="Times New Roman" w:cs="Times New Roman"/>
+          <w:kern w:val="2"/>
+          <w:sz w:val="24"/>
+          <w:szCs w:val="24"/>
+          <w:lang w:val="en-US" w:eastAsia="ja-JP"/>
+        </w:rPr>
+      </w:pPr>
+      <w:r>
+        <w:rPr>
+          <w:rFonts w:ascii="Times New Roman" w:eastAsia="MS Mincho" w:hAnsi="Times New Roman" w:cs="Times New Roman" w:hint="eastAsia"/>
+          <w:smallCaps/>
+          <w:kern w:val="2"/>
+          <w:sz w:val="24"/>
+          <w:szCs w:val="24"/>
+          <w:lang w:val="en-US" w:eastAsia="ja-JP"/>
+        </w:rPr>
         <w:t>Figure</w:t>
       </w:r>
       <w:r>
@@ -11730,6 +11647,335 @@
           <w:lang w:val="en-US" w:eastAsia="ja-JP"/>
         </w:rPr>
         <w:t>18</w:t>
+      </w:r>
+      <w:r>
+        <w:rPr>
+          <w:rFonts w:ascii="Times New Roman" w:eastAsia="MS Mincho" w:hAnsi="Times New Roman" w:cs="Times New Roman"/>
+          <w:kern w:val="2"/>
+          <w:sz w:val="24"/>
+          <w:szCs w:val="24"/>
+          <w:lang w:val="en-US" w:eastAsia="ja-JP"/>
+        </w:rPr>
+        <w:t>.</w:t>
+      </w:r>
+      <w:r>
+        <w:rPr>
+          <w:rFonts w:ascii="Times New Roman" w:eastAsia="MS Mincho" w:hAnsi="Times New Roman" w:cs="Times New Roman"/>
+          <w:kern w:val="2"/>
+          <w:sz w:val="24"/>
+          <w:szCs w:val="24"/>
+          <w:lang w:val="en-US" w:eastAsia="ja-JP"/>
+        </w:rPr>
+        <w:t xml:space="preserve"> </w:t>
+      </w:r>
+      <w:r>
+        <w:rPr>
+          <w:rFonts w:ascii="Times New Roman" w:eastAsia="MS Mincho" w:hAnsi="Times New Roman" w:cs="Times New Roman"/>
+          <w:kern w:val="2"/>
+          <w:sz w:val="24"/>
+          <w:szCs w:val="24"/>
+          <w:lang w:val="en-US" w:eastAsia="ja-JP"/>
+        </w:rPr>
+        <w:t>Event Detail (After participant scan QR code succesfully)</w:t>
+      </w:r>
+    </w:p>
+    <w:p>
+      <w:pPr>
+        <w:jc w:val="center"/>
+        <w:rPr>
+          <w:rFonts w:ascii="Times New Roman" w:eastAsia="MS Mincho" w:hAnsi="Times New Roman" w:cs="Times New Roman"/>
+          <w:kern w:val="2"/>
+          <w:sz w:val="24"/>
+          <w:szCs w:val="24"/>
+          <w:lang w:val="en-US" w:eastAsia="ja-JP"/>
+        </w:rPr>
+      </w:pPr>
+      <w:r>
+        <w:rPr>
+          <w:rFonts w:ascii="Times New Roman" w:eastAsia="MS Mincho" w:hAnsi="Times New Roman" w:cs="Times New Roman"/>
+          <w:noProof/>
+          <w:kern w:val="2"/>
+          <w:sz w:val="24"/>
+          <w:szCs w:val="24"/>
+          <w:lang w:val="en-US" w:eastAsia="ja-JP"/>
+        </w:rPr>
+        <w:drawing>
+          <wp:inline distT="0" distB="0" distL="0" distR="0" wp14:anchorId="0E3B2CE5" wp14:editId="25D5AFCE">
+            <wp:extent cx="1725588" cy="3669175"/>
+            <wp:effectExtent l="0" t="0" r="8255" b="7620"/>
+            <wp:docPr id="27" name="Picture 27"/>
+            <wp:cNvGraphicFramePr>
+              <a:graphicFrameLocks xmlns:a="http://schemas.openxmlformats.org/drawingml/2006/main" noChangeAspect="1"/>
+            </wp:cNvGraphicFramePr>
+            <a:graphic xmlns:a="http://schemas.openxmlformats.org/drawingml/2006/main">
+              <a:graphicData uri="http://schemas.openxmlformats.org/drawingml/2006/picture">
+                <pic:pic xmlns:pic="http://schemas.openxmlformats.org/drawingml/2006/picture">
+                  <pic:nvPicPr>
+                    <pic:cNvPr id="0" name="Picture 3"/>
+                    <pic:cNvPicPr>
+                      <a:picLocks noChangeAspect="1" noChangeArrowheads="1"/>
+                    </pic:cNvPicPr>
+                  </pic:nvPicPr>
+                  <pic:blipFill>
+                    <a:blip r:embed="rId29" cstate="print">
+                      <a:extLst>
+                        <a:ext uri="{28A0092B-C50C-407E-A947-70E740481C1C}">
+                          <a14:useLocalDpi xmlns:a14="http://schemas.microsoft.com/office/drawing/2010/main" val="0"/>
+                        </a:ext>
+                      </a:extLst>
+                    </a:blip>
+                    <a:srcRect/>
+                    <a:stretch>
+                      <a:fillRect/>
+                    </a:stretch>
+                  </pic:blipFill>
+                  <pic:spPr bwMode="auto">
+                    <a:xfrm>
+                      <a:off x="0" y="0"/>
+                      <a:ext cx="1741984" cy="3704038"/>
+                    </a:xfrm>
+                    <a:prstGeom prst="rect">
+                      <a:avLst/>
+                    </a:prstGeom>
+                    <a:noFill/>
+                    <a:ln>
+                      <a:noFill/>
+                    </a:ln>
+                  </pic:spPr>
+                </pic:pic>
+              </a:graphicData>
+            </a:graphic>
+          </wp:inline>
+        </w:drawing>
+      </w:r>
+    </w:p>
+    <w:p>
+      <w:pPr>
+        <w:jc w:val="center"/>
+        <w:rPr>
+          <w:lang w:val="en-US"/>
+        </w:rPr>
+      </w:pPr>
+      <w:r>
+        <w:rPr>
+          <w:rFonts w:ascii="Times New Roman" w:eastAsia="MS Mincho" w:hAnsi="Times New Roman" w:cs="Times New Roman" w:hint="eastAsia"/>
+          <w:smallCaps/>
+          <w:kern w:val="2"/>
+          <w:sz w:val="24"/>
+          <w:szCs w:val="24"/>
+          <w:lang w:val="en-US" w:eastAsia="ja-JP"/>
+        </w:rPr>
+        <w:t>Figure</w:t>
+      </w:r>
+      <w:r>
+        <w:rPr>
+          <w:rFonts w:ascii="Times New Roman" w:eastAsia="MS Mincho" w:hAnsi="Times New Roman" w:cs="Times New Roman"/>
+          <w:kern w:val="2"/>
+          <w:sz w:val="24"/>
+          <w:szCs w:val="24"/>
+          <w:lang w:val="en-US" w:eastAsia="ja-JP"/>
+        </w:rPr>
+        <w:t xml:space="preserve"> </w:t>
+      </w:r>
+      <w:r>
+        <w:rPr>
+          <w:rFonts w:ascii="Times New Roman" w:eastAsia="MS Mincho" w:hAnsi="Times New Roman" w:cs="Times New Roman"/>
+          <w:kern w:val="2"/>
+          <w:sz w:val="24"/>
+          <w:szCs w:val="24"/>
+          <w:lang w:val="en-US" w:eastAsia="ja-JP"/>
+        </w:rPr>
+        <w:t>1</w:t>
+      </w:r>
+      <w:r>
+        <w:rPr>
+          <w:rFonts w:ascii="Times New Roman" w:eastAsia="MS Mincho" w:hAnsi="Times New Roman" w:cs="Times New Roman"/>
+          <w:kern w:val="2"/>
+          <w:sz w:val="24"/>
+          <w:szCs w:val="24"/>
+          <w:lang w:val="en-US" w:eastAsia="ja-JP"/>
+        </w:rPr>
+        <w:t>9</w:t>
+      </w:r>
+      <w:r>
+        <w:rPr>
+          <w:rFonts w:ascii="Times New Roman" w:eastAsia="MS Mincho" w:hAnsi="Times New Roman" w:cs="Times New Roman"/>
+          <w:kern w:val="2"/>
+          <w:sz w:val="24"/>
+          <w:szCs w:val="24"/>
+          <w:lang w:val="en-US" w:eastAsia="ja-JP"/>
+        </w:rPr>
+        <w:t>.</w:t>
+      </w:r>
+      <w:r>
+        <w:rPr>
+          <w:rFonts w:ascii="Times New Roman" w:eastAsia="MS Mincho" w:hAnsi="Times New Roman" w:cs="Times New Roman"/>
+          <w:kern w:val="2"/>
+          <w:sz w:val="24"/>
+          <w:szCs w:val="24"/>
+          <w:lang w:val="en-US" w:eastAsia="ja-JP"/>
+        </w:rPr>
+        <w:t xml:space="preserve"> </w:t>
+      </w:r>
+      <w:r>
+        <w:rPr>
+          <w:rFonts w:ascii="Times New Roman" w:eastAsia="MS Mincho" w:hAnsi="Times New Roman" w:cs="Times New Roman"/>
+          <w:kern w:val="2"/>
+          <w:sz w:val="24"/>
+          <w:szCs w:val="24"/>
+          <w:lang w:val="en-US" w:eastAsia="ja-JP"/>
+        </w:rPr>
+        <w:t>Popup Rate Event</w:t>
+      </w:r>
+      <w:r>
+        <w:rPr>
+          <w:rFonts w:ascii="Times New Roman" w:eastAsia="MS Mincho" w:hAnsi="Times New Roman" w:cs="Times New Roman"/>
+          <w:kern w:val="2"/>
+          <w:sz w:val="24"/>
+          <w:szCs w:val="24"/>
+          <w:lang w:val="en-US" w:eastAsia="ja-JP"/>
+        </w:rPr>
+        <w:t xml:space="preserve"> (</w:t>
+      </w:r>
+      <w:r>
+        <w:rPr>
+          <w:rFonts w:ascii="Times New Roman" w:eastAsia="MS Mincho" w:hAnsi="Times New Roman" w:cs="Times New Roman"/>
+          <w:kern w:val="2"/>
+          <w:sz w:val="24"/>
+          <w:szCs w:val="24"/>
+          <w:lang w:val="en-US" w:eastAsia="ja-JP"/>
+        </w:rPr>
+        <w:t>A</w:t>
+      </w:r>
+      <w:r>
+        <w:rPr>
+          <w:rFonts w:ascii="Times New Roman" w:eastAsia="MS Mincho" w:hAnsi="Times New Roman" w:cs="Times New Roman"/>
+          <w:kern w:val="2"/>
+          <w:sz w:val="24"/>
+          <w:szCs w:val="24"/>
+          <w:lang w:val="en-US" w:eastAsia="ja-JP"/>
+        </w:rPr>
+        <w:t xml:space="preserve">fter </w:t>
+      </w:r>
+      <w:r>
+        <w:rPr>
+          <w:rFonts w:ascii="Times New Roman" w:eastAsia="MS Mincho" w:hAnsi="Times New Roman" w:cs="Times New Roman"/>
+          <w:kern w:val="2"/>
+          <w:sz w:val="24"/>
+          <w:szCs w:val="24"/>
+          <w:lang w:val="en-US" w:eastAsia="ja-JP"/>
+        </w:rPr>
+        <w:t>log out button is clicked)</w:t>
+      </w:r>
+    </w:p>
+    <w:p>
+      <w:pPr>
+        <w:jc w:val="center"/>
+        <w:rPr>
+          <w:lang w:val="en-US"/>
+        </w:rPr>
+      </w:pPr>
+    </w:p>
+    <w:p>
+      <w:pPr>
+        <w:jc w:val="center"/>
+        <w:rPr>
+          <w:lang w:val="en-US"/>
+        </w:rPr>
+      </w:pPr>
+      <w:r>
+        <w:rPr>
+          <w:noProof/>
+          <w:lang w:val="en-US"/>
+        </w:rPr>
+        <w:lastRenderedPageBreak/>
+        <w:drawing>
+          <wp:inline distT="0" distB="0" distL="0" distR="0" wp14:anchorId="3B01B0E8" wp14:editId="5EDC1462">
+            <wp:extent cx="1778664" cy="3819646"/>
+            <wp:effectExtent l="0" t="0" r="0" b="9525"/>
+            <wp:docPr id="23" name="Picture 23"/>
+            <wp:cNvGraphicFramePr>
+              <a:graphicFrameLocks xmlns:a="http://schemas.openxmlformats.org/drawingml/2006/main" noChangeAspect="1"/>
+            </wp:cNvGraphicFramePr>
+            <a:graphic xmlns:a="http://schemas.openxmlformats.org/drawingml/2006/main">
+              <a:graphicData uri="http://schemas.openxmlformats.org/drawingml/2006/picture">
+                <pic:pic xmlns:pic="http://schemas.openxmlformats.org/drawingml/2006/picture">
+                  <pic:nvPicPr>
+                    <pic:cNvPr id="0" name="Picture 6"/>
+                    <pic:cNvPicPr>
+                      <a:picLocks noChangeAspect="1" noChangeArrowheads="1"/>
+                    </pic:cNvPicPr>
+                  </pic:nvPicPr>
+                  <pic:blipFill>
+                    <a:blip r:embed="rId30" cstate="print">
+                      <a:extLst>
+                        <a:ext uri="{28A0092B-C50C-407E-A947-70E740481C1C}">
+                          <a14:useLocalDpi xmlns:a14="http://schemas.microsoft.com/office/drawing/2010/main" val="0"/>
+                        </a:ext>
+                      </a:extLst>
+                    </a:blip>
+                    <a:srcRect/>
+                    <a:stretch>
+                      <a:fillRect/>
+                    </a:stretch>
+                  </pic:blipFill>
+                  <pic:spPr bwMode="auto">
+                    <a:xfrm>
+                      <a:off x="0" y="0"/>
+                      <a:ext cx="1822995" cy="3914847"/>
+                    </a:xfrm>
+                    <a:prstGeom prst="rect">
+                      <a:avLst/>
+                    </a:prstGeom>
+                    <a:noFill/>
+                    <a:ln>
+                      <a:noFill/>
+                    </a:ln>
+                  </pic:spPr>
+                </pic:pic>
+              </a:graphicData>
+            </a:graphic>
+          </wp:inline>
+        </w:drawing>
+      </w:r>
+    </w:p>
+    <w:p>
+      <w:pPr>
+        <w:jc w:val="center"/>
+        <w:rPr>
+          <w:lang w:val="en-US"/>
+        </w:rPr>
+      </w:pPr>
+      <w:r>
+        <w:rPr>
+          <w:rFonts w:ascii="Times New Roman" w:eastAsia="MS Mincho" w:hAnsi="Times New Roman" w:cs="Times New Roman" w:hint="eastAsia"/>
+          <w:smallCaps/>
+          <w:kern w:val="2"/>
+          <w:sz w:val="24"/>
+          <w:szCs w:val="24"/>
+          <w:lang w:val="en-US" w:eastAsia="ja-JP"/>
+        </w:rPr>
+        <w:t>Figure</w:t>
+      </w:r>
+      <w:r>
+        <w:rPr>
+          <w:rFonts w:ascii="Times New Roman" w:eastAsia="MS Mincho" w:hAnsi="Times New Roman" w:cs="Times New Roman"/>
+          <w:kern w:val="2"/>
+          <w:sz w:val="24"/>
+          <w:szCs w:val="24"/>
+          <w:lang w:val="en-US" w:eastAsia="ja-JP"/>
+        </w:rPr>
+        <w:t xml:space="preserve"> </w:t>
+      </w:r>
+      <w:r>
+        <w:rPr>
+          <w:rFonts w:ascii="Times New Roman" w:eastAsia="MS Mincho" w:hAnsi="Times New Roman" w:cs="Times New Roman"/>
+          <w:kern w:val="2"/>
+          <w:sz w:val="24"/>
+          <w:szCs w:val="24"/>
+          <w:lang w:val="en-US" w:eastAsia="ja-JP"/>
+        </w:rPr>
+        <w:t>20</w:t>
       </w:r>
       <w:r>
         <w:rPr>

</xml_diff>